<commit_message>
Created spawner from skeleton slime all working
</commit_message>
<xml_diff>
--- a/Dokumente/Grobkonzept.docx
+++ b/Dokumente/Grobkonzept.docx
@@ -1,27 +1,25 @@
 
 <file path=word/document.xml><?xml version="1.0" encoding="utf-8"?>
-<w:document xmlns:o="urn:schemas-microsoft-com:office:office" xmlns:r="http://schemas.openxmlformats.org/officeDocument/2006/relationships" xmlns:v="urn:schemas-microsoft-com:vml" xmlns:w="http://schemas.openxmlformats.org/wordprocessingml/2006/main" xmlns:w10="urn:schemas-microsoft-com:office:word" xmlns:wp="http://schemas.openxmlformats.org/drawingml/2006/wordprocessingDrawing" xmlns:wps="http://schemas.microsoft.com/office/word/2010/wordprocessingShape" xmlns:wpg="http://schemas.microsoft.com/office/word/2010/wordprocessingGroup" xmlns:mc="http://schemas.openxmlformats.org/markup-compatibility/2006" xmlns:wp14="http://schemas.microsoft.com/office/word/2010/wordprocessingDrawing" xmlns:w14="http://schemas.microsoft.com/office/word/2010/wordml" mc:Ignorable="w14 wp14">
+<w:document xmlns:wpc="http://schemas.microsoft.com/office/word/2010/wordprocessingCanvas" xmlns:cx="http://schemas.microsoft.com/office/drawing/2014/chartex" xmlns:cx1="http://schemas.microsoft.com/office/drawing/2015/9/8/chartex" xmlns:cx2="http://schemas.microsoft.com/office/drawing/2015/10/21/chartex" xmlns:cx3="http://schemas.microsoft.com/office/drawing/2016/5/9/chartex" xmlns:cx4="http://schemas.microsoft.com/office/drawing/2016/5/10/chartex" xmlns:cx5="http://schemas.microsoft.com/office/drawing/2016/5/11/chartex" xmlns:cx6="http://schemas.microsoft.com/office/drawing/2016/5/12/chartex" xmlns:cx7="http://schemas.microsoft.com/office/drawing/2016/5/13/chartex" xmlns:cx8="http://schemas.microsoft.com/office/drawing/2016/5/14/chartex" xmlns:mc="http://schemas.openxmlformats.org/markup-compatibility/2006" xmlns:aink="http://schemas.microsoft.com/office/drawing/2016/ink" xmlns:am3d="http://schemas.microsoft.com/office/drawing/2017/model3d" xmlns:o="urn:schemas-microsoft-com:office:office" xmlns:oel="http://schemas.microsoft.com/office/2019/extlst" xmlns:r="http://schemas.openxmlformats.org/officeDocument/2006/relationships" xmlns:m="http://schemas.openxmlformats.org/officeDocument/2006/math" xmlns:v="urn:schemas-microsoft-com:vml" xmlns:wp14="http://schemas.microsoft.com/office/word/2010/wordprocessingDrawing" xmlns:wp="http://schemas.openxmlformats.org/drawingml/2006/wordprocessingDrawing" xmlns:w10="urn:schemas-microsoft-com:office:word" xmlns:w="http://schemas.openxmlformats.org/wordprocessingml/2006/main" xmlns:w14="http://schemas.microsoft.com/office/word/2010/wordml" xmlns:w15="http://schemas.microsoft.com/office/word/2012/wordml" xmlns:w16cex="http://schemas.microsoft.com/office/word/2018/wordml/cex" xmlns:w16cid="http://schemas.microsoft.com/office/word/2016/wordml/cid" xmlns:w16="http://schemas.microsoft.com/office/word/2018/wordml" xmlns:w16sdtdh="http://schemas.microsoft.com/office/word/2020/wordml/sdtdatahash" xmlns:w16se="http://schemas.microsoft.com/office/word/2015/wordml/symex" xmlns:wpg="http://schemas.microsoft.com/office/word/2010/wordprocessingGroup" xmlns:wpi="http://schemas.microsoft.com/office/word/2010/wordprocessingInk" xmlns:wne="http://schemas.microsoft.com/office/word/2006/wordml" xmlns:wps="http://schemas.microsoft.com/office/word/2010/wordprocessingShape" mc:Ignorable="w14 w15 w16se w16cid w16 w16cex w16sdtdh wp14">
   <w:body>
     <w:sdt>
       <w:sdtPr>
+        <w:id w:val="97134285"/>
         <w:docPartObj>
           <w:docPartGallery w:val="Cover Pages"/>
-          <w:docPartUnique w:val="true"/>
+          <w:docPartUnique/>
         </w:docPartObj>
-        <w:id w:val="97134285"/>
       </w:sdtPr>
       <w:sdtContent>
         <w:p>
-          <w:pPr>
-            <w:pStyle w:val="Normal"/>
-            <w:rPr/>
-          </w:pPr>
           <w:r>
-            <w:rPr/>
+            <w:rPr>
+              <w:noProof/>
+            </w:rPr>
             <mc:AlternateContent>
               <mc:Choice Requires="wpg">
                 <w:drawing>
-                  <wp:anchor behindDoc="1" distT="0" distB="0" distL="0" distR="0" simplePos="0" locked="0" layoutInCell="0" allowOverlap="1" relativeHeight="2" wp14:anchorId="5BA646DF">
+                  <wp:anchor distT="0" distB="0" distL="0" distR="0" simplePos="0" relativeHeight="2" behindDoc="1" locked="0" layoutInCell="0" allowOverlap="1" wp14:anchorId="5BA646DF">
                     <wp:simplePos x="0" y="0"/>
                     <wp:positionH relativeFrom="page">
                       <wp:align>center</wp:align>
@@ -33,6 +31,7 @@
                     <wp:effectExtent l="0" t="0" r="0" b="0"/>
                     <wp:wrapNone/>
                     <wp:docPr id="1" name="Gruppe 193"/>
+                    <wp:cNvGraphicFramePr/>
                     <a:graphic xmlns:a="http://schemas.openxmlformats.org/drawingml/2006/main">
                       <a:graphicData uri="http://schemas.microsoft.com/office/word/2010/wordprocessingGroup">
                         <wpg:wgp>
@@ -46,6 +45,7 @@
                             </a:xfrm>
                           </wpg:grpSpPr>
                           <wps:wsp>
+                            <wps:cNvPr id="2" name="Rechteck 2"/>
                             <wps:cNvSpPr/>
                             <wps:spPr>
                               <a:xfrm>
@@ -56,7 +56,7 @@
                                 <a:avLst/>
                               </a:prstGeom>
                               <a:solidFill>
-                                <a:srgbClr val="00b050"/>
+                                <a:srgbClr val="00B050"/>
                               </a:solidFill>
                               <a:ln>
                                 <a:noFill/>
@@ -79,6 +79,7 @@
                             <wps:bodyPr/>
                           </wps:wsp>
                           <wps:wsp>
+                            <wps:cNvPr id="3" name="Rechteck 3"/>
                             <wps:cNvSpPr/>
                             <wps:spPr>
                               <a:xfrm>
@@ -89,7 +90,7 @@
                                 <a:avLst/>
                               </a:prstGeom>
                               <a:solidFill>
-                                <a:srgbClr val="00b050"/>
+                                <a:srgbClr val="00B050"/>
                               </a:solidFill>
                               <a:ln>
                                 <a:noFill/>
@@ -113,279 +114,158 @@
                               <w:txbxContent>
                                 <w:p>
                                   <w:pPr>
-                                    <w:overflowPunct w:val="false"/>
-                                    <w:spacing w:before="0" w:after="0" w:lineRule="auto" w:line="240"/>
+                                    <w:overflowPunct w:val="0"/>
+                                    <w:spacing w:after="0" w:line="240" w:lineRule="auto"/>
                                     <w:jc w:val="center"/>
-                                    <w:rPr/>
                                   </w:pPr>
                                   <w:r>
                                     <w:rPr>
-                                      <w:sz w:val="32"/>
-                                      <w:b w:val="false"/>
-                                      <w:u w:val="none"/>
-                                      <w:dstrike w:val="false"/>
-                                      <w:strike w:val="false"/>
-                                      <w:i w:val="false"/>
-                                      <w:vertAlign w:val="baseline"/>
-                                      <w:position w:val="0"/>
-                                      <w:spacing w:val="0"/>
-                                      <w:szCs w:val="32"/>
-                                      <w:bCs w:val="false"/>
-                                      <w:iCs w:val="false"/>
-                                      <w:smallCaps w:val="false"/>
-                                      <w:caps w:val="false"/>
                                       <w:rFonts w:ascii="Calibri" w:hAnsi="Calibri"/>
                                       <w:color w:val="FFFFFF"/>
+                                      <w:sz w:val="32"/>
+                                      <w:szCs w:val="32"/>
                                     </w:rPr>
                                     <w:t>First-Person-Shooter</w:t>
                                   </w:r>
                                 </w:p>
                                 <w:p>
                                   <w:pPr>
-                                    <w:overflowPunct w:val="false"/>
-                                    <w:spacing w:before="0" w:after="0" w:lineRule="auto" w:line="240"/>
+                                    <w:overflowPunct w:val="0"/>
+                                    <w:spacing w:after="0" w:line="240" w:lineRule="auto"/>
                                     <w:jc w:val="center"/>
-                                    <w:rPr/>
                                   </w:pPr>
                                   <w:r>
                                     <w:rPr>
-                                      <w:sz w:val="28"/>
-                                      <w:b w:val="false"/>
-                                      <w:u w:val="none"/>
-                                      <w:dstrike w:val="false"/>
-                                      <w:strike w:val="false"/>
-                                      <w:i w:val="false"/>
-                                      <w:vertAlign w:val="baseline"/>
-                                      <w:position w:val="0"/>
-                                      <w:spacing w:val="0"/>
-                                      <w:szCs w:val="28"/>
-                                      <w:bCs w:val="false"/>
-                                      <w:iCs w:val="false"/>
-                                      <w:smallCaps w:val="false"/>
-                                      <w:caps w:val="false"/>
                                       <w:rFonts w:ascii="Calibri" w:hAnsi="Calibri"/>
                                       <w:color w:val="FFFFFF"/>
+                                      <w:sz w:val="28"/>
+                                      <w:szCs w:val="28"/>
                                     </w:rPr>
                                     <w:t>Interaktive Lasertag-Geisterbahn</w:t>
                                   </w:r>
                                 </w:p>
                                 <w:p>
                                   <w:pPr>
-                                    <w:overflowPunct w:val="false"/>
-                                    <w:spacing w:before="0" w:after="0" w:lineRule="auto" w:line="240"/>
+                                    <w:overflowPunct w:val="0"/>
+                                    <w:spacing w:after="0" w:line="240" w:lineRule="auto"/>
                                     <w:jc w:val="center"/>
-                                    <w:rPr/>
                                   </w:pPr>
                                   <w:r>
                                     <w:rPr>
-                                      <w:sz w:val="28"/>
-                                      <w:b w:val="false"/>
-                                      <w:u w:val="none"/>
-                                      <w:dstrike w:val="false"/>
-                                      <w:strike w:val="false"/>
-                                      <w:i w:val="false"/>
-                                      <w:vertAlign w:val="baseline"/>
-                                      <w:position w:val="0"/>
-                                      <w:spacing w:val="0"/>
-                                      <w:szCs w:val="28"/>
-                                      <w:bCs w:val="false"/>
-                                      <w:iCs w:val="false"/>
-                                      <w:smallCaps w:val="false"/>
-                                      <w:caps w:val="false"/>
                                       <w:rFonts w:ascii="Calibri" w:hAnsi="Calibri"/>
                                       <w:color w:val="FFFFFF"/>
+                                      <w:sz w:val="28"/>
+                                      <w:szCs w:val="28"/>
                                     </w:rPr>
                                     <w:t>Grob / Fein Konzept</w:t>
                                   </w:r>
                                 </w:p>
                                 <w:p>
                                   <w:pPr>
-                                    <w:overflowPunct w:val="false"/>
-                                    <w:spacing w:before="0" w:after="0" w:lineRule="auto" w:line="240"/>
+                                    <w:overflowPunct w:val="0"/>
+                                    <w:spacing w:after="0" w:line="240" w:lineRule="auto"/>
                                     <w:jc w:val="center"/>
-                                    <w:rPr/>
+                                  </w:pPr>
+                                </w:p>
+                                <w:p>
+                                  <w:pPr>
+                                    <w:overflowPunct w:val="0"/>
+                                    <w:spacing w:after="0" w:line="240" w:lineRule="auto"/>
+                                    <w:jc w:val="center"/>
                                   </w:pPr>
                                   <w:r>
                                     <w:rPr>
-                                      <w:sz w:val="22"/>
-                                    </w:rPr>
-                                  </w:r>
-                                </w:p>
-                                <w:p>
-                                  <w:pPr>
-                                    <w:overflowPunct w:val="false"/>
-                                    <w:spacing w:before="0" w:after="0" w:lineRule="auto" w:line="240"/>
-                                    <w:jc w:val="center"/>
-                                    <w:rPr/>
-                                  </w:pPr>
-                                  <w:r>
-                                    <w:rPr>
-                                      <w:sz w:val="28"/>
-                                      <w:b w:val="false"/>
-                                      <w:u w:val="none"/>
-                                      <w:dstrike w:val="false"/>
-                                      <w:strike w:val="false"/>
-                                      <w:i w:val="false"/>
-                                      <w:vertAlign w:val="baseline"/>
-                                      <w:position w:val="0"/>
-                                      <w:spacing w:val="0"/>
-                                      <w:szCs w:val="28"/>
-                                      <w:bCs w:val="false"/>
-                                      <w:iCs w:val="false"/>
-                                      <w:smallCaps w:val="false"/>
-                                      <w:caps w:val="false"/>
                                       <w:rFonts w:ascii="Calibri" w:hAnsi="Calibri"/>
                                       <w:color w:val="FFFFFF"/>
+                                      <w:sz w:val="28"/>
+                                      <w:szCs w:val="28"/>
                                     </w:rPr>
                                     <w:t>Herberich Sandro</w:t>
                                   </w:r>
                                 </w:p>
                                 <w:p>
                                   <w:pPr>
-                                    <w:overflowPunct w:val="false"/>
-                                    <w:spacing w:before="0" w:after="0" w:lineRule="auto" w:line="240"/>
+                                    <w:overflowPunct w:val="0"/>
+                                    <w:spacing w:after="0" w:line="240" w:lineRule="auto"/>
                                     <w:jc w:val="center"/>
-                                    <w:rPr/>
                                   </w:pPr>
                                   <w:r>
                                     <w:rPr>
-                                      <w:sz w:val="28"/>
-                                      <w:b w:val="false"/>
-                                      <w:u w:val="none"/>
-                                      <w:dstrike w:val="false"/>
-                                      <w:strike w:val="false"/>
-                                      <w:i w:val="false"/>
-                                      <w:vertAlign w:val="baseline"/>
-                                      <w:position w:val="0"/>
-                                      <w:spacing w:val="0"/>
-                                      <w:szCs w:val="28"/>
-                                      <w:bCs w:val="false"/>
-                                      <w:iCs w:val="false"/>
-                                      <w:smallCaps w:val="false"/>
-                                      <w:caps w:val="false"/>
                                       <w:rFonts w:ascii="Calibri" w:hAnsi="Calibri"/>
                                       <w:color w:val="FFFFFF"/>
+                                      <w:sz w:val="28"/>
+                                      <w:szCs w:val="28"/>
                                     </w:rPr>
                                     <w:t>Bahnhofstraße 4</w:t>
                                   </w:r>
                                 </w:p>
                                 <w:p>
                                   <w:pPr>
-                                    <w:overflowPunct w:val="false"/>
-                                    <w:spacing w:before="0" w:after="0" w:lineRule="auto" w:line="240"/>
+                                    <w:overflowPunct w:val="0"/>
+                                    <w:spacing w:after="0" w:line="240" w:lineRule="auto"/>
                                     <w:jc w:val="center"/>
-                                    <w:rPr/>
                                   </w:pPr>
                                   <w:r>
                                     <w:rPr>
-                                      <w:sz w:val="28"/>
-                                      <w:b w:val="false"/>
-                                      <w:u w:val="none"/>
-                                      <w:dstrike w:val="false"/>
-                                      <w:strike w:val="false"/>
-                                      <w:i w:val="false"/>
-                                      <w:vertAlign w:val="baseline"/>
-                                      <w:position w:val="0"/>
-                                      <w:spacing w:val="0"/>
-                                      <w:szCs w:val="28"/>
-                                      <w:bCs w:val="false"/>
-                                      <w:iCs w:val="false"/>
-                                      <w:smallCaps w:val="false"/>
-                                      <w:caps w:val="false"/>
                                       <w:rFonts w:ascii="Calibri" w:hAnsi="Calibri"/>
                                       <w:color w:val="FFFFFF"/>
+                                      <w:sz w:val="28"/>
+                                      <w:szCs w:val="28"/>
                                     </w:rPr>
                                     <w:t>76698 Ubstadt-Weiher</w:t>
                                   </w:r>
                                 </w:p>
                                 <w:p>
                                   <w:pPr>
-                                    <w:overflowPunct w:val="false"/>
-                                    <w:spacing w:before="0" w:after="0" w:lineRule="auto" w:line="240"/>
+                                    <w:overflowPunct w:val="0"/>
+                                    <w:spacing w:after="0" w:line="240" w:lineRule="auto"/>
                                     <w:jc w:val="center"/>
-                                    <w:rPr/>
+                                  </w:pPr>
+                                </w:p>
+                                <w:p>
+                                  <w:pPr>
+                                    <w:overflowPunct w:val="0"/>
+                                    <w:spacing w:after="0" w:line="240" w:lineRule="auto"/>
+                                    <w:jc w:val="center"/>
+                                  </w:pPr>
+                                </w:p>
+                                <w:p>
+                                  <w:pPr>
+                                    <w:overflowPunct w:val="0"/>
+                                    <w:spacing w:after="0" w:line="240" w:lineRule="auto"/>
+                                  </w:pPr>
+                                </w:p>
+                                <w:p>
+                                  <w:pPr>
+                                    <w:overflowPunct w:val="0"/>
+                                    <w:spacing w:after="0" w:line="240" w:lineRule="auto"/>
+                                    <w:jc w:val="center"/>
+                                  </w:pPr>
+                                </w:p>
+                                <w:p>
+                                  <w:pPr>
+                                    <w:overflowPunct w:val="0"/>
+                                    <w:spacing w:after="0" w:line="240" w:lineRule="auto"/>
+                                    <w:jc w:val="center"/>
                                   </w:pPr>
                                   <w:r>
                                     <w:rPr>
-                                      <w:sz w:val="22"/>
-                                    </w:rPr>
-                                  </w:r>
-                                </w:p>
-                                <w:p>
-                                  <w:pPr>
-                                    <w:overflowPunct w:val="false"/>
-                                    <w:spacing w:before="0" w:after="0" w:lineRule="auto" w:line="240"/>
-                                    <w:jc w:val="center"/>
-                                    <w:rPr/>
-                                  </w:pPr>
-                                  <w:r>
-                                    <w:rPr>
-                                      <w:sz w:val="22"/>
-                                    </w:rPr>
-                                  </w:r>
-                                </w:p>
-                                <w:p>
-                                  <w:pPr>
-                                    <w:overflowPunct w:val="false"/>
-                                    <w:spacing w:before="0" w:after="0" w:lineRule="auto" w:line="240"/>
-                                    <w:jc w:val="left"/>
-                                    <w:rPr/>
-                                  </w:pPr>
-                                  <w:r>
-                                    <w:rPr>
-                                      <w:sz w:val="22"/>
-                                    </w:rPr>
-                                  </w:r>
-                                </w:p>
-                                <w:p>
-                                  <w:pPr>
-                                    <w:overflowPunct w:val="false"/>
-                                    <w:spacing w:before="0" w:after="0" w:lineRule="auto" w:line="240"/>
-                                    <w:jc w:val="center"/>
-                                    <w:rPr/>
-                                  </w:pPr>
-                                  <w:r>
-                                    <w:rPr>
-                                      <w:sz w:val="22"/>
-                                    </w:rPr>
-                                  </w:r>
-                                </w:p>
-                                <w:p>
-                                  <w:pPr>
-                                    <w:overflowPunct w:val="false"/>
-                                    <w:spacing w:before="0" w:after="0" w:lineRule="auto" w:line="240"/>
-                                    <w:jc w:val="center"/>
-                                    <w:rPr/>
-                                  </w:pPr>
-                                  <w:r>
-                                    <w:rPr>
-                                      <w:sz w:val="28"/>
-                                      <w:b w:val="false"/>
-                                      <w:u w:val="none"/>
-                                      <w:dstrike w:val="false"/>
-                                      <w:strike w:val="false"/>
-                                      <w:i w:val="false"/>
-                                      <w:vertAlign w:val="baseline"/>
-                                      <w:position w:val="0"/>
-                                      <w:spacing w:val="0"/>
-                                      <w:szCs w:val="28"/>
-                                      <w:bCs w:val="false"/>
-                                      <w:iCs w:val="false"/>
-                                      <w:smallCaps w:val="false"/>
-                                      <w:caps w:val="false"/>
                                       <w:rFonts w:ascii="Calibri" w:hAnsi="Calibri"/>
                                       <w:color w:val="FFFFFF"/>
+                                      <w:sz w:val="28"/>
+                                      <w:szCs w:val="28"/>
                                     </w:rPr>
                                     <w:t>Abgabedatum: 20.04.2023</w:t>
                                   </w:r>
                                 </w:p>
                               </w:txbxContent>
                             </wps:txbx>
-                            <wps:bodyPr numCol="1" spcCol="0" horzOverflow="overflow" vertOverflow="overflow" lIns="457200" rIns="457200" tIns="731520" bIns="457200" anchor="b">
+                            <wps:bodyPr vertOverflow="overflow" horzOverflow="overflow" lIns="457200" tIns="731520" rIns="457200" bIns="457200" numCol="1" spcCol="0" anchor="b">
                               <a:noAutofit/>
                             </wps:bodyPr>
                           </wps:wsp>
                           <wps:wsp>
+                            <wps:cNvPr id="4" name="Rechteck 4"/>
                             <wps:cNvSpPr/>
                             <wps:spPr>
                               <a:xfrm>
@@ -418,35 +298,24 @@
                               <w:txbxContent>
                                 <w:p>
                                   <w:pPr>
-                                    <w:overflowPunct w:val="false"/>
-                                    <w:spacing w:before="0" w:after="0" w:lineRule="auto" w:line="240"/>
+                                    <w:overflowPunct w:val="0"/>
+                                    <w:spacing w:after="0" w:line="240" w:lineRule="auto"/>
                                     <w:jc w:val="center"/>
-                                    <w:rPr/>
                                   </w:pPr>
                                   <w:r>
                                     <w:rPr>
+                                      <w:rFonts w:ascii="Calibri" w:hAnsi="Calibri"/>
+                                      <w:caps/>
+                                      <w:color w:val="00B050"/>
                                       <w:sz w:val="72"/>
-                                      <w:b w:val="false"/>
-                                      <w:u w:val="none"/>
-                                      <w:dstrike w:val="false"/>
-                                      <w:strike w:val="false"/>
-                                      <w:i w:val="false"/>
-                                      <w:vertAlign w:val="baseline"/>
-                                      <w:position w:val="0"/>
-                                      <w:spacing w:val="0"/>
                                       <w:szCs w:val="72"/>
-                                      <w:bCs w:val="false"/>
-                                      <w:iCs w:val="false"/>
-                                      <w:caps/>
-                                      <w:rFonts w:ascii="Calibri" w:hAnsi="Calibri"/>
-                                      <w:color w:val="00B050"/>
                                     </w:rPr>
                                     <w:t>Shadow Tag</w:t>
                                   </w:r>
                                 </w:p>
                               </w:txbxContent>
                             </wps:txbx>
-                            <wps:bodyPr numCol="1" spcCol="0" horzOverflow="overflow" vertOverflow="overflow" lIns="457200" rIns="457200" tIns="91440" bIns="91440" anchor="ctr">
+                            <wps:bodyPr vertOverflow="overflow" horzOverflow="overflow" lIns="457200" tIns="91440" rIns="457200" bIns="91440" numCol="1" spcCol="0" anchor="ctr">
                               <a:noAutofit/>
                             </wps:bodyPr>
                           </wps:wsp>
@@ -464,326 +333,184 @@
               </mc:Choice>
               <mc:Fallback>
                 <w:pict>
-                  <v:group id="shape_0" alt="Gruppe 193" style="position:absolute;margin-left:27.35pt;margin-top:61.75pt;width:540.5pt;height:718.4pt" coordorigin="547,1235" coordsize="10810,14368">
-                    <v:rect id="shape_0" ID="Rechteck 194" path="m0,0l-2147483645,0l-2147483645,-2147483646l0,-2147483646xe" fillcolor="#00b050" stroked="f" o:allowincell="f" style="position:absolute;left:547;top:1235;width:10799;height:2158;mso-wrap-style:none;v-text-anchor:middle;mso-position-horizontal:center;mso-position-horizontal-relative:page;mso-position-vertical:center;mso-position-vertical-relative:page">
-                      <v:fill o:detectmouseclick="t" type="solid" color2="#ff4faf"/>
-                      <v:stroke color="#3465a4" weight="12600" joinstyle="miter" endcap="flat"/>
-                      <w10:wrap type="none"/>
-                    </v:rect>
-                    <v:rect id="shape_0" ID="Rechteck 195" path="m0,0l-2147483645,0l-2147483645,-2147483646l0,-2147483646xe" fillcolor="#00b050" stroked="f" o:allowincell="f" style="position:absolute;left:547;top:7683;width:10799;height:7919;mso-wrap-style:square;v-text-anchor:bottom;mso-position-horizontal:center;mso-position-horizontal-relative:page;mso-position-vertical:center;mso-position-vertical-relative:page">
-                      <v:textbox>
+                  <v:group w14:anchorId="5BA646DF" id="Gruppe 193" o:spid="_x0000_s1026" style="position:absolute;margin-left:0;margin-top:0;width:540.6pt;height:718.45pt;z-index:-503316478;mso-width-percent:880;mso-height-percent:910;mso-wrap-distance-left:0;mso-wrap-distance-right:0;mso-position-horizontal:center;mso-position-horizontal-relative:page;mso-position-vertical:center;mso-position-vertical-relative:page;mso-width-percent:880;mso-height-percent:910" coordorigin="3474,7840" coordsize="68648,91238" o:gfxdata="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" o:allowincell="f">
+                    <v:rect id="Rechteck 2" o:spid="_x0000_s1027" style="position:absolute;width:68580;height:13708;visibility:visible;mso-wrap-style:square;v-text-anchor:top" o:gfxdata="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" fillcolor="#00b050" stroked="f" strokeweight="1pt"/>
+                    <v:rect id="Rechteck 3" o:spid="_x0000_s1028" style="position:absolute;top:40946;width:68580;height:50292;visibility:visible;mso-wrap-style:square;v-text-anchor:bottom" o:gfxdata="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" fillcolor="#00b050" stroked="f" strokeweight="1pt">
+                      <v:textbox inset="36pt,57.6pt,36pt,36pt">
                         <w:txbxContent>
                           <w:p>
                             <w:pPr>
-                              <w:overflowPunct w:val="false"/>
-                              <w:spacing w:before="0" w:after="0" w:lineRule="auto" w:line="240"/>
+                              <w:overflowPunct w:val="0"/>
+                              <w:spacing w:after="0" w:line="240" w:lineRule="auto"/>
                               <w:jc w:val="center"/>
-                              <w:rPr/>
                             </w:pPr>
                             <w:r>
                               <w:rPr>
-                                <w:sz w:val="32"/>
-                                <w:b w:val="false"/>
-                                <w:u w:val="none"/>
-                                <w:dstrike w:val="false"/>
-                                <w:strike w:val="false"/>
-                                <w:i w:val="false"/>
-                                <w:vertAlign w:val="baseline"/>
-                                <w:position w:val="0"/>
-                                <w:spacing w:val="0"/>
-                                <w:szCs w:val="32"/>
-                                <w:bCs w:val="false"/>
-                                <w:iCs w:val="false"/>
-                                <w:smallCaps w:val="false"/>
-                                <w:caps w:val="false"/>
                                 <w:rFonts w:ascii="Calibri" w:hAnsi="Calibri"/>
                                 <w:color w:val="FFFFFF"/>
+                                <w:sz w:val="32"/>
+                                <w:szCs w:val="32"/>
                               </w:rPr>
                               <w:t>First-Person-Shooter</w:t>
                             </w:r>
                           </w:p>
                           <w:p>
                             <w:pPr>
-                              <w:overflowPunct w:val="false"/>
-                              <w:spacing w:before="0" w:after="0" w:lineRule="auto" w:line="240"/>
+                              <w:overflowPunct w:val="0"/>
+                              <w:spacing w:after="0" w:line="240" w:lineRule="auto"/>
                               <w:jc w:val="center"/>
-                              <w:rPr/>
                             </w:pPr>
                             <w:r>
                               <w:rPr>
-                                <w:sz w:val="28"/>
-                                <w:b w:val="false"/>
-                                <w:u w:val="none"/>
-                                <w:dstrike w:val="false"/>
-                                <w:strike w:val="false"/>
-                                <w:i w:val="false"/>
-                                <w:vertAlign w:val="baseline"/>
-                                <w:position w:val="0"/>
-                                <w:spacing w:val="0"/>
-                                <w:szCs w:val="28"/>
-                                <w:bCs w:val="false"/>
-                                <w:iCs w:val="false"/>
-                                <w:smallCaps w:val="false"/>
-                                <w:caps w:val="false"/>
                                 <w:rFonts w:ascii="Calibri" w:hAnsi="Calibri"/>
                                 <w:color w:val="FFFFFF"/>
+                                <w:sz w:val="28"/>
+                                <w:szCs w:val="28"/>
                               </w:rPr>
                               <w:t>Interaktive Lasertag-Geisterbahn</w:t>
                             </w:r>
                           </w:p>
                           <w:p>
                             <w:pPr>
-                              <w:overflowPunct w:val="false"/>
-                              <w:spacing w:before="0" w:after="0" w:lineRule="auto" w:line="240"/>
+                              <w:overflowPunct w:val="0"/>
+                              <w:spacing w:after="0" w:line="240" w:lineRule="auto"/>
                               <w:jc w:val="center"/>
-                              <w:rPr/>
                             </w:pPr>
                             <w:r>
                               <w:rPr>
-                                <w:sz w:val="28"/>
-                                <w:b w:val="false"/>
-                                <w:u w:val="none"/>
-                                <w:dstrike w:val="false"/>
-                                <w:strike w:val="false"/>
-                                <w:i w:val="false"/>
-                                <w:vertAlign w:val="baseline"/>
-                                <w:position w:val="0"/>
-                                <w:spacing w:val="0"/>
-                                <w:szCs w:val="28"/>
-                                <w:bCs w:val="false"/>
-                                <w:iCs w:val="false"/>
-                                <w:smallCaps w:val="false"/>
-                                <w:caps w:val="false"/>
                                 <w:rFonts w:ascii="Calibri" w:hAnsi="Calibri"/>
                                 <w:color w:val="FFFFFF"/>
+                                <w:sz w:val="28"/>
+                                <w:szCs w:val="28"/>
                               </w:rPr>
                               <w:t>Grob / Fein Konzept</w:t>
                             </w:r>
                           </w:p>
                           <w:p>
                             <w:pPr>
-                              <w:overflowPunct w:val="false"/>
-                              <w:spacing w:before="0" w:after="0" w:lineRule="auto" w:line="240"/>
+                              <w:overflowPunct w:val="0"/>
+                              <w:spacing w:after="0" w:line="240" w:lineRule="auto"/>
                               <w:jc w:val="center"/>
-                              <w:rPr/>
+                            </w:pPr>
+                          </w:p>
+                          <w:p>
+                            <w:pPr>
+                              <w:overflowPunct w:val="0"/>
+                              <w:spacing w:after="0" w:line="240" w:lineRule="auto"/>
+                              <w:jc w:val="center"/>
                             </w:pPr>
                             <w:r>
                               <w:rPr>
-                                <w:sz w:val="22"/>
-                              </w:rPr>
-                            </w:r>
-                          </w:p>
-                          <w:p>
-                            <w:pPr>
-                              <w:overflowPunct w:val="false"/>
-                              <w:spacing w:before="0" w:after="0" w:lineRule="auto" w:line="240"/>
-                              <w:jc w:val="center"/>
-                              <w:rPr/>
-                            </w:pPr>
-                            <w:r>
-                              <w:rPr>
-                                <w:sz w:val="28"/>
-                                <w:b w:val="false"/>
-                                <w:u w:val="none"/>
-                                <w:dstrike w:val="false"/>
-                                <w:strike w:val="false"/>
-                                <w:i w:val="false"/>
-                                <w:vertAlign w:val="baseline"/>
-                                <w:position w:val="0"/>
-                                <w:spacing w:val="0"/>
-                                <w:szCs w:val="28"/>
-                                <w:bCs w:val="false"/>
-                                <w:iCs w:val="false"/>
-                                <w:smallCaps w:val="false"/>
-                                <w:caps w:val="false"/>
                                 <w:rFonts w:ascii="Calibri" w:hAnsi="Calibri"/>
                                 <w:color w:val="FFFFFF"/>
+                                <w:sz w:val="28"/>
+                                <w:szCs w:val="28"/>
                               </w:rPr>
                               <w:t>Herberich Sandro</w:t>
                             </w:r>
                           </w:p>
                           <w:p>
                             <w:pPr>
-                              <w:overflowPunct w:val="false"/>
-                              <w:spacing w:before="0" w:after="0" w:lineRule="auto" w:line="240"/>
+                              <w:overflowPunct w:val="0"/>
+                              <w:spacing w:after="0" w:line="240" w:lineRule="auto"/>
                               <w:jc w:val="center"/>
-                              <w:rPr/>
                             </w:pPr>
                             <w:r>
                               <w:rPr>
-                                <w:sz w:val="28"/>
-                                <w:b w:val="false"/>
-                                <w:u w:val="none"/>
-                                <w:dstrike w:val="false"/>
-                                <w:strike w:val="false"/>
-                                <w:i w:val="false"/>
-                                <w:vertAlign w:val="baseline"/>
-                                <w:position w:val="0"/>
-                                <w:spacing w:val="0"/>
-                                <w:szCs w:val="28"/>
-                                <w:bCs w:val="false"/>
-                                <w:iCs w:val="false"/>
-                                <w:smallCaps w:val="false"/>
-                                <w:caps w:val="false"/>
                                 <w:rFonts w:ascii="Calibri" w:hAnsi="Calibri"/>
                                 <w:color w:val="FFFFFF"/>
+                                <w:sz w:val="28"/>
+                                <w:szCs w:val="28"/>
                               </w:rPr>
                               <w:t>Bahnhofstraße 4</w:t>
                             </w:r>
                           </w:p>
                           <w:p>
                             <w:pPr>
-                              <w:overflowPunct w:val="false"/>
-                              <w:spacing w:before="0" w:after="0" w:lineRule="auto" w:line="240"/>
+                              <w:overflowPunct w:val="0"/>
+                              <w:spacing w:after="0" w:line="240" w:lineRule="auto"/>
                               <w:jc w:val="center"/>
-                              <w:rPr/>
                             </w:pPr>
                             <w:r>
                               <w:rPr>
-                                <w:sz w:val="28"/>
-                                <w:b w:val="false"/>
-                                <w:u w:val="none"/>
-                                <w:dstrike w:val="false"/>
-                                <w:strike w:val="false"/>
-                                <w:i w:val="false"/>
-                                <w:vertAlign w:val="baseline"/>
-                                <w:position w:val="0"/>
-                                <w:spacing w:val="0"/>
-                                <w:szCs w:val="28"/>
-                                <w:bCs w:val="false"/>
-                                <w:iCs w:val="false"/>
-                                <w:smallCaps w:val="false"/>
-                                <w:caps w:val="false"/>
                                 <w:rFonts w:ascii="Calibri" w:hAnsi="Calibri"/>
                                 <w:color w:val="FFFFFF"/>
+                                <w:sz w:val="28"/>
+                                <w:szCs w:val="28"/>
                               </w:rPr>
                               <w:t>76698 Ubstadt-Weiher</w:t>
                             </w:r>
                           </w:p>
                           <w:p>
                             <w:pPr>
-                              <w:overflowPunct w:val="false"/>
-                              <w:spacing w:before="0" w:after="0" w:lineRule="auto" w:line="240"/>
+                              <w:overflowPunct w:val="0"/>
+                              <w:spacing w:after="0" w:line="240" w:lineRule="auto"/>
                               <w:jc w:val="center"/>
-                              <w:rPr/>
+                            </w:pPr>
+                          </w:p>
+                          <w:p>
+                            <w:pPr>
+                              <w:overflowPunct w:val="0"/>
+                              <w:spacing w:after="0" w:line="240" w:lineRule="auto"/>
+                              <w:jc w:val="center"/>
+                            </w:pPr>
+                          </w:p>
+                          <w:p>
+                            <w:pPr>
+                              <w:overflowPunct w:val="0"/>
+                              <w:spacing w:after="0" w:line="240" w:lineRule="auto"/>
+                            </w:pPr>
+                          </w:p>
+                          <w:p>
+                            <w:pPr>
+                              <w:overflowPunct w:val="0"/>
+                              <w:spacing w:after="0" w:line="240" w:lineRule="auto"/>
+                              <w:jc w:val="center"/>
+                            </w:pPr>
+                          </w:p>
+                          <w:p>
+                            <w:pPr>
+                              <w:overflowPunct w:val="0"/>
+                              <w:spacing w:after="0" w:line="240" w:lineRule="auto"/>
+                              <w:jc w:val="center"/>
                             </w:pPr>
                             <w:r>
                               <w:rPr>
-                                <w:sz w:val="22"/>
-                              </w:rPr>
-                            </w:r>
-                          </w:p>
-                          <w:p>
-                            <w:pPr>
-                              <w:overflowPunct w:val="false"/>
-                              <w:spacing w:before="0" w:after="0" w:lineRule="auto" w:line="240"/>
-                              <w:jc w:val="center"/>
-                              <w:rPr/>
-                            </w:pPr>
-                            <w:r>
-                              <w:rPr>
-                                <w:sz w:val="22"/>
-                              </w:rPr>
-                            </w:r>
-                          </w:p>
-                          <w:p>
-                            <w:pPr>
-                              <w:overflowPunct w:val="false"/>
-                              <w:spacing w:before="0" w:after="0" w:lineRule="auto" w:line="240"/>
-                              <w:jc w:val="left"/>
-                              <w:rPr/>
-                            </w:pPr>
-                            <w:r>
-                              <w:rPr>
-                                <w:sz w:val="22"/>
-                              </w:rPr>
-                            </w:r>
-                          </w:p>
-                          <w:p>
-                            <w:pPr>
-                              <w:overflowPunct w:val="false"/>
-                              <w:spacing w:before="0" w:after="0" w:lineRule="auto" w:line="240"/>
-                              <w:jc w:val="center"/>
-                              <w:rPr/>
-                            </w:pPr>
-                            <w:r>
-                              <w:rPr>
-                                <w:sz w:val="22"/>
-                              </w:rPr>
-                            </w:r>
-                          </w:p>
-                          <w:p>
-                            <w:pPr>
-                              <w:overflowPunct w:val="false"/>
-                              <w:spacing w:before="0" w:after="0" w:lineRule="auto" w:line="240"/>
-                              <w:jc w:val="center"/>
-                              <w:rPr/>
-                            </w:pPr>
-                            <w:r>
-                              <w:rPr>
-                                <w:sz w:val="28"/>
-                                <w:b w:val="false"/>
-                                <w:u w:val="none"/>
-                                <w:dstrike w:val="false"/>
-                                <w:strike w:val="false"/>
-                                <w:i w:val="false"/>
-                                <w:vertAlign w:val="baseline"/>
-                                <w:position w:val="0"/>
-                                <w:spacing w:val="0"/>
-                                <w:szCs w:val="28"/>
-                                <w:bCs w:val="false"/>
-                                <w:iCs w:val="false"/>
-                                <w:smallCaps w:val="false"/>
-                                <w:caps w:val="false"/>
                                 <w:rFonts w:ascii="Calibri" w:hAnsi="Calibri"/>
                                 <w:color w:val="FFFFFF"/>
+                                <w:sz w:val="28"/>
+                                <w:szCs w:val="28"/>
                               </w:rPr>
                               <w:t>Abgabedatum: 20.04.2023</w:t>
                             </w:r>
                           </w:p>
                         </w:txbxContent>
                       </v:textbox>
-                      <v:fill o:detectmouseclick="t" type="solid" color2="#ff4faf"/>
-                      <v:stroke color="#3465a4" weight="12600" joinstyle="miter" endcap="flat"/>
-                      <w10:wrap type="none"/>
                     </v:rect>
-                    <v:rect id="shape_0" ID="Textfeld 196" path="m0,0l-2147483645,0l-2147483645,-2147483646l0,-2147483646xe" fillcolor="white" stroked="f" o:allowincell="f" style="position:absolute;left:558;top:3395;width:10799;height:4286;mso-wrap-style:square;v-text-anchor:middle;mso-position-horizontal:center;mso-position-horizontal-relative:page;mso-position-vertical:center;mso-position-vertical-relative:page">
-                      <v:textbox>
+                    <v:rect id="Rechteck 4" o:spid="_x0000_s1029" style="position:absolute;left:68;top:13716;width:68580;height:27223;visibility:visible;mso-wrap-style:square;v-text-anchor:middle" o:gfxdata="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" fillcolor="white [3212]" stroked="f" strokeweight=".5pt">
+                      <v:textbox inset="36pt,7.2pt,36pt,7.2pt">
                         <w:txbxContent>
                           <w:p>
                             <w:pPr>
-                              <w:overflowPunct w:val="false"/>
-                              <w:spacing w:before="0" w:after="0" w:lineRule="auto" w:line="240"/>
+                              <w:overflowPunct w:val="0"/>
+                              <w:spacing w:after="0" w:line="240" w:lineRule="auto"/>
                               <w:jc w:val="center"/>
-                              <w:rPr/>
                             </w:pPr>
                             <w:r>
                               <w:rPr>
+                                <w:rFonts w:ascii="Calibri" w:hAnsi="Calibri"/>
+                                <w:caps/>
+                                <w:color w:val="00B050"/>
                                 <w:sz w:val="72"/>
-                                <w:b w:val="false"/>
-                                <w:u w:val="none"/>
-                                <w:dstrike w:val="false"/>
-                                <w:strike w:val="false"/>
-                                <w:i w:val="false"/>
-                                <w:vertAlign w:val="baseline"/>
-                                <w:position w:val="0"/>
-                                <w:spacing w:val="0"/>
                                 <w:szCs w:val="72"/>
-                                <w:bCs w:val="false"/>
-                                <w:iCs w:val="false"/>
-                                <w:caps/>
-                                <w:rFonts w:ascii="Calibri" w:hAnsi="Calibri"/>
-                                <w:color w:val="00B050"/>
                               </w:rPr>
                               <w:t>Shadow Tag</w:t>
                             </w:r>
                           </w:p>
                         </w:txbxContent>
                       </v:textbox>
-                      <v:fill o:detectmouseclick="t" type="solid" color2="black"/>
-                      <v:stroke color="#3465a4" weight="6480" joinstyle="round" endcap="flat"/>
-                      <w10:wrap type="none"/>
                     </v:rect>
+                    <w10:wrap anchorx="page" anchory="page"/>
                   </v:group>
                 </w:pict>
               </mc:Fallback>
@@ -792,24 +519,17 @@
         </w:p>
         <w:p>
           <w:pPr>
-            <w:pStyle w:val="Normal"/>
             <w:rPr>
               <w:sz w:val="32"/>
               <w:szCs w:val="32"/>
             </w:rPr>
           </w:pPr>
-          <w:r>
-            <w:rPr>
-              <w:sz w:val="32"/>
-              <w:szCs w:val="32"/>
-            </w:rPr>
-          </w:r>
         </w:p>
         <w:p>
           <w:pPr>
-            <w:pStyle w:val="TOCHeading"/>
+            <w:pStyle w:val="Inhaltsverzeichnisberschrift"/>
             <w:rPr>
-              <w:rStyle w:val="Berschrift1Zchn"/>
+              <w:rStyle w:val="berschrift1Zchn"/>
             </w:rPr>
           </w:pPr>
           <w:r>
@@ -817,21 +537,21 @@
           </w:r>
           <w:r>
             <w:rPr>
-              <w:rStyle w:val="Berschrift1Zchn"/>
+              <w:rStyle w:val="berschrift1Zchn"/>
             </w:rPr>
+            <w:lastRenderedPageBreak/>
             <w:t>Inhalt</w:t>
           </w:r>
         </w:p>
         <w:p>
           <w:pPr>
-            <w:pStyle w:val="Inhaltsverzeichnis1"/>
+            <w:pStyle w:val="Verzeichnis1"/>
             <w:tabs>
-              <w:tab w:val="clear" w:pos="708"/>
-              <w:tab w:val="left" w:pos="440" w:leader="none"/>
-              <w:tab w:val="right" w:pos="9062" w:leader="hyphen"/>
+              <w:tab w:val="left" w:pos="440"/>
+              <w:tab w:val="right" w:leader="hyphen" w:pos="9062"/>
             </w:tabs>
             <w:rPr>
-              <w:rFonts w:eastAsia="" w:eastAsiaTheme="minorEastAsia"/>
+              <w:rFonts w:eastAsiaTheme="minorEastAsia"/>
               <w:lang w:eastAsia="de-DE"/>
             </w:rPr>
           </w:pPr>
@@ -840,33 +560,32 @@
           </w:r>
           <w:r>
             <w:rPr>
+              <w:rStyle w:val="Verzeichnissprung"/>
+              <w:rFonts w:ascii="Arial" w:hAnsi="Arial" w:cs="Arial"/>
               <w:webHidden/>
-              <w:rStyle w:val="Verzeichnissprung"/>
-              <w:rFonts w:cs="Arial" w:ascii="Arial" w:hAnsi="Arial"/>
             </w:rPr>
-            <w:instrText> TOC \z \o "1-3" \u \h</w:instrText>
+            <w:instrText>TOC \z \o "1-3" \u \h</w:instrText>
           </w:r>
           <w:r>
             <w:rPr>
-              <w:webHidden/>
               <w:rStyle w:val="Verzeichnissprung"/>
-              <w:rFonts w:cs="Arial" w:ascii="Arial" w:hAnsi="Arial"/>
+              <w:rFonts w:ascii="Arial" w:hAnsi="Arial" w:cs="Arial"/>
             </w:rPr>
             <w:fldChar w:fldCharType="separate"/>
           </w:r>
           <w:hyperlink w:anchor="_Toc128939093">
             <w:r>
               <w:rPr>
-                <w:webHidden/>
-                <w:rStyle w:val="Verzeichnissprung"/>
-                <w:rFonts w:cs="Arial" w:ascii="Arial" w:hAnsi="Arial"/>
+                <w:rStyle w:val="Verzeichnissprung"/>
+                <w:rFonts w:ascii="Arial" w:hAnsi="Arial" w:cs="Arial"/>
+                <w:webHidden/>
               </w:rPr>
               <w:t>1.</w:t>
             </w:r>
             <w:r>
               <w:rPr>
                 <w:rStyle w:val="Verzeichnissprung"/>
-                <w:rFonts w:eastAsia="" w:eastAsiaTheme="minorEastAsia"/>
+                <w:rFonts w:eastAsiaTheme="minorEastAsia"/>
                 <w:lang w:eastAsia="de-DE"/>
               </w:rPr>
               <w:tab/>
@@ -874,7 +593,7 @@
             <w:r>
               <w:rPr>
                 <w:rStyle w:val="Verzeichnissprung"/>
-                <w:rFonts w:cs="Arial" w:ascii="Arial" w:hAnsi="Arial"/>
+                <w:rFonts w:ascii="Arial" w:hAnsi="Arial" w:cs="Arial"/>
               </w:rPr>
               <w:t>Einleitung</w:t>
             </w:r>
@@ -894,12 +613,16 @@
               <w:rPr>
                 <w:webHidden/>
               </w:rPr>
+            </w:r>
+            <w:r>
+              <w:rPr>
+                <w:webHidden/>
+              </w:rPr>
               <w:fldChar w:fldCharType="separate"/>
             </w:r>
             <w:r>
               <w:rPr>
                 <w:rStyle w:val="Verzeichnissprung"/>
-                <w:vanish w:val="false"/>
               </w:rPr>
               <w:tab/>
               <w:t>2</w:t>
@@ -914,29 +637,28 @@
         </w:p>
         <w:p>
           <w:pPr>
-            <w:pStyle w:val="Inhaltsverzeichnis2"/>
+            <w:pStyle w:val="Verzeichnis2"/>
             <w:tabs>
-              <w:tab w:val="clear" w:pos="708"/>
-              <w:tab w:val="left" w:pos="880" w:leader="none"/>
-              <w:tab w:val="right" w:pos="9062" w:leader="hyphen"/>
+              <w:tab w:val="left" w:pos="880"/>
+              <w:tab w:val="right" w:leader="hyphen" w:pos="9062"/>
             </w:tabs>
             <w:rPr>
-              <w:rFonts w:eastAsia="" w:eastAsiaTheme="minorEastAsia"/>
+              <w:rFonts w:eastAsiaTheme="minorEastAsia"/>
               <w:lang w:eastAsia="de-DE"/>
             </w:rPr>
           </w:pPr>
           <w:hyperlink w:anchor="_Toc128939094">
             <w:r>
               <w:rPr>
-                <w:webHidden/>
-                <w:rStyle w:val="Verzeichnissprung"/>
+                <w:rStyle w:val="Verzeichnissprung"/>
+                <w:webHidden/>
               </w:rPr>
               <w:t>1.1</w:t>
             </w:r>
             <w:r>
               <w:rPr>
                 <w:rStyle w:val="Verzeichnissprung"/>
-                <w:rFonts w:eastAsia="" w:eastAsiaTheme="minorEastAsia"/>
+                <w:rFonts w:eastAsiaTheme="minorEastAsia"/>
                 <w:lang w:eastAsia="de-DE"/>
               </w:rPr>
               <w:tab/>
@@ -963,12 +685,16 @@
               <w:rPr>
                 <w:webHidden/>
               </w:rPr>
+            </w:r>
+            <w:r>
+              <w:rPr>
+                <w:webHidden/>
+              </w:rPr>
               <w:fldChar w:fldCharType="separate"/>
             </w:r>
             <w:r>
               <w:rPr>
                 <w:rStyle w:val="Verzeichnissprung"/>
-                <w:vanish w:val="false"/>
               </w:rPr>
               <w:tab/>
               <w:t>2</w:t>
@@ -983,30 +709,29 @@
         </w:p>
         <w:p>
           <w:pPr>
-            <w:pStyle w:val="Inhaltsverzeichnis1"/>
+            <w:pStyle w:val="Verzeichnis1"/>
             <w:tabs>
-              <w:tab w:val="clear" w:pos="708"/>
-              <w:tab w:val="left" w:pos="440" w:leader="none"/>
-              <w:tab w:val="right" w:pos="9062" w:leader="hyphen"/>
+              <w:tab w:val="left" w:pos="440"/>
+              <w:tab w:val="right" w:leader="hyphen" w:pos="9062"/>
             </w:tabs>
             <w:rPr>
-              <w:rFonts w:eastAsia="" w:eastAsiaTheme="minorEastAsia"/>
+              <w:rFonts w:eastAsiaTheme="minorEastAsia"/>
               <w:lang w:eastAsia="de-DE"/>
             </w:rPr>
           </w:pPr>
           <w:hyperlink w:anchor="_Toc128939095">
             <w:r>
               <w:rPr>
-                <w:webHidden/>
-                <w:rStyle w:val="Verzeichnissprung"/>
-                <w:rFonts w:cs="Arial" w:ascii="Arial" w:hAnsi="Arial"/>
+                <w:rStyle w:val="Verzeichnissprung"/>
+                <w:rFonts w:ascii="Arial" w:hAnsi="Arial" w:cs="Arial"/>
+                <w:webHidden/>
               </w:rPr>
               <w:t>2.</w:t>
             </w:r>
             <w:r>
               <w:rPr>
                 <w:rStyle w:val="Verzeichnissprung"/>
-                <w:rFonts w:eastAsia="" w:eastAsiaTheme="minorEastAsia"/>
+                <w:rFonts w:eastAsiaTheme="minorEastAsia"/>
                 <w:lang w:eastAsia="de-DE"/>
               </w:rPr>
               <w:tab/>
@@ -1014,7 +739,7 @@
             <w:r>
               <w:rPr>
                 <w:rStyle w:val="Verzeichnissprung"/>
-                <w:rFonts w:cs="Arial" w:ascii="Arial" w:hAnsi="Arial"/>
+                <w:rFonts w:ascii="Arial" w:hAnsi="Arial" w:cs="Arial"/>
               </w:rPr>
               <w:t>Zielgruppe</w:t>
             </w:r>
@@ -1034,12 +759,16 @@
               <w:rPr>
                 <w:webHidden/>
               </w:rPr>
+            </w:r>
+            <w:r>
+              <w:rPr>
+                <w:webHidden/>
+              </w:rPr>
               <w:fldChar w:fldCharType="separate"/>
             </w:r>
             <w:r>
               <w:rPr>
                 <w:rStyle w:val="Verzeichnissprung"/>
-                <w:vanish w:val="false"/>
               </w:rPr>
               <w:tab/>
               <w:t>2</w:t>
@@ -1054,29 +783,28 @@
         </w:p>
         <w:p>
           <w:pPr>
-            <w:pStyle w:val="Inhaltsverzeichnis2"/>
+            <w:pStyle w:val="Verzeichnis2"/>
             <w:tabs>
-              <w:tab w:val="clear" w:pos="708"/>
-              <w:tab w:val="left" w:pos="880" w:leader="none"/>
-              <w:tab w:val="right" w:pos="9062" w:leader="hyphen"/>
+              <w:tab w:val="left" w:pos="880"/>
+              <w:tab w:val="right" w:leader="hyphen" w:pos="9062"/>
             </w:tabs>
             <w:rPr>
-              <w:rFonts w:eastAsia="" w:eastAsiaTheme="minorEastAsia"/>
+              <w:rFonts w:eastAsiaTheme="minorEastAsia"/>
               <w:lang w:eastAsia="de-DE"/>
             </w:rPr>
           </w:pPr>
           <w:hyperlink w:anchor="_Toc128939096">
             <w:r>
               <w:rPr>
-                <w:webHidden/>
-                <w:rStyle w:val="Verzeichnissprung"/>
+                <w:rStyle w:val="Verzeichnissprung"/>
+                <w:webHidden/>
               </w:rPr>
               <w:t>2.1</w:t>
             </w:r>
             <w:r>
               <w:rPr>
                 <w:rStyle w:val="Verzeichnissprung"/>
-                <w:rFonts w:eastAsia="" w:eastAsiaTheme="minorEastAsia"/>
+                <w:rFonts w:eastAsiaTheme="minorEastAsia"/>
                 <w:lang w:eastAsia="de-DE"/>
               </w:rPr>
               <w:tab/>
@@ -1103,12 +831,16 @@
               <w:rPr>
                 <w:webHidden/>
               </w:rPr>
+            </w:r>
+            <w:r>
+              <w:rPr>
+                <w:webHidden/>
+              </w:rPr>
               <w:fldChar w:fldCharType="separate"/>
             </w:r>
             <w:r>
               <w:rPr>
                 <w:rStyle w:val="Verzeichnissprung"/>
-                <w:vanish w:val="false"/>
               </w:rPr>
               <w:tab/>
               <w:t>2</w:t>
@@ -1123,30 +855,29 @@
         </w:p>
         <w:p>
           <w:pPr>
-            <w:pStyle w:val="Inhaltsverzeichnis1"/>
+            <w:pStyle w:val="Verzeichnis1"/>
             <w:tabs>
-              <w:tab w:val="clear" w:pos="708"/>
-              <w:tab w:val="left" w:pos="440" w:leader="none"/>
-              <w:tab w:val="right" w:pos="9062" w:leader="hyphen"/>
+              <w:tab w:val="left" w:pos="440"/>
+              <w:tab w:val="right" w:leader="hyphen" w:pos="9062"/>
             </w:tabs>
             <w:rPr>
-              <w:rFonts w:eastAsia="" w:eastAsiaTheme="minorEastAsia"/>
+              <w:rFonts w:eastAsiaTheme="minorEastAsia"/>
               <w:lang w:eastAsia="de-DE"/>
             </w:rPr>
           </w:pPr>
           <w:hyperlink w:anchor="_Toc128939097">
             <w:r>
               <w:rPr>
-                <w:webHidden/>
-                <w:rStyle w:val="Verzeichnissprung"/>
-                <w:rFonts w:cs="Arial" w:ascii="Arial" w:hAnsi="Arial"/>
+                <w:rStyle w:val="Verzeichnissprung"/>
+                <w:rFonts w:ascii="Arial" w:hAnsi="Arial" w:cs="Arial"/>
+                <w:webHidden/>
               </w:rPr>
               <w:t>3.</w:t>
             </w:r>
             <w:r>
               <w:rPr>
                 <w:rStyle w:val="Verzeichnissprung"/>
-                <w:rFonts w:eastAsia="" w:eastAsiaTheme="minorEastAsia"/>
+                <w:rFonts w:eastAsiaTheme="minorEastAsia"/>
                 <w:lang w:eastAsia="de-DE"/>
               </w:rPr>
               <w:tab/>
@@ -1154,7 +885,7 @@
             <w:r>
               <w:rPr>
                 <w:rStyle w:val="Verzeichnissprung"/>
-                <w:rFonts w:cs="Arial" w:ascii="Arial" w:hAnsi="Arial"/>
+                <w:rFonts w:ascii="Arial" w:hAnsi="Arial" w:cs="Arial"/>
               </w:rPr>
               <w:t>Steuerung</w:t>
             </w:r>
@@ -1174,12 +905,16 @@
               <w:rPr>
                 <w:webHidden/>
               </w:rPr>
+            </w:r>
+            <w:r>
+              <w:rPr>
+                <w:webHidden/>
+              </w:rPr>
               <w:fldChar w:fldCharType="separate"/>
             </w:r>
             <w:r>
               <w:rPr>
                 <w:rStyle w:val="Verzeichnissprung"/>
-                <w:vanish w:val="false"/>
               </w:rPr>
               <w:tab/>
               <w:t>2</w:t>
@@ -1194,30 +929,29 @@
         </w:p>
         <w:p>
           <w:pPr>
-            <w:pStyle w:val="Inhaltsverzeichnis2"/>
+            <w:pStyle w:val="Verzeichnis2"/>
             <w:tabs>
-              <w:tab w:val="clear" w:pos="708"/>
-              <w:tab w:val="left" w:pos="880" w:leader="none"/>
-              <w:tab w:val="right" w:pos="9062" w:leader="hyphen"/>
+              <w:tab w:val="left" w:pos="880"/>
+              <w:tab w:val="right" w:leader="hyphen" w:pos="9062"/>
             </w:tabs>
             <w:rPr>
-              <w:rFonts w:eastAsia="" w:eastAsiaTheme="minorEastAsia"/>
+              <w:rFonts w:eastAsiaTheme="minorEastAsia"/>
               <w:lang w:eastAsia="de-DE"/>
             </w:rPr>
           </w:pPr>
           <w:hyperlink w:anchor="_Toc128939098">
             <w:r>
               <w:rPr>
-                <w:webHidden/>
-                <w:rStyle w:val="Verzeichnissprung"/>
-                <w:rFonts w:cs="Arial" w:ascii="Arial" w:hAnsi="Arial"/>
+                <w:rStyle w:val="Verzeichnissprung"/>
+                <w:rFonts w:ascii="Arial" w:hAnsi="Arial" w:cs="Arial"/>
+                <w:webHidden/>
               </w:rPr>
               <w:t>3.1</w:t>
             </w:r>
             <w:r>
               <w:rPr>
                 <w:rStyle w:val="Verzeichnissprung"/>
-                <w:rFonts w:eastAsia="" w:eastAsiaTheme="minorEastAsia"/>
+                <w:rFonts w:eastAsiaTheme="minorEastAsia"/>
                 <w:lang w:eastAsia="de-DE"/>
               </w:rPr>
               <w:tab/>
@@ -1225,7 +959,7 @@
             <w:r>
               <w:rPr>
                 <w:rStyle w:val="Verzeichnissprung"/>
-                <w:rFonts w:cs="Arial" w:ascii="Arial" w:hAnsi="Arial"/>
+                <w:rFonts w:ascii="Arial" w:hAnsi="Arial" w:cs="Arial"/>
               </w:rPr>
               <w:t>PC</w:t>
             </w:r>
@@ -1245,12 +979,16 @@
               <w:rPr>
                 <w:webHidden/>
               </w:rPr>
+            </w:r>
+            <w:r>
+              <w:rPr>
+                <w:webHidden/>
+              </w:rPr>
               <w:fldChar w:fldCharType="separate"/>
             </w:r>
             <w:r>
               <w:rPr>
                 <w:rStyle w:val="Verzeichnissprung"/>
-                <w:vanish w:val="false"/>
               </w:rPr>
               <w:tab/>
               <w:t>2</w:t>
@@ -1265,30 +1003,29 @@
         </w:p>
         <w:p>
           <w:pPr>
-            <w:pStyle w:val="Inhaltsverzeichnis2"/>
+            <w:pStyle w:val="Verzeichnis2"/>
             <w:tabs>
-              <w:tab w:val="clear" w:pos="708"/>
-              <w:tab w:val="left" w:pos="880" w:leader="none"/>
-              <w:tab w:val="right" w:pos="9062" w:leader="hyphen"/>
+              <w:tab w:val="left" w:pos="880"/>
+              <w:tab w:val="right" w:leader="hyphen" w:pos="9062"/>
             </w:tabs>
             <w:rPr>
-              <w:rFonts w:eastAsia="" w:eastAsiaTheme="minorEastAsia"/>
+              <w:rFonts w:eastAsiaTheme="minorEastAsia"/>
               <w:lang w:eastAsia="de-DE"/>
             </w:rPr>
           </w:pPr>
           <w:hyperlink w:anchor="_Toc128939099">
             <w:r>
               <w:rPr>
-                <w:webHidden/>
-                <w:rStyle w:val="Verzeichnissprung"/>
-                <w:rFonts w:cs="Arial" w:ascii="Arial" w:hAnsi="Arial"/>
+                <w:rStyle w:val="Verzeichnissprung"/>
+                <w:rFonts w:ascii="Arial" w:hAnsi="Arial" w:cs="Arial"/>
+                <w:webHidden/>
               </w:rPr>
               <w:t>3.2</w:t>
             </w:r>
             <w:r>
               <w:rPr>
                 <w:rStyle w:val="Verzeichnissprung"/>
-                <w:rFonts w:eastAsia="" w:eastAsiaTheme="minorEastAsia"/>
+                <w:rFonts w:eastAsiaTheme="minorEastAsia"/>
                 <w:lang w:eastAsia="de-DE"/>
               </w:rPr>
               <w:tab/>
@@ -1296,7 +1033,7 @@
             <w:r>
               <w:rPr>
                 <w:rStyle w:val="Verzeichnissprung"/>
-                <w:rFonts w:cs="Arial" w:ascii="Arial" w:hAnsi="Arial"/>
+                <w:rFonts w:ascii="Arial" w:hAnsi="Arial" w:cs="Arial"/>
               </w:rPr>
               <w:t>Controller (Tasten Angabe von Xbox)</w:t>
             </w:r>
@@ -1316,12 +1053,16 @@
               <w:rPr>
                 <w:webHidden/>
               </w:rPr>
+            </w:r>
+            <w:r>
+              <w:rPr>
+                <w:webHidden/>
+              </w:rPr>
               <w:fldChar w:fldCharType="separate"/>
             </w:r>
             <w:r>
               <w:rPr>
                 <w:rStyle w:val="Verzeichnissprung"/>
-                <w:vanish w:val="false"/>
               </w:rPr>
               <w:tab/>
               <w:t>2</w:t>
@@ -1336,30 +1077,29 @@
         </w:p>
         <w:p>
           <w:pPr>
-            <w:pStyle w:val="Inhaltsverzeichnis1"/>
+            <w:pStyle w:val="Verzeichnis1"/>
             <w:tabs>
-              <w:tab w:val="clear" w:pos="708"/>
-              <w:tab w:val="left" w:pos="440" w:leader="none"/>
-              <w:tab w:val="right" w:pos="9062" w:leader="hyphen"/>
+              <w:tab w:val="left" w:pos="440"/>
+              <w:tab w:val="right" w:leader="hyphen" w:pos="9062"/>
             </w:tabs>
             <w:rPr>
-              <w:rFonts w:eastAsia="" w:eastAsiaTheme="minorEastAsia"/>
+              <w:rFonts w:eastAsiaTheme="minorEastAsia"/>
               <w:lang w:eastAsia="de-DE"/>
             </w:rPr>
           </w:pPr>
           <w:hyperlink w:anchor="_Toc128939100">
             <w:r>
               <w:rPr>
-                <w:webHidden/>
-                <w:rStyle w:val="Verzeichnissprung"/>
-                <w:rFonts w:cs="Arial" w:ascii="Arial" w:hAnsi="Arial"/>
+                <w:rStyle w:val="Verzeichnissprung"/>
+                <w:rFonts w:ascii="Arial" w:hAnsi="Arial" w:cs="Arial"/>
+                <w:webHidden/>
               </w:rPr>
               <w:t>4.</w:t>
             </w:r>
             <w:r>
               <w:rPr>
                 <w:rStyle w:val="Verzeichnissprung"/>
-                <w:rFonts w:eastAsia="" w:eastAsiaTheme="minorEastAsia"/>
+                <w:rFonts w:eastAsiaTheme="minorEastAsia"/>
                 <w:lang w:eastAsia="de-DE"/>
               </w:rPr>
               <w:tab/>
@@ -1367,7 +1107,7 @@
             <w:r>
               <w:rPr>
                 <w:rStyle w:val="Verzeichnissprung"/>
-                <w:rFonts w:cs="Arial" w:ascii="Arial" w:hAnsi="Arial"/>
+                <w:rFonts w:ascii="Arial" w:hAnsi="Arial" w:cs="Arial"/>
               </w:rPr>
               <w:t>Technische Spezifikationen</w:t>
             </w:r>
@@ -1387,12 +1127,16 @@
               <w:rPr>
                 <w:webHidden/>
               </w:rPr>
+            </w:r>
+            <w:r>
+              <w:rPr>
+                <w:webHidden/>
+              </w:rPr>
               <w:fldChar w:fldCharType="separate"/>
             </w:r>
             <w:r>
               <w:rPr>
                 <w:rStyle w:val="Verzeichnissprung"/>
-                <w:vanish w:val="false"/>
               </w:rPr>
               <w:tab/>
               <w:t>3</w:t>
@@ -1407,29 +1151,28 @@
         </w:p>
         <w:p>
           <w:pPr>
-            <w:pStyle w:val="Inhaltsverzeichnis2"/>
+            <w:pStyle w:val="Verzeichnis2"/>
             <w:tabs>
-              <w:tab w:val="clear" w:pos="708"/>
-              <w:tab w:val="left" w:pos="880" w:leader="none"/>
-              <w:tab w:val="right" w:pos="9062" w:leader="hyphen"/>
+              <w:tab w:val="left" w:pos="880"/>
+              <w:tab w:val="right" w:leader="hyphen" w:pos="9062"/>
             </w:tabs>
             <w:rPr>
-              <w:rFonts w:eastAsia="" w:eastAsiaTheme="minorEastAsia"/>
+              <w:rFonts w:eastAsiaTheme="minorEastAsia"/>
               <w:lang w:eastAsia="de-DE"/>
             </w:rPr>
           </w:pPr>
           <w:hyperlink w:anchor="_Toc128939101">
             <w:r>
               <w:rPr>
-                <w:webHidden/>
-                <w:rStyle w:val="Verzeichnissprung"/>
+                <w:rStyle w:val="Verzeichnissprung"/>
+                <w:webHidden/>
               </w:rPr>
               <w:t>4.1</w:t>
             </w:r>
             <w:r>
               <w:rPr>
                 <w:rStyle w:val="Verzeichnissprung"/>
-                <w:rFonts w:eastAsia="" w:eastAsiaTheme="minorEastAsia"/>
+                <w:rFonts w:eastAsiaTheme="minorEastAsia"/>
                 <w:lang w:eastAsia="de-DE"/>
               </w:rPr>
               <w:tab/>
@@ -1456,12 +1199,16 @@
               <w:rPr>
                 <w:webHidden/>
               </w:rPr>
+            </w:r>
+            <w:r>
+              <w:rPr>
+                <w:webHidden/>
+              </w:rPr>
               <w:fldChar w:fldCharType="separate"/>
             </w:r>
             <w:r>
               <w:rPr>
                 <w:rStyle w:val="Verzeichnissprung"/>
-                <w:vanish w:val="false"/>
               </w:rPr>
               <w:tab/>
               <w:t>3</w:t>
@@ -1476,30 +1223,29 @@
         </w:p>
         <w:p>
           <w:pPr>
-            <w:pStyle w:val="Inhaltsverzeichnis1"/>
+            <w:pStyle w:val="Verzeichnis1"/>
             <w:tabs>
-              <w:tab w:val="clear" w:pos="708"/>
-              <w:tab w:val="left" w:pos="440" w:leader="none"/>
-              <w:tab w:val="right" w:pos="9062" w:leader="hyphen"/>
+              <w:tab w:val="left" w:pos="440"/>
+              <w:tab w:val="right" w:leader="hyphen" w:pos="9062"/>
             </w:tabs>
             <w:rPr>
-              <w:rFonts w:eastAsia="" w:eastAsiaTheme="minorEastAsia"/>
+              <w:rFonts w:eastAsiaTheme="minorEastAsia"/>
               <w:lang w:eastAsia="de-DE"/>
             </w:rPr>
           </w:pPr>
           <w:hyperlink w:anchor="_Toc128939102">
             <w:r>
               <w:rPr>
-                <w:webHidden/>
-                <w:rStyle w:val="Verzeichnissprung"/>
-                <w:rFonts w:cs="Arial" w:ascii="Arial" w:hAnsi="Arial"/>
+                <w:rStyle w:val="Verzeichnissprung"/>
+                <w:rFonts w:ascii="Arial" w:hAnsi="Arial" w:cs="Arial"/>
+                <w:webHidden/>
               </w:rPr>
               <w:t>5.</w:t>
             </w:r>
             <w:r>
               <w:rPr>
                 <w:rStyle w:val="Verzeichnissprung"/>
-                <w:rFonts w:eastAsia="" w:eastAsiaTheme="minorEastAsia"/>
+                <w:rFonts w:eastAsiaTheme="minorEastAsia"/>
                 <w:lang w:eastAsia="de-DE"/>
               </w:rPr>
               <w:tab/>
@@ -1507,7 +1253,7 @@
             <w:r>
               <w:rPr>
                 <w:rStyle w:val="Verzeichnissprung"/>
-                <w:rFonts w:cs="Arial" w:ascii="Arial" w:hAnsi="Arial"/>
+                <w:rFonts w:ascii="Arial" w:hAnsi="Arial" w:cs="Arial"/>
               </w:rPr>
               <w:t>Umfang des Spiels</w:t>
             </w:r>
@@ -1527,12 +1273,16 @@
               <w:rPr>
                 <w:webHidden/>
               </w:rPr>
+            </w:r>
+            <w:r>
+              <w:rPr>
+                <w:webHidden/>
+              </w:rPr>
               <w:fldChar w:fldCharType="separate"/>
             </w:r>
             <w:r>
               <w:rPr>
                 <w:rStyle w:val="Verzeichnissprung"/>
-                <w:vanish w:val="false"/>
               </w:rPr>
               <w:tab/>
               <w:t>3</w:t>
@@ -1547,30 +1297,29 @@
         </w:p>
         <w:p>
           <w:pPr>
-            <w:pStyle w:val="Inhaltsverzeichnis2"/>
+            <w:pStyle w:val="Verzeichnis2"/>
             <w:tabs>
-              <w:tab w:val="clear" w:pos="708"/>
-              <w:tab w:val="left" w:pos="880" w:leader="none"/>
-              <w:tab w:val="right" w:pos="9062" w:leader="hyphen"/>
+              <w:tab w:val="left" w:pos="880"/>
+              <w:tab w:val="right" w:leader="hyphen" w:pos="9062"/>
             </w:tabs>
             <w:rPr>
-              <w:rFonts w:eastAsia="" w:eastAsiaTheme="minorEastAsia"/>
+              <w:rFonts w:eastAsiaTheme="minorEastAsia"/>
               <w:lang w:eastAsia="de-DE"/>
             </w:rPr>
           </w:pPr>
           <w:hyperlink w:anchor="_Toc128939103">
             <w:r>
               <w:rPr>
-                <w:webHidden/>
-                <w:rStyle w:val="Verzeichnissprung"/>
-                <w:rFonts w:cs="Arial" w:ascii="Arial" w:hAnsi="Arial"/>
+                <w:rStyle w:val="Verzeichnissprung"/>
+                <w:rFonts w:ascii="Arial" w:hAnsi="Arial" w:cs="Arial"/>
+                <w:webHidden/>
               </w:rPr>
               <w:t>5.1</w:t>
             </w:r>
             <w:r>
               <w:rPr>
                 <w:rStyle w:val="Verzeichnissprung"/>
-                <w:rFonts w:eastAsia="" w:eastAsiaTheme="minorEastAsia"/>
+                <w:rFonts w:eastAsiaTheme="minorEastAsia"/>
                 <w:lang w:eastAsia="de-DE"/>
               </w:rPr>
               <w:tab/>
@@ -1578,7 +1327,7 @@
             <w:r>
               <w:rPr>
                 <w:rStyle w:val="Verzeichnissprung"/>
-                <w:rFonts w:cs="Arial" w:ascii="Arial" w:hAnsi="Arial"/>
+                <w:rFonts w:ascii="Arial" w:hAnsi="Arial" w:cs="Arial"/>
               </w:rPr>
               <w:t>Kartenaufbau</w:t>
             </w:r>
@@ -1598,12 +1347,16 @@
               <w:rPr>
                 <w:webHidden/>
               </w:rPr>
+            </w:r>
+            <w:r>
+              <w:rPr>
+                <w:webHidden/>
+              </w:rPr>
               <w:fldChar w:fldCharType="separate"/>
             </w:r>
             <w:r>
               <w:rPr>
                 <w:rStyle w:val="Verzeichnissprung"/>
-                <w:vanish w:val="false"/>
               </w:rPr>
               <w:tab/>
               <w:t>3</w:t>
@@ -1618,30 +1371,29 @@
         </w:p>
         <w:p>
           <w:pPr>
-            <w:pStyle w:val="Inhaltsverzeichnis2"/>
+            <w:pStyle w:val="Verzeichnis2"/>
             <w:tabs>
-              <w:tab w:val="clear" w:pos="708"/>
-              <w:tab w:val="left" w:pos="880" w:leader="none"/>
-              <w:tab w:val="right" w:pos="9062" w:leader="hyphen"/>
+              <w:tab w:val="left" w:pos="880"/>
+              <w:tab w:val="right" w:leader="hyphen" w:pos="9062"/>
             </w:tabs>
             <w:rPr>
-              <w:rFonts w:eastAsia="" w:eastAsiaTheme="minorEastAsia"/>
+              <w:rFonts w:eastAsiaTheme="minorEastAsia"/>
               <w:lang w:eastAsia="de-DE"/>
             </w:rPr>
           </w:pPr>
           <w:hyperlink w:anchor="_Toc128939104">
             <w:r>
               <w:rPr>
-                <w:webHidden/>
-                <w:rStyle w:val="Verzeichnissprung"/>
-                <w:rFonts w:cs="Arial" w:ascii="Arial" w:hAnsi="Arial"/>
+                <w:rStyle w:val="Verzeichnissprung"/>
+                <w:rFonts w:ascii="Arial" w:hAnsi="Arial" w:cs="Arial"/>
+                <w:webHidden/>
               </w:rPr>
               <w:t>5.2</w:t>
             </w:r>
             <w:r>
               <w:rPr>
                 <w:rStyle w:val="Verzeichnissprung"/>
-                <w:rFonts w:eastAsia="" w:eastAsiaTheme="minorEastAsia"/>
+                <w:rFonts w:eastAsiaTheme="minorEastAsia"/>
                 <w:lang w:eastAsia="de-DE"/>
               </w:rPr>
               <w:tab/>
@@ -1649,7 +1401,7 @@
             <w:r>
               <w:rPr>
                 <w:rStyle w:val="Verzeichnissprung"/>
-                <w:rFonts w:cs="Arial" w:ascii="Arial" w:hAnsi="Arial"/>
+                <w:rFonts w:ascii="Arial" w:hAnsi="Arial" w:cs="Arial"/>
               </w:rPr>
               <w:t>Waffen</w:t>
             </w:r>
@@ -1669,12 +1421,16 @@
               <w:rPr>
                 <w:webHidden/>
               </w:rPr>
+            </w:r>
+            <w:r>
+              <w:rPr>
+                <w:webHidden/>
+              </w:rPr>
               <w:fldChar w:fldCharType="separate"/>
             </w:r>
             <w:r>
               <w:rPr>
                 <w:rStyle w:val="Verzeichnissprung"/>
-                <w:vanish w:val="false"/>
               </w:rPr>
               <w:tab/>
               <w:t>3</w:t>
@@ -1689,30 +1445,29 @@
         </w:p>
         <w:p>
           <w:pPr>
-            <w:pStyle w:val="Inhaltsverzeichnis2"/>
+            <w:pStyle w:val="Verzeichnis2"/>
             <w:tabs>
-              <w:tab w:val="clear" w:pos="708"/>
-              <w:tab w:val="left" w:pos="880" w:leader="none"/>
-              <w:tab w:val="right" w:pos="9062" w:leader="hyphen"/>
+              <w:tab w:val="left" w:pos="880"/>
+              <w:tab w:val="right" w:leader="hyphen" w:pos="9062"/>
             </w:tabs>
             <w:rPr>
-              <w:rFonts w:eastAsia="" w:eastAsiaTheme="minorEastAsia"/>
+              <w:rFonts w:eastAsiaTheme="minorEastAsia"/>
               <w:lang w:eastAsia="de-DE"/>
             </w:rPr>
           </w:pPr>
           <w:hyperlink w:anchor="_Toc128939105">
             <w:r>
               <w:rPr>
-                <w:webHidden/>
-                <w:rStyle w:val="Verzeichnissprung"/>
-                <w:rFonts w:cs="Arial" w:ascii="Arial" w:hAnsi="Arial"/>
+                <w:rStyle w:val="Verzeichnissprung"/>
+                <w:rFonts w:ascii="Arial" w:hAnsi="Arial" w:cs="Arial"/>
+                <w:webHidden/>
               </w:rPr>
               <w:t>5.3</w:t>
             </w:r>
             <w:r>
               <w:rPr>
                 <w:rStyle w:val="Verzeichnissprung"/>
-                <w:rFonts w:eastAsia="" w:eastAsiaTheme="minorEastAsia"/>
+                <w:rFonts w:eastAsiaTheme="minorEastAsia"/>
                 <w:lang w:eastAsia="de-DE"/>
               </w:rPr>
               <w:tab/>
@@ -1720,7 +1475,7 @@
             <w:r>
               <w:rPr>
                 <w:rStyle w:val="Verzeichnissprung"/>
-                <w:rFonts w:cs="Arial" w:ascii="Arial" w:hAnsi="Arial"/>
+                <w:rFonts w:ascii="Arial" w:hAnsi="Arial" w:cs="Arial"/>
               </w:rPr>
               <w:t>Gegner</w:t>
             </w:r>
@@ -1740,12 +1495,16 @@
               <w:rPr>
                 <w:webHidden/>
               </w:rPr>
+            </w:r>
+            <w:r>
+              <w:rPr>
+                <w:webHidden/>
+              </w:rPr>
               <w:fldChar w:fldCharType="separate"/>
             </w:r>
             <w:r>
               <w:rPr>
                 <w:rStyle w:val="Verzeichnissprung"/>
-                <w:vanish w:val="false"/>
               </w:rPr>
               <w:tab/>
               <w:t>3</w:t>
@@ -1760,29 +1519,28 @@
         </w:p>
         <w:p>
           <w:pPr>
-            <w:pStyle w:val="Inhaltsverzeichnis2"/>
+            <w:pStyle w:val="Verzeichnis2"/>
             <w:tabs>
-              <w:tab w:val="clear" w:pos="708"/>
-              <w:tab w:val="left" w:pos="880" w:leader="none"/>
-              <w:tab w:val="right" w:pos="9062" w:leader="hyphen"/>
+              <w:tab w:val="left" w:pos="880"/>
+              <w:tab w:val="right" w:leader="hyphen" w:pos="9062"/>
             </w:tabs>
             <w:rPr>
-              <w:rFonts w:eastAsia="" w:eastAsiaTheme="minorEastAsia"/>
+              <w:rFonts w:eastAsiaTheme="minorEastAsia"/>
               <w:lang w:eastAsia="de-DE"/>
             </w:rPr>
           </w:pPr>
           <w:hyperlink w:anchor="_Toc128939106">
             <w:r>
               <w:rPr>
-                <w:webHidden/>
-                <w:rStyle w:val="Verzeichnissprung"/>
+                <w:rStyle w:val="Verzeichnissprung"/>
+                <w:webHidden/>
               </w:rPr>
               <w:t>5.4</w:t>
             </w:r>
             <w:r>
               <w:rPr>
                 <w:rStyle w:val="Verzeichnissprung"/>
-                <w:rFonts w:eastAsia="" w:eastAsiaTheme="minorEastAsia"/>
+                <w:rFonts w:eastAsiaTheme="minorEastAsia"/>
                 <w:lang w:eastAsia="de-DE"/>
               </w:rPr>
               <w:tab/>
@@ -1809,12 +1567,16 @@
               <w:rPr>
                 <w:webHidden/>
               </w:rPr>
+            </w:r>
+            <w:r>
+              <w:rPr>
+                <w:webHidden/>
+              </w:rPr>
               <w:fldChar w:fldCharType="separate"/>
             </w:r>
             <w:r>
               <w:rPr>
                 <w:rStyle w:val="Verzeichnissprung"/>
-                <w:vanish w:val="false"/>
               </w:rPr>
               <w:tab/>
               <w:t>3</w:t>
@@ -1829,29 +1591,28 @@
         </w:p>
         <w:p>
           <w:pPr>
-            <w:pStyle w:val="Inhaltsverzeichnis2"/>
+            <w:pStyle w:val="Verzeichnis2"/>
             <w:tabs>
-              <w:tab w:val="clear" w:pos="708"/>
-              <w:tab w:val="left" w:pos="880" w:leader="none"/>
-              <w:tab w:val="right" w:pos="9062" w:leader="hyphen"/>
+              <w:tab w:val="left" w:pos="880"/>
+              <w:tab w:val="right" w:leader="hyphen" w:pos="9062"/>
             </w:tabs>
             <w:rPr>
-              <w:rFonts w:eastAsia="" w:eastAsiaTheme="minorEastAsia"/>
+              <w:rFonts w:eastAsiaTheme="minorEastAsia"/>
               <w:lang w:eastAsia="de-DE"/>
             </w:rPr>
           </w:pPr>
           <w:hyperlink w:anchor="_Toc128939107">
             <w:r>
               <w:rPr>
-                <w:webHidden/>
-                <w:rStyle w:val="Verzeichnissprung"/>
+                <w:rStyle w:val="Verzeichnissprung"/>
+                <w:webHidden/>
               </w:rPr>
               <w:t>5.5</w:t>
             </w:r>
             <w:r>
               <w:rPr>
                 <w:rStyle w:val="Verzeichnissprung"/>
-                <w:rFonts w:eastAsia="" w:eastAsiaTheme="minorEastAsia"/>
+                <w:rFonts w:eastAsiaTheme="minorEastAsia"/>
                 <w:lang w:eastAsia="de-DE"/>
               </w:rPr>
               <w:tab/>
@@ -1878,12 +1639,16 @@
               <w:rPr>
                 <w:webHidden/>
               </w:rPr>
+            </w:r>
+            <w:r>
+              <w:rPr>
+                <w:webHidden/>
+              </w:rPr>
               <w:fldChar w:fldCharType="separate"/>
             </w:r>
             <w:r>
               <w:rPr>
                 <w:rStyle w:val="Verzeichnissprung"/>
-                <w:vanish w:val="false"/>
               </w:rPr>
               <w:tab/>
               <w:t>4</w:t>
@@ -1897,15 +1662,7 @@
           </w:hyperlink>
         </w:p>
         <w:p>
-          <w:pPr>
-            <w:pStyle w:val="Normal"/>
-            <w:rPr/>
-          </w:pPr>
           <w:r>
-            <w:rPr/>
-          </w:r>
-          <w:r>
-            <w:rPr/>
             <w:fldChar w:fldCharType="end"/>
           </w:r>
         </w:p>
@@ -1913,89 +1670,54 @@
     </w:sdt>
     <w:p>
       <w:pPr>
-        <w:pStyle w:val="Normal"/>
         <w:jc w:val="center"/>
         <w:rPr>
           <w:sz w:val="32"/>
           <w:szCs w:val="32"/>
         </w:rPr>
       </w:pPr>
-      <w:r>
+    </w:p>
+    <w:p>
+      <w:pPr>
+        <w:jc w:val="center"/>
         <w:rPr>
           <w:sz w:val="32"/>
           <w:szCs w:val="32"/>
         </w:rPr>
-      </w:r>
-    </w:p>
-    <w:p>
-      <w:pPr>
-        <w:pStyle w:val="Normal"/>
-        <w:jc w:val="center"/>
-        <w:rPr>
-          <w:sz w:val="32"/>
-          <w:szCs w:val="32"/>
-        </w:rPr>
-      </w:pPr>
-      <w:r>
-        <w:rPr>
-          <w:sz w:val="32"/>
-          <w:szCs w:val="32"/>
-        </w:rPr>
-      </w:r>
-    </w:p>
-    <w:p>
-      <w:pPr>
-        <w:pStyle w:val="Normal"/>
+      </w:pPr>
+    </w:p>
+    <w:p>
+      <w:pPr>
         <w:jc w:val="center"/>
         <w:rPr>
           <w:sz w:val="28"/>
           <w:szCs w:val="28"/>
         </w:rPr>
       </w:pPr>
-      <w:r>
+    </w:p>
+    <w:p>
+      <w:pPr>
+        <w:jc w:val="center"/>
         <w:rPr>
           <w:sz w:val="28"/>
           <w:szCs w:val="28"/>
         </w:rPr>
-      </w:r>
-    </w:p>
-    <w:p>
-      <w:pPr>
-        <w:pStyle w:val="Normal"/>
-        <w:jc w:val="center"/>
+      </w:pPr>
+    </w:p>
+    <w:p>
+      <w:pPr>
         <w:rPr>
           <w:sz w:val="28"/>
           <w:szCs w:val="28"/>
         </w:rPr>
       </w:pPr>
       <w:r>
-        <w:rPr>
-          <w:sz w:val="28"/>
-          <w:szCs w:val="28"/>
-        </w:rPr>
-      </w:r>
-    </w:p>
-    <w:p>
-      <w:pPr>
-        <w:pStyle w:val="Normal"/>
-        <w:rPr>
-          <w:sz w:val="28"/>
-          <w:szCs w:val="28"/>
-        </w:rPr>
-      </w:pPr>
-      <w:r>
-        <w:rPr>
-          <w:sz w:val="28"/>
-          <w:szCs w:val="28"/>
-        </w:rPr>
-      </w:r>
-      <w:r>
         <w:br w:type="page"/>
       </w:r>
     </w:p>
     <w:p>
       <w:pPr>
-        <w:pStyle w:val="Berschrift1"/>
+        <w:pStyle w:val="berschrift1"/>
         <w:numPr>
           <w:ilvl w:val="0"/>
           <w:numId w:val="1"/>
@@ -2007,66 +1729,48 @@
       <w:bookmarkStart w:id="0" w:name="_Toc128939093"/>
       <w:r>
         <w:rPr>
-          <w:rFonts w:cs="Arial" w:ascii="Arial" w:hAnsi="Arial"/>
-        </w:rPr>
+          <w:rFonts w:ascii="Arial" w:hAnsi="Arial" w:cs="Arial"/>
+        </w:rPr>
+        <w:lastRenderedPageBreak/>
         <w:t>Einleitung</w:t>
       </w:r>
       <w:bookmarkEnd w:id="0"/>
     </w:p>
     <w:p>
       <w:pPr>
-        <w:pStyle w:val="Berschrift2"/>
+        <w:pStyle w:val="berschrift2"/>
         <w:numPr>
           <w:ilvl w:val="1"/>
           <w:numId w:val="1"/>
         </w:numPr>
-        <w:rPr/>
       </w:pPr>
       <w:bookmarkStart w:id="1" w:name="_Toc128939094"/>
       <w:r>
-        <w:rPr/>
         <w:t>Story</w:t>
       </w:r>
       <w:bookmarkEnd w:id="1"/>
     </w:p>
     <w:p>
       <w:pPr>
-        <w:pStyle w:val="Normal"/>
-        <w:ind w:left="708" w:hanging="0"/>
-        <w:rPr>
-          <w:rFonts w:ascii="Arial" w:hAnsi="Arial" w:cs="Arial"/>
-          <w:sz w:val="24"/>
-          <w:szCs w:val="24"/>
-        </w:rPr>
-      </w:pPr>
-      <w:r>
-        <w:rPr>
-          <w:rFonts w:cs="Arial" w:ascii="Arial" w:hAnsi="Arial"/>
-          <w:sz w:val="24"/>
-          <w:szCs w:val="24"/>
-        </w:rPr>
-        <w:t xml:space="preserve">Du bist ein Abenteurer der gerne Ruinen und verlassen Orte erkundet du machst dich auf den Weg zu einem verlassenen Anwesen. Es wird von einem geheimnisvollen </w:t>
-      </w:r>
-      <w:r>
-        <w:rPr>
-          <w:rFonts w:cs="Arial" w:ascii="Arial" w:hAnsi="Arial"/>
-          <w:sz w:val="24"/>
-          <w:szCs w:val="24"/>
-        </w:rPr>
-        <w:t>G</w:t>
-      </w:r>
-      <w:r>
-        <w:rPr>
-          <w:rFonts w:cs="Arial" w:ascii="Arial" w:hAnsi="Arial"/>
-          <w:sz w:val="24"/>
-          <w:szCs w:val="24"/>
-        </w:rPr>
-        <w:t>eist berichtet der dort sein Unwesen treiben soll. Du machst dich am späten Abend auf dem Weg zu diesem besagten Haus. Als du ankommt bricht die Nacht ein doch du entscheidest dich es zu betreten, weil du ein grünes Leuchten im Fenster siehst. Im Haus befindet sich nur 1 Gang der gerade auf ein grün leuchtendes Portal zuführt. Einmal das Portal betreten findest du dich in einem Labyrinth wieder. Du kannst diesem nur entkommen, wenn du genug Geisterpunkte gesammelt hast um das Nächste Portal zu öffnen. Aber wer weiß was sich noch alles im Labyrinth verbirgt.</w:t>
-      </w:r>
-    </w:p>
-    <w:p>
-      <w:pPr>
-        <w:pStyle w:val="Berschrift1"/>
+        <w:ind w:left="708"/>
+        <w:rPr>
+          <w:rFonts w:ascii="Arial" w:hAnsi="Arial" w:cs="Arial"/>
+          <w:sz w:val="24"/>
+          <w:szCs w:val="24"/>
+        </w:rPr>
+      </w:pPr>
+      <w:r>
+        <w:rPr>
+          <w:rFonts w:ascii="Arial" w:hAnsi="Arial" w:cs="Arial"/>
+          <w:sz w:val="24"/>
+          <w:szCs w:val="24"/>
+        </w:rPr>
+        <w:t>Du bist ein Abenteurer der gerne Ruinen und verlassen Orte erkundet du machst dich auf den Weg zu einem verlassenen Anwesen. Es wird von einem geheimnisvollen Geist berichtet der dort sein Unwesen treiben soll. Du machst dich am späten Abend auf dem Weg zu diesem besagten Haus. Als du ankommt bricht die Nacht ein doch du entscheidest dich es zu betreten, weil du ein grünes Leuchten im Fenster siehst. Im Haus befindet sich nur 1 Gang der gerade auf ein grün leuchtendes Portal zuführt. Einmal das Portal betreten findest du dich in einem Labyrinth wieder. Du kannst diesem nur entkommen, wenn du genug Geisterpunkte gesammelt hast um das Nächste Portal zu öffnen. Aber wer weiß was sich noch alles im Labyrinth verbirgt.</w:t>
+      </w:r>
+    </w:p>
+    <w:p>
+      <w:pPr>
+        <w:pStyle w:val="berschrift1"/>
         <w:numPr>
           <w:ilvl w:val="0"/>
           <w:numId w:val="1"/>
@@ -2078,7 +1782,7 @@
       <w:bookmarkStart w:id="2" w:name="_Toc128939095"/>
       <w:r>
         <w:rPr>
-          <w:rFonts w:cs="Arial" w:ascii="Arial" w:hAnsi="Arial"/>
+          <w:rFonts w:ascii="Arial" w:hAnsi="Arial" w:cs="Arial"/>
         </w:rPr>
         <w:t>Zielgruppe</w:t>
       </w:r>
@@ -2086,33 +1790,30 @@
     </w:p>
     <w:p>
       <w:pPr>
-        <w:pStyle w:val="Berschrift2"/>
+        <w:pStyle w:val="berschrift2"/>
         <w:numPr>
           <w:ilvl w:val="1"/>
           <w:numId w:val="1"/>
         </w:numPr>
-        <w:rPr/>
       </w:pPr>
       <w:bookmarkStart w:id="3" w:name="_Toc128939096"/>
       <w:r>
-        <w:rPr/>
         <w:t>Zielgruppe</w:t>
       </w:r>
       <w:bookmarkEnd w:id="3"/>
     </w:p>
     <w:p>
       <w:pPr>
-        <w:pStyle w:val="Normal"/>
-        <w:ind w:left="708" w:hanging="0"/>
-        <w:rPr>
-          <w:rFonts w:ascii="Arial" w:hAnsi="Arial" w:cs="Arial"/>
-          <w:sz w:val="24"/>
-          <w:szCs w:val="24"/>
-        </w:rPr>
-      </w:pPr>
-      <w:r>
-        <w:rPr>
-          <w:rFonts w:cs="Arial" w:ascii="Arial" w:hAnsi="Arial"/>
+        <w:ind w:left="708"/>
+        <w:rPr>
+          <w:rFonts w:ascii="Arial" w:hAnsi="Arial" w:cs="Arial"/>
+          <w:sz w:val="24"/>
+          <w:szCs w:val="24"/>
+        </w:rPr>
+      </w:pPr>
+      <w:r>
+        <w:rPr>
+          <w:rFonts w:ascii="Arial" w:hAnsi="Arial" w:cs="Arial"/>
           <w:sz w:val="24"/>
           <w:szCs w:val="24"/>
         </w:rPr>
@@ -2121,17 +1822,16 @@
     </w:p>
     <w:p>
       <w:pPr>
-        <w:pStyle w:val="Normal"/>
-        <w:ind w:left="708" w:hanging="0"/>
-        <w:rPr>
-          <w:rFonts w:ascii="Arial" w:hAnsi="Arial" w:cs="Arial"/>
-          <w:sz w:val="24"/>
-          <w:szCs w:val="24"/>
-        </w:rPr>
-      </w:pPr>
-      <w:r>
-        <w:rPr>
-          <w:rFonts w:cs="Arial" w:ascii="Arial" w:hAnsi="Arial"/>
+        <w:ind w:left="708"/>
+        <w:rPr>
+          <w:rFonts w:ascii="Arial" w:hAnsi="Arial" w:cs="Arial"/>
+          <w:sz w:val="24"/>
+          <w:szCs w:val="24"/>
+        </w:rPr>
+      </w:pPr>
+      <w:r>
+        <w:rPr>
+          <w:rFonts w:ascii="Arial" w:hAnsi="Arial" w:cs="Arial"/>
           <w:sz w:val="24"/>
           <w:szCs w:val="24"/>
         </w:rPr>
@@ -2140,7 +1840,7 @@
     </w:p>
     <w:p>
       <w:pPr>
-        <w:pStyle w:val="Berschrift1"/>
+        <w:pStyle w:val="berschrift1"/>
         <w:numPr>
           <w:ilvl w:val="0"/>
           <w:numId w:val="1"/>
@@ -2152,7 +1852,7 @@
       <w:bookmarkStart w:id="4" w:name="_Toc128939097"/>
       <w:r>
         <w:rPr>
-          <w:rFonts w:cs="Arial" w:ascii="Arial" w:hAnsi="Arial"/>
+          <w:rFonts w:ascii="Arial" w:hAnsi="Arial" w:cs="Arial"/>
         </w:rPr>
         <w:t>Steuerung</w:t>
       </w:r>
@@ -2160,7 +1860,7 @@
     </w:p>
     <w:p>
       <w:pPr>
-        <w:pStyle w:val="Berschrift2"/>
+        <w:pStyle w:val="berschrift2"/>
         <w:numPr>
           <w:ilvl w:val="1"/>
           <w:numId w:val="1"/>
@@ -2172,7 +1872,7 @@
       <w:bookmarkStart w:id="5" w:name="_Toc128939098"/>
       <w:r>
         <w:rPr>
-          <w:rFonts w:cs="Arial" w:ascii="Arial" w:hAnsi="Arial"/>
+          <w:rFonts w:ascii="Arial" w:hAnsi="Arial" w:cs="Arial"/>
         </w:rPr>
         <w:t>PC</w:t>
       </w:r>
@@ -2180,16 +1880,16 @@
     </w:p>
     <w:p>
       <w:pPr>
-        <w:pStyle w:val="ListParagraph"/>
-        <w:rPr>
-          <w:rFonts w:ascii="Arial" w:hAnsi="Arial" w:cs="Arial"/>
-          <w:sz w:val="24"/>
-          <w:szCs w:val="24"/>
-        </w:rPr>
-      </w:pPr>
-      <w:r>
-        <w:rPr>
-          <w:rFonts w:cs="Arial" w:ascii="Arial" w:hAnsi="Arial"/>
+        <w:pStyle w:val="Listenabsatz"/>
+        <w:rPr>
+          <w:rFonts w:ascii="Arial" w:hAnsi="Arial" w:cs="Arial"/>
+          <w:sz w:val="24"/>
+          <w:szCs w:val="24"/>
+        </w:rPr>
+      </w:pPr>
+      <w:r>
+        <w:rPr>
+          <w:rFonts w:ascii="Arial" w:hAnsi="Arial" w:cs="Arial"/>
           <w:sz w:val="24"/>
           <w:szCs w:val="24"/>
         </w:rPr>
@@ -2198,16 +1898,16 @@
     </w:p>
     <w:p>
       <w:pPr>
-        <w:pStyle w:val="ListParagraph"/>
-        <w:rPr>
-          <w:rFonts w:ascii="Arial" w:hAnsi="Arial" w:cs="Arial"/>
-          <w:sz w:val="24"/>
-          <w:szCs w:val="24"/>
-        </w:rPr>
-      </w:pPr>
-      <w:r>
-        <w:rPr>
-          <w:rFonts w:cs="Arial" w:ascii="Arial" w:hAnsi="Arial"/>
+        <w:pStyle w:val="Listenabsatz"/>
+        <w:rPr>
+          <w:rFonts w:ascii="Arial" w:hAnsi="Arial" w:cs="Arial"/>
+          <w:sz w:val="24"/>
+          <w:szCs w:val="24"/>
+        </w:rPr>
+      </w:pPr>
+      <w:r>
+        <w:rPr>
+          <w:rFonts w:ascii="Arial" w:hAnsi="Arial" w:cs="Arial"/>
           <w:sz w:val="24"/>
           <w:szCs w:val="24"/>
         </w:rPr>
@@ -2216,16 +1916,16 @@
     </w:p>
     <w:p>
       <w:pPr>
-        <w:pStyle w:val="ListParagraph"/>
-        <w:rPr>
-          <w:rFonts w:ascii="Arial" w:hAnsi="Arial" w:cs="Arial"/>
-          <w:sz w:val="24"/>
-          <w:szCs w:val="24"/>
-        </w:rPr>
-      </w:pPr>
-      <w:r>
-        <w:rPr>
-          <w:rFonts w:cs="Arial" w:ascii="Arial" w:hAnsi="Arial"/>
+        <w:pStyle w:val="Listenabsatz"/>
+        <w:rPr>
+          <w:rFonts w:ascii="Arial" w:hAnsi="Arial" w:cs="Arial"/>
+          <w:sz w:val="24"/>
+          <w:szCs w:val="24"/>
+        </w:rPr>
+      </w:pPr>
+      <w:r>
+        <w:rPr>
+          <w:rFonts w:ascii="Arial" w:hAnsi="Arial" w:cs="Arial"/>
           <w:sz w:val="24"/>
           <w:szCs w:val="24"/>
         </w:rPr>
@@ -2234,16 +1934,16 @@
     </w:p>
     <w:p>
       <w:pPr>
-        <w:pStyle w:val="ListParagraph"/>
-        <w:rPr>
-          <w:rFonts w:ascii="Arial" w:hAnsi="Arial" w:cs="Arial"/>
-          <w:sz w:val="24"/>
-          <w:szCs w:val="24"/>
-        </w:rPr>
-      </w:pPr>
-      <w:r>
-        <w:rPr>
-          <w:rFonts w:cs="Arial" w:ascii="Arial" w:hAnsi="Arial"/>
+        <w:pStyle w:val="Listenabsatz"/>
+        <w:rPr>
+          <w:rFonts w:ascii="Arial" w:hAnsi="Arial" w:cs="Arial"/>
+          <w:sz w:val="24"/>
+          <w:szCs w:val="24"/>
+        </w:rPr>
+      </w:pPr>
+      <w:r>
+        <w:rPr>
+          <w:rFonts w:ascii="Arial" w:hAnsi="Arial" w:cs="Arial"/>
           <w:sz w:val="24"/>
           <w:szCs w:val="24"/>
         </w:rPr>
@@ -2252,16 +1952,16 @@
     </w:p>
     <w:p>
       <w:pPr>
-        <w:pStyle w:val="ListParagraph"/>
-        <w:rPr>
-          <w:rFonts w:ascii="Arial" w:hAnsi="Arial" w:cs="Arial"/>
-          <w:sz w:val="24"/>
-          <w:szCs w:val="24"/>
-        </w:rPr>
-      </w:pPr>
-      <w:r>
-        <w:rPr>
-          <w:rFonts w:cs="Arial" w:ascii="Arial" w:hAnsi="Arial"/>
+        <w:pStyle w:val="Listenabsatz"/>
+        <w:rPr>
+          <w:rFonts w:ascii="Arial" w:hAnsi="Arial" w:cs="Arial"/>
+          <w:sz w:val="24"/>
+          <w:szCs w:val="24"/>
+        </w:rPr>
+      </w:pPr>
+      <w:r>
+        <w:rPr>
+          <w:rFonts w:ascii="Arial" w:hAnsi="Arial" w:cs="Arial"/>
           <w:sz w:val="24"/>
           <w:szCs w:val="24"/>
         </w:rPr>
@@ -2270,16 +1970,16 @@
     </w:p>
     <w:p>
       <w:pPr>
-        <w:pStyle w:val="ListParagraph"/>
-        <w:rPr>
-          <w:rFonts w:ascii="Arial" w:hAnsi="Arial" w:cs="Arial"/>
-          <w:sz w:val="24"/>
-          <w:szCs w:val="24"/>
-        </w:rPr>
-      </w:pPr>
-      <w:r>
-        <w:rPr>
-          <w:rFonts w:cs="Arial" w:ascii="Arial" w:hAnsi="Arial"/>
+        <w:pStyle w:val="Listenabsatz"/>
+        <w:rPr>
+          <w:rFonts w:ascii="Arial" w:hAnsi="Arial" w:cs="Arial"/>
+          <w:sz w:val="24"/>
+          <w:szCs w:val="24"/>
+        </w:rPr>
+      </w:pPr>
+      <w:r>
+        <w:rPr>
+          <w:rFonts w:ascii="Arial" w:hAnsi="Arial" w:cs="Arial"/>
           <w:sz w:val="24"/>
           <w:szCs w:val="24"/>
         </w:rPr>
@@ -2288,16 +1988,16 @@
     </w:p>
     <w:p>
       <w:pPr>
-        <w:pStyle w:val="ListParagraph"/>
-        <w:rPr>
-          <w:rFonts w:ascii="Arial" w:hAnsi="Arial" w:cs="Arial"/>
-          <w:sz w:val="24"/>
-          <w:szCs w:val="24"/>
-        </w:rPr>
-      </w:pPr>
-      <w:r>
-        <w:rPr>
-          <w:rFonts w:cs="Arial" w:ascii="Arial" w:hAnsi="Arial"/>
+        <w:pStyle w:val="Listenabsatz"/>
+        <w:rPr>
+          <w:rFonts w:ascii="Arial" w:hAnsi="Arial" w:cs="Arial"/>
+          <w:sz w:val="24"/>
+          <w:szCs w:val="24"/>
+        </w:rPr>
+      </w:pPr>
+      <w:r>
+        <w:rPr>
+          <w:rFonts w:ascii="Arial" w:hAnsi="Arial" w:cs="Arial"/>
           <w:sz w:val="24"/>
           <w:szCs w:val="24"/>
         </w:rPr>
@@ -2306,21 +2006,15 @@
     </w:p>
     <w:p>
       <w:pPr>
-        <w:pStyle w:val="Normal"/>
-        <w:ind w:left="708" w:hanging="0"/>
-        <w:rPr>
-          <w:rFonts w:ascii="Arial" w:hAnsi="Arial" w:cs="Arial"/>
-        </w:rPr>
-      </w:pPr>
-      <w:r>
-        <w:rPr>
-          <w:rFonts w:cs="Arial" w:ascii="Arial" w:hAnsi="Arial"/>
-        </w:rPr>
-      </w:r>
-    </w:p>
-    <w:p>
-      <w:pPr>
-        <w:pStyle w:val="Berschrift2"/>
+        <w:ind w:left="708"/>
+        <w:rPr>
+          <w:rFonts w:ascii="Arial" w:hAnsi="Arial" w:cs="Arial"/>
+        </w:rPr>
+      </w:pPr>
+    </w:p>
+    <w:p>
+      <w:pPr>
+        <w:pStyle w:val="berschrift2"/>
         <w:numPr>
           <w:ilvl w:val="1"/>
           <w:numId w:val="1"/>
@@ -2332,7 +2026,7 @@
       <w:bookmarkStart w:id="6" w:name="_Toc128939099"/>
       <w:r>
         <w:rPr>
-          <w:rFonts w:cs="Arial" w:ascii="Arial" w:hAnsi="Arial"/>
+          <w:rFonts w:ascii="Arial" w:hAnsi="Arial" w:cs="Arial"/>
         </w:rPr>
         <w:t>Controller (Tasten Angabe von Xbox)</w:t>
       </w:r>
@@ -2340,16 +2034,16 @@
     </w:p>
     <w:p>
       <w:pPr>
-        <w:pStyle w:val="ListParagraph"/>
-        <w:rPr>
-          <w:rFonts w:ascii="Arial" w:hAnsi="Arial" w:cs="Arial"/>
-          <w:sz w:val="24"/>
-          <w:szCs w:val="24"/>
-        </w:rPr>
-      </w:pPr>
-      <w:r>
-        <w:rPr>
-          <w:rFonts w:cs="Arial" w:ascii="Arial" w:hAnsi="Arial"/>
+        <w:pStyle w:val="Listenabsatz"/>
+        <w:rPr>
+          <w:rFonts w:ascii="Arial" w:hAnsi="Arial" w:cs="Arial"/>
+          <w:sz w:val="24"/>
+          <w:szCs w:val="24"/>
+        </w:rPr>
+      </w:pPr>
+      <w:r>
+        <w:rPr>
+          <w:rFonts w:ascii="Arial" w:hAnsi="Arial" w:cs="Arial"/>
           <w:sz w:val="24"/>
           <w:szCs w:val="24"/>
         </w:rPr>
@@ -2358,16 +2052,16 @@
     </w:p>
     <w:p>
       <w:pPr>
-        <w:pStyle w:val="ListParagraph"/>
-        <w:rPr>
-          <w:rFonts w:ascii="Arial" w:hAnsi="Arial" w:cs="Arial"/>
-          <w:sz w:val="24"/>
-          <w:szCs w:val="24"/>
-        </w:rPr>
-      </w:pPr>
-      <w:r>
-        <w:rPr>
-          <w:rFonts w:cs="Arial" w:ascii="Arial" w:hAnsi="Arial"/>
+        <w:pStyle w:val="Listenabsatz"/>
+        <w:rPr>
+          <w:rFonts w:ascii="Arial" w:hAnsi="Arial" w:cs="Arial"/>
+          <w:sz w:val="24"/>
+          <w:szCs w:val="24"/>
+        </w:rPr>
+      </w:pPr>
+      <w:r>
+        <w:rPr>
+          <w:rFonts w:ascii="Arial" w:hAnsi="Arial" w:cs="Arial"/>
           <w:sz w:val="24"/>
           <w:szCs w:val="24"/>
         </w:rPr>
@@ -2376,16 +2070,16 @@
     </w:p>
     <w:p>
       <w:pPr>
-        <w:pStyle w:val="ListParagraph"/>
-        <w:rPr>
-          <w:rFonts w:ascii="Arial" w:hAnsi="Arial" w:cs="Arial"/>
-          <w:sz w:val="24"/>
-          <w:szCs w:val="24"/>
-        </w:rPr>
-      </w:pPr>
-      <w:r>
-        <w:rPr>
-          <w:rFonts w:cs="Arial" w:ascii="Arial" w:hAnsi="Arial"/>
+        <w:pStyle w:val="Listenabsatz"/>
+        <w:rPr>
+          <w:rFonts w:ascii="Arial" w:hAnsi="Arial" w:cs="Arial"/>
+          <w:sz w:val="24"/>
+          <w:szCs w:val="24"/>
+        </w:rPr>
+      </w:pPr>
+      <w:r>
+        <w:rPr>
+          <w:rFonts w:ascii="Arial" w:hAnsi="Arial" w:cs="Arial"/>
           <w:sz w:val="24"/>
           <w:szCs w:val="24"/>
         </w:rPr>
@@ -2394,16 +2088,16 @@
     </w:p>
     <w:p>
       <w:pPr>
-        <w:pStyle w:val="ListParagraph"/>
-        <w:rPr>
-          <w:rFonts w:ascii="Arial" w:hAnsi="Arial" w:cs="Arial"/>
-          <w:sz w:val="24"/>
-          <w:szCs w:val="24"/>
-        </w:rPr>
-      </w:pPr>
-      <w:r>
-        <w:rPr>
-          <w:rFonts w:cs="Arial" w:ascii="Arial" w:hAnsi="Arial"/>
+        <w:pStyle w:val="Listenabsatz"/>
+        <w:rPr>
+          <w:rFonts w:ascii="Arial" w:hAnsi="Arial" w:cs="Arial"/>
+          <w:sz w:val="24"/>
+          <w:szCs w:val="24"/>
+        </w:rPr>
+      </w:pPr>
+      <w:r>
+        <w:rPr>
+          <w:rFonts w:ascii="Arial" w:hAnsi="Arial" w:cs="Arial"/>
           <w:sz w:val="24"/>
           <w:szCs w:val="24"/>
         </w:rPr>
@@ -2412,16 +2106,16 @@
     </w:p>
     <w:p>
       <w:pPr>
-        <w:pStyle w:val="ListParagraph"/>
-        <w:rPr>
-          <w:rFonts w:ascii="Arial" w:hAnsi="Arial" w:cs="Arial"/>
-          <w:sz w:val="24"/>
-          <w:szCs w:val="24"/>
-        </w:rPr>
-      </w:pPr>
-      <w:r>
-        <w:rPr>
-          <w:rFonts w:cs="Arial" w:ascii="Arial" w:hAnsi="Arial"/>
+        <w:pStyle w:val="Listenabsatz"/>
+        <w:rPr>
+          <w:rFonts w:ascii="Arial" w:hAnsi="Arial" w:cs="Arial"/>
+          <w:sz w:val="24"/>
+          <w:szCs w:val="24"/>
+        </w:rPr>
+      </w:pPr>
+      <w:r>
+        <w:rPr>
+          <w:rFonts w:ascii="Arial" w:hAnsi="Arial" w:cs="Arial"/>
           <w:sz w:val="24"/>
           <w:szCs w:val="24"/>
         </w:rPr>
@@ -2430,16 +2124,16 @@
     </w:p>
     <w:p>
       <w:pPr>
-        <w:pStyle w:val="ListParagraph"/>
-        <w:rPr>
-          <w:rFonts w:ascii="Arial" w:hAnsi="Arial" w:cs="Arial"/>
-          <w:sz w:val="24"/>
-          <w:szCs w:val="24"/>
-        </w:rPr>
-      </w:pPr>
-      <w:r>
-        <w:rPr>
-          <w:rFonts w:cs="Arial" w:ascii="Arial" w:hAnsi="Arial"/>
+        <w:pStyle w:val="Listenabsatz"/>
+        <w:rPr>
+          <w:rFonts w:ascii="Arial" w:hAnsi="Arial" w:cs="Arial"/>
+          <w:sz w:val="24"/>
+          <w:szCs w:val="24"/>
+        </w:rPr>
+      </w:pPr>
+      <w:r>
+        <w:rPr>
+          <w:rFonts w:ascii="Arial" w:hAnsi="Arial" w:cs="Arial"/>
           <w:sz w:val="24"/>
           <w:szCs w:val="24"/>
         </w:rPr>
@@ -2448,16 +2142,16 @@
     </w:p>
     <w:p>
       <w:pPr>
-        <w:pStyle w:val="ListParagraph"/>
-        <w:rPr>
-          <w:rFonts w:ascii="Arial" w:hAnsi="Arial" w:cs="Arial"/>
-          <w:sz w:val="24"/>
-          <w:szCs w:val="24"/>
-        </w:rPr>
-      </w:pPr>
-      <w:r>
-        <w:rPr>
-          <w:rFonts w:cs="Arial" w:ascii="Arial" w:hAnsi="Arial"/>
+        <w:pStyle w:val="Listenabsatz"/>
+        <w:rPr>
+          <w:rFonts w:ascii="Arial" w:hAnsi="Arial" w:cs="Arial"/>
+          <w:sz w:val="24"/>
+          <w:szCs w:val="24"/>
+        </w:rPr>
+      </w:pPr>
+      <w:r>
+        <w:rPr>
+          <w:rFonts w:ascii="Arial" w:hAnsi="Arial" w:cs="Arial"/>
           <w:sz w:val="24"/>
           <w:szCs w:val="24"/>
         </w:rPr>
@@ -2465,20 +2159,13 @@
       </w:r>
     </w:p>
     <w:p>
-      <w:pPr>
-        <w:pStyle w:val="Normal"/>
-        <w:rPr/>
-      </w:pPr>
-      <w:r>
-        <w:rPr/>
-      </w:r>
       <w:r>
         <w:br w:type="page"/>
       </w:r>
     </w:p>
     <w:p>
       <w:pPr>
-        <w:pStyle w:val="Berschrift1"/>
+        <w:pStyle w:val="berschrift1"/>
         <w:numPr>
           <w:ilvl w:val="0"/>
           <w:numId w:val="1"/>
@@ -2490,54 +2177,46 @@
       <w:bookmarkStart w:id="7" w:name="_Toc128939100"/>
       <w:r>
         <w:rPr>
-          <w:rFonts w:cs="Arial" w:ascii="Arial" w:hAnsi="Arial"/>
-        </w:rPr>
+          <w:rFonts w:ascii="Arial" w:hAnsi="Arial" w:cs="Arial"/>
+        </w:rPr>
+        <w:lastRenderedPageBreak/>
         <w:t>Technische Spezifikationen</w:t>
       </w:r>
       <w:bookmarkEnd w:id="7"/>
     </w:p>
     <w:p>
       <w:pPr>
-        <w:pStyle w:val="Berschrift2"/>
+        <w:pStyle w:val="berschrift2"/>
         <w:numPr>
           <w:ilvl w:val="1"/>
           <w:numId w:val="1"/>
         </w:numPr>
-        <w:rPr/>
       </w:pPr>
       <w:bookmarkStart w:id="8" w:name="_Toc128939101"/>
       <w:r>
-        <w:rPr/>
         <w:t>Mindestanforderung</w:t>
       </w:r>
       <w:bookmarkEnd w:id="8"/>
     </w:p>
     <w:p>
       <w:pPr>
-        <w:pStyle w:val="Normal"/>
-        <w:ind w:left="708" w:hanging="0"/>
-        <w:rPr/>
-      </w:pPr>
-      <w:r>
-        <w:rPr/>
+        <w:ind w:left="708"/>
+      </w:pPr>
+      <w:r>
         <w:t>CPU: Intel(R) Core(TM) i7-10750H CPU @ 2.60GHz oder ähnliche</w:t>
       </w:r>
     </w:p>
     <w:p>
       <w:pPr>
-        <w:pStyle w:val="Normal"/>
-        <w:ind w:left="708" w:hanging="0"/>
-        <w:rPr/>
-      </w:pPr>
-      <w:r>
-        <w:rPr/>
+        <w:ind w:left="708"/>
+      </w:pPr>
+      <w:r>
         <w:t>GPU: NVIDIA GeForce GTX 1660 Ti oder ähnliche</w:t>
       </w:r>
     </w:p>
     <w:p>
       <w:pPr>
-        <w:pStyle w:val="Normal"/>
-        <w:ind w:left="708" w:hanging="0"/>
+        <w:ind w:left="708"/>
         <w:rPr>
           <w:lang w:val="en-AU"/>
         </w:rPr>
@@ -2551,7 +2230,7 @@
     </w:p>
     <w:p>
       <w:pPr>
-        <w:pStyle w:val="Berschrift1"/>
+        <w:pStyle w:val="berschrift1"/>
         <w:numPr>
           <w:ilvl w:val="0"/>
           <w:numId w:val="1"/>
@@ -2563,7 +2242,7 @@
       <w:bookmarkStart w:id="9" w:name="_Toc128939102"/>
       <w:r>
         <w:rPr>
-          <w:rFonts w:cs="Arial" w:ascii="Arial" w:hAnsi="Arial"/>
+          <w:rFonts w:ascii="Arial" w:hAnsi="Arial" w:cs="Arial"/>
         </w:rPr>
         <w:t>Umfang des Spiels</w:t>
       </w:r>
@@ -2571,7 +2250,7 @@
     </w:p>
     <w:p>
       <w:pPr>
-        <w:pStyle w:val="Berschrift2"/>
+        <w:pStyle w:val="berschrift2"/>
         <w:numPr>
           <w:ilvl w:val="1"/>
           <w:numId w:val="1"/>
@@ -2583,7 +2262,7 @@
       <w:bookmarkStart w:id="10" w:name="_Toc128939103"/>
       <w:r>
         <w:rPr>
-          <w:rFonts w:cs="Arial" w:ascii="Arial" w:hAnsi="Arial"/>
+          <w:rFonts w:ascii="Arial" w:hAnsi="Arial" w:cs="Arial"/>
         </w:rPr>
         <w:t>Kartenaufbau</w:t>
       </w:r>
@@ -2591,15 +2270,14 @@
     </w:p>
     <w:p>
       <w:pPr>
-        <w:pStyle w:val="Normal"/>
-        <w:ind w:left="708" w:hanging="0"/>
-        <w:rPr>
-          <w:rFonts w:ascii="Arial" w:hAnsi="Arial" w:cs="Arial"/>
-        </w:rPr>
-      </w:pPr>
-      <w:r>
-        <w:rPr>
-          <w:rFonts w:cs="Arial" w:ascii="Arial" w:hAnsi="Arial"/>
+        <w:ind w:left="708"/>
+        <w:rPr>
+          <w:rFonts w:ascii="Arial" w:hAnsi="Arial" w:cs="Arial"/>
+        </w:rPr>
+      </w:pPr>
+      <w:r>
+        <w:rPr>
+          <w:rFonts w:ascii="Arial" w:hAnsi="Arial" w:cs="Arial"/>
           <w:sz w:val="24"/>
           <w:szCs w:val="24"/>
         </w:rPr>
@@ -2607,14 +2285,14 @@
       </w:r>
       <w:r>
         <w:rPr>
-          <w:rFonts w:cs="Arial" w:ascii="Arial" w:hAnsi="Arial"/>
+          <w:rFonts w:ascii="Arial" w:hAnsi="Arial" w:cs="Arial"/>
         </w:rPr>
         <w:t xml:space="preserve">. </w:t>
       </w:r>
     </w:p>
     <w:p>
       <w:pPr>
-        <w:pStyle w:val="Berschrift2"/>
+        <w:pStyle w:val="berschrift2"/>
         <w:numPr>
           <w:ilvl w:val="1"/>
           <w:numId w:val="1"/>
@@ -2626,7 +2304,7 @@
       <w:bookmarkStart w:id="11" w:name="_Toc128939104"/>
       <w:r>
         <w:rPr>
-          <w:rFonts w:cs="Arial" w:ascii="Arial" w:hAnsi="Arial"/>
+          <w:rFonts w:ascii="Arial" w:hAnsi="Arial" w:cs="Arial"/>
         </w:rPr>
         <w:t>Waffen</w:t>
       </w:r>
@@ -2634,17 +2312,16 @@
     </w:p>
     <w:p>
       <w:pPr>
-        <w:pStyle w:val="Normal"/>
-        <w:ind w:left="708" w:hanging="0"/>
-        <w:rPr>
-          <w:rFonts w:ascii="Arial" w:hAnsi="Arial" w:cs="Arial"/>
-          <w:sz w:val="24"/>
-          <w:szCs w:val="24"/>
-        </w:rPr>
-      </w:pPr>
-      <w:r>
-        <w:rPr>
-          <w:rFonts w:cs="Arial" w:ascii="Arial" w:hAnsi="Arial"/>
+        <w:ind w:left="708"/>
+        <w:rPr>
+          <w:rFonts w:ascii="Arial" w:hAnsi="Arial" w:cs="Arial"/>
+          <w:sz w:val="24"/>
+          <w:szCs w:val="24"/>
+        </w:rPr>
+      </w:pPr>
+      <w:r>
+        <w:rPr>
+          <w:rFonts w:ascii="Arial" w:hAnsi="Arial" w:cs="Arial"/>
           <w:sz w:val="24"/>
           <w:szCs w:val="24"/>
         </w:rPr>
@@ -2653,7 +2330,7 @@
     </w:p>
     <w:p>
       <w:pPr>
-        <w:pStyle w:val="ListParagraph"/>
+        <w:pStyle w:val="Listenabsatz"/>
         <w:numPr>
           <w:ilvl w:val="0"/>
           <w:numId w:val="2"/>
@@ -2666,7 +2343,7 @@
       </w:pPr>
       <w:r>
         <w:rPr>
-          <w:rFonts w:cs="Arial" w:ascii="Arial" w:hAnsi="Arial"/>
+          <w:rFonts w:ascii="Arial" w:hAnsi="Arial" w:cs="Arial"/>
           <w:sz w:val="24"/>
           <w:szCs w:val="24"/>
         </w:rPr>
@@ -2675,17 +2352,17 @@
     </w:p>
     <w:p>
       <w:pPr>
-        <w:pStyle w:val="ListParagraph"/>
-        <w:ind w:left="1068" w:hanging="0"/>
-        <w:rPr>
-          <w:rFonts w:ascii="Arial" w:hAnsi="Arial" w:cs="Arial"/>
-          <w:sz w:val="24"/>
-          <w:szCs w:val="24"/>
-        </w:rPr>
-      </w:pPr>
-      <w:r>
-        <w:rPr>
-          <w:rFonts w:cs="Arial" w:ascii="Arial" w:hAnsi="Arial"/>
+        <w:pStyle w:val="Listenabsatz"/>
+        <w:ind w:left="1068"/>
+        <w:rPr>
+          <w:rFonts w:ascii="Arial" w:hAnsi="Arial" w:cs="Arial"/>
+          <w:sz w:val="24"/>
+          <w:szCs w:val="24"/>
+        </w:rPr>
+      </w:pPr>
+      <w:r>
+        <w:rPr>
+          <w:rFonts w:ascii="Arial" w:hAnsi="Arial" w:cs="Arial"/>
           <w:sz w:val="24"/>
           <w:szCs w:val="24"/>
         </w:rPr>
@@ -2694,7 +2371,7 @@
     </w:p>
     <w:p>
       <w:pPr>
-        <w:pStyle w:val="ListParagraph"/>
+        <w:pStyle w:val="Listenabsatz"/>
         <w:numPr>
           <w:ilvl w:val="0"/>
           <w:numId w:val="2"/>
@@ -2707,7 +2384,7 @@
       </w:pPr>
       <w:r>
         <w:rPr>
-          <w:rFonts w:cs="Arial" w:ascii="Arial" w:hAnsi="Arial"/>
+          <w:rFonts w:ascii="Arial" w:hAnsi="Arial" w:cs="Arial"/>
           <w:sz w:val="24"/>
           <w:szCs w:val="24"/>
         </w:rPr>
@@ -2716,17 +2393,17 @@
     </w:p>
     <w:p>
       <w:pPr>
-        <w:pStyle w:val="ListParagraph"/>
-        <w:ind w:left="1068" w:hanging="0"/>
-        <w:rPr>
-          <w:rFonts w:ascii="Arial" w:hAnsi="Arial" w:cs="Arial"/>
-          <w:sz w:val="24"/>
-          <w:szCs w:val="24"/>
-        </w:rPr>
-      </w:pPr>
-      <w:r>
-        <w:rPr>
-          <w:rFonts w:cs="Arial" w:ascii="Arial" w:hAnsi="Arial"/>
+        <w:pStyle w:val="Listenabsatz"/>
+        <w:ind w:left="1068"/>
+        <w:rPr>
+          <w:rFonts w:ascii="Arial" w:hAnsi="Arial" w:cs="Arial"/>
+          <w:sz w:val="24"/>
+          <w:szCs w:val="24"/>
+        </w:rPr>
+      </w:pPr>
+      <w:r>
+        <w:rPr>
+          <w:rFonts w:ascii="Arial" w:hAnsi="Arial" w:cs="Arial"/>
           <w:sz w:val="24"/>
           <w:szCs w:val="24"/>
         </w:rPr>
@@ -2735,7 +2412,7 @@
     </w:p>
     <w:p>
       <w:pPr>
-        <w:pStyle w:val="ListParagraph"/>
+        <w:pStyle w:val="Listenabsatz"/>
         <w:numPr>
           <w:ilvl w:val="0"/>
           <w:numId w:val="2"/>
@@ -2748,7 +2425,7 @@
       </w:pPr>
       <w:r>
         <w:rPr>
-          <w:rFonts w:cs="Arial" w:ascii="Arial" w:hAnsi="Arial"/>
+          <w:rFonts w:ascii="Arial" w:hAnsi="Arial" w:cs="Arial"/>
           <w:sz w:val="24"/>
           <w:szCs w:val="24"/>
         </w:rPr>
@@ -2757,17 +2434,17 @@
     </w:p>
     <w:p>
       <w:pPr>
-        <w:pStyle w:val="ListParagraph"/>
-        <w:ind w:left="1068" w:hanging="0"/>
-        <w:rPr>
-          <w:rFonts w:ascii="Arial" w:hAnsi="Arial" w:cs="Arial"/>
-          <w:sz w:val="24"/>
-          <w:szCs w:val="24"/>
-        </w:rPr>
-      </w:pPr>
-      <w:r>
-        <w:rPr>
-          <w:rFonts w:cs="Arial" w:ascii="Arial" w:hAnsi="Arial"/>
+        <w:pStyle w:val="Listenabsatz"/>
+        <w:ind w:left="1068"/>
+        <w:rPr>
+          <w:rFonts w:ascii="Arial" w:hAnsi="Arial" w:cs="Arial"/>
+          <w:sz w:val="24"/>
+          <w:szCs w:val="24"/>
+        </w:rPr>
+      </w:pPr>
+      <w:r>
+        <w:rPr>
+          <w:rFonts w:ascii="Arial" w:hAnsi="Arial" w:cs="Arial"/>
           <w:sz w:val="24"/>
           <w:szCs w:val="24"/>
         </w:rPr>
@@ -2776,7 +2453,7 @@
     </w:p>
     <w:p>
       <w:pPr>
-        <w:pStyle w:val="ListParagraph"/>
+        <w:pStyle w:val="Listenabsatz"/>
         <w:numPr>
           <w:ilvl w:val="0"/>
           <w:numId w:val="2"/>
@@ -2789,7 +2466,7 @@
       </w:pPr>
       <w:r>
         <w:rPr>
-          <w:rFonts w:cs="Arial" w:ascii="Arial" w:hAnsi="Arial"/>
+          <w:rFonts w:ascii="Arial" w:hAnsi="Arial" w:cs="Arial"/>
           <w:sz w:val="24"/>
           <w:szCs w:val="24"/>
         </w:rPr>
@@ -2798,7 +2475,7 @@
     </w:p>
     <w:p>
       <w:pPr>
-        <w:pStyle w:val="ListParagraph"/>
+        <w:pStyle w:val="Listenabsatz"/>
         <w:numPr>
           <w:ilvl w:val="0"/>
           <w:numId w:val="2"/>
@@ -2811,7 +2488,7 @@
       </w:pPr>
       <w:r>
         <w:rPr>
-          <w:rFonts w:cs="Arial" w:ascii="Arial" w:hAnsi="Arial"/>
+          <w:rFonts w:ascii="Arial" w:hAnsi="Arial" w:cs="Arial"/>
           <w:sz w:val="24"/>
           <w:szCs w:val="24"/>
         </w:rPr>
@@ -2820,7 +2497,7 @@
     </w:p>
     <w:p>
       <w:pPr>
-        <w:pStyle w:val="Berschrift2"/>
+        <w:pStyle w:val="berschrift2"/>
         <w:numPr>
           <w:ilvl w:val="1"/>
           <w:numId w:val="1"/>
@@ -2832,7 +2509,7 @@
       <w:bookmarkStart w:id="12" w:name="_Toc128939105"/>
       <w:r>
         <w:rPr>
-          <w:rFonts w:cs="Arial" w:ascii="Arial" w:hAnsi="Arial"/>
+          <w:rFonts w:ascii="Arial" w:hAnsi="Arial" w:cs="Arial"/>
         </w:rPr>
         <w:t>Gegner</w:t>
       </w:r>
@@ -2840,17 +2517,16 @@
     </w:p>
     <w:p>
       <w:pPr>
-        <w:pStyle w:val="Normal"/>
-        <w:ind w:left="708" w:hanging="0"/>
-        <w:rPr>
-          <w:rFonts w:ascii="Arial" w:hAnsi="Arial" w:cs="Arial"/>
-          <w:sz w:val="24"/>
-          <w:szCs w:val="24"/>
-        </w:rPr>
-      </w:pPr>
-      <w:r>
-        <w:rPr>
-          <w:rFonts w:cs="Arial" w:ascii="Arial" w:hAnsi="Arial"/>
+        <w:ind w:left="708"/>
+        <w:rPr>
+          <w:rFonts w:ascii="Arial" w:hAnsi="Arial" w:cs="Arial"/>
+          <w:sz w:val="24"/>
+          <w:szCs w:val="24"/>
+        </w:rPr>
+      </w:pPr>
+      <w:r>
+        <w:rPr>
+          <w:rFonts w:ascii="Arial" w:hAnsi="Arial" w:cs="Arial"/>
           <w:sz w:val="24"/>
           <w:szCs w:val="24"/>
         </w:rPr>
@@ -2859,7 +2535,7 @@
     </w:p>
     <w:p>
       <w:pPr>
-        <w:pStyle w:val="ListParagraph"/>
+        <w:pStyle w:val="Listenabsatz"/>
         <w:numPr>
           <w:ilvl w:val="0"/>
           <w:numId w:val="2"/>
@@ -2872,7 +2548,7 @@
       </w:pPr>
       <w:r>
         <w:rPr>
-          <w:rFonts w:cs="Arial" w:ascii="Arial" w:hAnsi="Arial"/>
+          <w:rFonts w:ascii="Arial" w:hAnsi="Arial" w:cs="Arial"/>
           <w:sz w:val="24"/>
           <w:szCs w:val="24"/>
         </w:rPr>
@@ -2881,17 +2557,17 @@
     </w:p>
     <w:p>
       <w:pPr>
-        <w:pStyle w:val="ListParagraph"/>
-        <w:ind w:left="1068" w:hanging="0"/>
-        <w:rPr>
-          <w:rFonts w:ascii="Arial" w:hAnsi="Arial" w:cs="Arial"/>
-          <w:sz w:val="24"/>
-          <w:szCs w:val="24"/>
-        </w:rPr>
-      </w:pPr>
-      <w:r>
-        <w:rPr>
-          <w:rFonts w:cs="Arial" w:ascii="Arial" w:hAnsi="Arial"/>
+        <w:pStyle w:val="Listenabsatz"/>
+        <w:ind w:left="1068"/>
+        <w:rPr>
+          <w:rFonts w:ascii="Arial" w:hAnsi="Arial" w:cs="Arial"/>
+          <w:sz w:val="24"/>
+          <w:szCs w:val="24"/>
+        </w:rPr>
+      </w:pPr>
+      <w:r>
+        <w:rPr>
+          <w:rFonts w:ascii="Arial" w:hAnsi="Arial" w:cs="Arial"/>
           <w:sz w:val="24"/>
           <w:szCs w:val="24"/>
         </w:rPr>
@@ -2900,7 +2576,7 @@
     </w:p>
     <w:p>
       <w:pPr>
-        <w:pStyle w:val="ListParagraph"/>
+        <w:pStyle w:val="Listenabsatz"/>
         <w:numPr>
           <w:ilvl w:val="0"/>
           <w:numId w:val="2"/>
@@ -2913,7 +2589,7 @@
       </w:pPr>
       <w:r>
         <w:rPr>
-          <w:rFonts w:cs="Arial" w:ascii="Arial" w:hAnsi="Arial"/>
+          <w:rFonts w:ascii="Arial" w:hAnsi="Arial" w:cs="Arial"/>
           <w:sz w:val="24"/>
           <w:szCs w:val="24"/>
         </w:rPr>
@@ -2922,17 +2598,17 @@
     </w:p>
     <w:p>
       <w:pPr>
-        <w:pStyle w:val="ListParagraph"/>
-        <w:ind w:left="1068" w:hanging="0"/>
-        <w:rPr>
-          <w:rFonts w:ascii="Arial" w:hAnsi="Arial" w:cs="Arial"/>
-          <w:sz w:val="24"/>
-          <w:szCs w:val="24"/>
-        </w:rPr>
-      </w:pPr>
-      <w:r>
-        <w:rPr>
-          <w:rFonts w:cs="Arial" w:ascii="Arial" w:hAnsi="Arial"/>
+        <w:pStyle w:val="Listenabsatz"/>
+        <w:ind w:left="1068"/>
+        <w:rPr>
+          <w:rFonts w:ascii="Arial" w:hAnsi="Arial" w:cs="Arial"/>
+          <w:sz w:val="24"/>
+          <w:szCs w:val="24"/>
+        </w:rPr>
+      </w:pPr>
+      <w:r>
+        <w:rPr>
+          <w:rFonts w:ascii="Arial" w:hAnsi="Arial" w:cs="Arial"/>
           <w:sz w:val="24"/>
           <w:szCs w:val="24"/>
         </w:rPr>
@@ -2941,7 +2617,7 @@
     </w:p>
     <w:p>
       <w:pPr>
-        <w:pStyle w:val="ListParagraph"/>
+        <w:pStyle w:val="Listenabsatz"/>
         <w:numPr>
           <w:ilvl w:val="0"/>
           <w:numId w:val="2"/>
@@ -2954,26 +2630,66 @@
       </w:pPr>
       <w:r>
         <w:rPr>
-          <w:rFonts w:cs="Arial" w:ascii="Arial" w:hAnsi="Arial"/>
-          <w:sz w:val="24"/>
-          <w:szCs w:val="24"/>
-        </w:rPr>
-        <w:t>Slime: Leben = 100, Punkte = blau:50, grün:100, Gelb/Gold:250</w:t>
-      </w:r>
-    </w:p>
-    <w:p>
-      <w:pPr>
-        <w:pStyle w:val="ListParagraph"/>
-        <w:ind w:left="1068" w:hanging="0"/>
-        <w:rPr>
-          <w:rFonts w:ascii="Arial" w:hAnsi="Arial" w:cs="Arial"/>
-          <w:sz w:val="24"/>
-          <w:szCs w:val="24"/>
-        </w:rPr>
-      </w:pPr>
-      <w:r>
-        <w:rPr>
-          <w:rFonts w:cs="Arial" w:ascii="Arial" w:hAnsi="Arial"/>
+          <w:rFonts w:ascii="Arial" w:hAnsi="Arial" w:cs="Arial"/>
+          <w:sz w:val="24"/>
+          <w:szCs w:val="24"/>
+        </w:rPr>
+        <w:t xml:space="preserve">Slime: Leben = 100, Punkte = blau:50, grün:100, </w:t>
+      </w:r>
+      <w:r>
+        <w:rPr>
+          <w:rFonts w:ascii="Arial" w:hAnsi="Arial" w:cs="Arial"/>
+          <w:sz w:val="24"/>
+          <w:szCs w:val="24"/>
+        </w:rPr>
+        <w:t>Rot: 200,</w:t>
+      </w:r>
+      <w:r>
+        <w:rPr>
+          <w:rFonts w:ascii="Arial" w:hAnsi="Arial" w:cs="Arial"/>
+          <w:sz w:val="24"/>
+          <w:szCs w:val="24"/>
+        </w:rPr>
+        <w:t xml:space="preserve"> </w:t>
+      </w:r>
+      <w:r>
+        <w:rPr>
+          <w:rFonts w:ascii="Arial" w:hAnsi="Arial" w:cs="Arial"/>
+          <w:sz w:val="24"/>
+          <w:szCs w:val="24"/>
+        </w:rPr>
+        <w:t>Gelb/Gold:</w:t>
+      </w:r>
+      <w:r>
+        <w:rPr>
+          <w:rFonts w:ascii="Arial" w:hAnsi="Arial" w:cs="Arial"/>
+          <w:sz w:val="24"/>
+          <w:szCs w:val="24"/>
+        </w:rPr>
+        <w:t>300</w:t>
+      </w:r>
+      <w:r>
+        <w:rPr>
+          <w:rFonts w:ascii="Arial" w:hAnsi="Arial" w:cs="Arial"/>
+          <w:sz w:val="24"/>
+          <w:szCs w:val="24"/>
+        </w:rPr>
+        <w:t>,</w:t>
+      </w:r>
+    </w:p>
+    <w:p>
+      <w:pPr>
+        <w:pStyle w:val="Listenabsatz"/>
+        <w:ind w:left="1068"/>
+        <w:rPr>
+          <w:rFonts w:ascii="Arial" w:hAnsi="Arial" w:cs="Arial"/>
+          <w:sz w:val="24"/>
+          <w:szCs w:val="24"/>
+        </w:rPr>
+      </w:pPr>
+      <w:r>
+        <w:rPr>
+          <w:rFonts w:ascii="Arial" w:hAnsi="Arial" w:cs="Arial"/>
           <w:sz w:val="24"/>
           <w:szCs w:val="24"/>
         </w:rPr>
@@ -2982,7 +2698,7 @@
     </w:p>
     <w:p>
       <w:pPr>
-        <w:pStyle w:val="Berschrift2"/>
+        <w:pStyle w:val="berschrift2"/>
         <w:numPr>
           <w:ilvl w:val="1"/>
           <w:numId w:val="1"/>
@@ -3002,8 +2718,7 @@
     </w:p>
     <w:p>
       <w:pPr>
-        <w:pStyle w:val="Normal"/>
-        <w:ind w:left="708" w:hanging="0"/>
+        <w:ind w:left="708"/>
         <w:rPr>
           <w:rFonts w:ascii="Arial" w:hAnsi="Arial"/>
         </w:rPr>
@@ -3019,51 +2734,42 @@
     </w:p>
     <w:p>
       <w:pPr>
-        <w:pStyle w:val="Normal"/>
-        <w:rPr>
-          <w:rFonts w:ascii="Calibri Light" w:hAnsi="Calibri Light" w:eastAsia="" w:cs="" w:asciiTheme="majorHAnsi" w:cstheme="majorBidi" w:eastAsiaTheme="majorEastAsia" w:hAnsiTheme="majorHAnsi"/>
+        <w:rPr>
+          <w:rFonts w:asciiTheme="majorHAnsi" w:eastAsiaTheme="majorEastAsia" w:hAnsiTheme="majorHAnsi" w:cstheme="majorBidi"/>
           <w:color w:val="000000" w:themeColor="text1"/>
           <w:sz w:val="26"/>
           <w:szCs w:val="26"/>
         </w:rPr>
       </w:pPr>
       <w:r>
-        <w:rPr>
-          <w:rFonts w:eastAsia="" w:cs="" w:cstheme="majorBidi" w:eastAsiaTheme="majorEastAsia" w:ascii="Calibri Light" w:hAnsi="Calibri Light"/>
-          <w:color w:val="000000" w:themeColor="text1"/>
-          <w:sz w:val="26"/>
-          <w:szCs w:val="26"/>
-        </w:rPr>
-      </w:r>
-      <w:r>
         <w:br w:type="page"/>
       </w:r>
     </w:p>
     <w:p>
       <w:pPr>
-        <w:pStyle w:val="Berschrift2"/>
+        <w:pStyle w:val="berschrift2"/>
         <w:numPr>
           <w:ilvl w:val="1"/>
           <w:numId w:val="1"/>
         </w:numPr>
-        <w:rPr/>
       </w:pPr>
       <w:bookmarkStart w:id="14" w:name="_Toc128939107"/>
       <w:r>
-        <w:rPr/>
+        <w:lastRenderedPageBreak/>
         <w:t>Labyrinth Aufbau Beispiel</w:t>
       </w:r>
       <w:bookmarkEnd w:id="14"/>
     </w:p>
     <w:p>
       <w:pPr>
-        <w:pStyle w:val="Normal"/>
-        <w:ind w:left="708" w:hanging="0"/>
-        <w:rPr/>
-      </w:pPr>
-      <w:r>
+        <w:ind w:left="708"/>
+      </w:pPr>
+      <w:r>
+        <w:rPr>
+          <w:noProof/>
+        </w:rPr>
         <w:drawing>
-          <wp:anchor behindDoc="0" distT="0" distB="0" distL="114300" distR="0" simplePos="0" locked="0" layoutInCell="0" allowOverlap="1" relativeHeight="3">
+          <wp:anchor distT="0" distB="0" distL="114300" distR="0" simplePos="0" relativeHeight="3" behindDoc="0" locked="0" layoutInCell="0" allowOverlap="1">
             <wp:simplePos x="0" y="0"/>
             <wp:positionH relativeFrom="margin">
               <wp:align>right</wp:align>
@@ -3074,7 +2780,7 @@
             <wp:extent cx="5753100" cy="5791200"/>
             <wp:effectExtent l="0" t="0" r="0" b="0"/>
             <wp:wrapTopAndBottom/>
-            <wp:docPr id="2" name="Grafik 4" descr=""/>
+            <wp:docPr id="5" name="Grafik 5"/>
             <wp:cNvGraphicFramePr>
               <a:graphicFrameLocks xmlns:a="http://schemas.openxmlformats.org/drawingml/2006/main" noChangeAspect="1"/>
             </wp:cNvGraphicFramePr>
@@ -3082,13 +2788,13 @@
               <a:graphicData uri="http://schemas.openxmlformats.org/drawingml/2006/picture">
                 <pic:pic xmlns:pic="http://schemas.openxmlformats.org/drawingml/2006/picture">
                   <pic:nvPicPr>
-                    <pic:cNvPr id="2" name="Grafik 4" descr=""/>
+                    <pic:cNvPr id="2" name="Grafik 4"/>
                     <pic:cNvPicPr>
                       <a:picLocks noChangeAspect="1" noChangeArrowheads="1"/>
                     </pic:cNvPicPr>
                   </pic:nvPicPr>
                   <pic:blipFill>
-                    <a:blip r:embed="rId2"/>
+                    <a:blip r:embed="rId8"/>
                     <a:stretch>
                       <a:fillRect/>
                     </a:stretch>
@@ -3109,89 +2815,80 @@
         </w:drawing>
       </w:r>
       <w:r>
-        <w:rPr/>
         <w:t>Im Folgenden ist der Aufbau des 1 Labyrinthes zu sehen dieses ist 10x10 Kacheln groß. Jede Kachel entspricht 4m. Hier sind noch keine Ghost Station eingeplant.</w:t>
       </w:r>
     </w:p>
     <w:p>
       <w:pPr>
-        <w:pStyle w:val="Berschrift2"/>
-        <w:ind w:left="750" w:hanging="0"/>
-        <w:rPr/>
-      </w:pPr>
-      <w:r>
-        <w:rPr/>
-      </w:r>
-    </w:p>
-    <w:p>
-      <w:pPr>
-        <w:pStyle w:val="ListParagraph"/>
-        <w:ind w:left="750" w:hanging="0"/>
-        <w:rPr/>
-      </w:pPr>
-      <w:r>
-        <w:rPr/>
-      </w:r>
-    </w:p>
-    <w:p>
-      <w:pPr>
-        <w:pStyle w:val="Normal"/>
-        <w:rPr/>
-      </w:pPr>
-      <w:r>
-        <w:rPr/>
-      </w:r>
-    </w:p>
-    <w:p>
-      <w:pPr>
-        <w:pStyle w:val="Normal"/>
-        <w:widowControl/>
-        <w:bidi w:val="0"/>
-        <w:spacing w:lineRule="auto" w:line="259" w:before="0" w:after="160"/>
-        <w:jc w:val="left"/>
-        <w:rPr/>
-      </w:pPr>
-      <w:r>
-        <w:rPr/>
-      </w:r>
-    </w:p>
+        <w:pStyle w:val="berschrift2"/>
+        <w:ind w:left="750"/>
+      </w:pPr>
+    </w:p>
+    <w:p>
+      <w:pPr>
+        <w:pStyle w:val="Listenabsatz"/>
+        <w:ind w:left="750"/>
+      </w:pPr>
+    </w:p>
+    <w:p/>
+    <w:p/>
     <w:sectPr>
-      <w:headerReference w:type="default" r:id="rId3"/>
-      <w:footerReference w:type="default" r:id="rId4"/>
-      <w:type w:val="nextPage"/>
+      <w:headerReference w:type="default" r:id="rId9"/>
+      <w:footerReference w:type="default" r:id="rId10"/>
       <w:pgSz w:w="11906" w:h="16838"/>
-      <w:pgMar w:left="1417" w:right="1417" w:gutter="0" w:header="708" w:top="1417" w:footer="708" w:bottom="1134"/>
-      <w:pgNumType w:start="0" w:fmt="decimal"/>
-      <w:formProt w:val="false"/>
+      <w:pgMar w:top="1417" w:right="1417" w:bottom="1134" w:left="1417" w:header="708" w:footer="708" w:gutter="0"/>
+      <w:pgNumType w:start="0"/>
+      <w:cols w:space="720"/>
+      <w:formProt w:val="0"/>
       <w:titlePg/>
-      <w:textDirection w:val="lrTb"/>
-      <w:docGrid w:type="default" w:linePitch="360" w:charSpace="4096"/>
+      <w:docGrid w:linePitch="360" w:charSpace="4096"/>
     </w:sectPr>
   </w:body>
 </w:document>
 </file>
 
+<file path=word/endnotes.xml><?xml version="1.0" encoding="utf-8"?>
+<w:endnotes xmlns:wpc="http://schemas.microsoft.com/office/word/2010/wordprocessingCanvas" xmlns:cx="http://schemas.microsoft.com/office/drawing/2014/chartex" xmlns:cx1="http://schemas.microsoft.com/office/drawing/2015/9/8/chartex" xmlns:cx2="http://schemas.microsoft.com/office/drawing/2015/10/21/chartex" xmlns:cx3="http://schemas.microsoft.com/office/drawing/2016/5/9/chartex" xmlns:cx4="http://schemas.microsoft.com/office/drawing/2016/5/10/chartex" xmlns:cx5="http://schemas.microsoft.com/office/drawing/2016/5/11/chartex" xmlns:cx6="http://schemas.microsoft.com/office/drawing/2016/5/12/chartex" xmlns:cx7="http://schemas.microsoft.com/office/drawing/2016/5/13/chartex" xmlns:cx8="http://schemas.microsoft.com/office/drawing/2016/5/14/chartex" xmlns:mc="http://schemas.openxmlformats.org/markup-compatibility/2006" xmlns:aink="http://schemas.microsoft.com/office/drawing/2016/ink" xmlns:am3d="http://schemas.microsoft.com/office/drawing/2017/model3d" xmlns:o="urn:schemas-microsoft-com:office:office" xmlns:oel="http://schemas.microsoft.com/office/2019/extlst" xmlns:r="http://schemas.openxmlformats.org/officeDocument/2006/relationships" xmlns:m="http://schemas.openxmlformats.org/officeDocument/2006/math" xmlns:v="urn:schemas-microsoft-com:vml" xmlns:wp14="http://schemas.microsoft.com/office/word/2010/wordprocessingDrawing" xmlns:wp="http://schemas.openxmlformats.org/drawingml/2006/wordprocessingDrawing" xmlns:w10="urn:schemas-microsoft-com:office:word" xmlns:w="http://schemas.openxmlformats.org/wordprocessingml/2006/main" xmlns:w14="http://schemas.microsoft.com/office/word/2010/wordml" xmlns:w15="http://schemas.microsoft.com/office/word/2012/wordml" xmlns:w16cex="http://schemas.microsoft.com/office/word/2018/wordml/cex" xmlns:w16cid="http://schemas.microsoft.com/office/word/2016/wordml/cid" xmlns:w16="http://schemas.microsoft.com/office/word/2018/wordml" xmlns:w16sdtdh="http://schemas.microsoft.com/office/word/2020/wordml/sdtdatahash" xmlns:w16se="http://schemas.microsoft.com/office/word/2015/wordml/symex" xmlns:wpg="http://schemas.microsoft.com/office/word/2010/wordprocessingGroup" xmlns:wpi="http://schemas.microsoft.com/office/word/2010/wordprocessingInk" xmlns:wne="http://schemas.microsoft.com/office/word/2006/wordml" xmlns:wps="http://schemas.microsoft.com/office/word/2010/wordprocessingShape" mc:Ignorable="w14 w15 w16se w16cid w16 w16cex w16sdtdh wp14">
+  <w:endnote w:type="separator" w:id="-1">
+    <w:p>
+      <w:pPr>
+        <w:spacing w:after="0" w:line="240" w:lineRule="auto"/>
+      </w:pPr>
+      <w:r>
+        <w:separator/>
+      </w:r>
+    </w:p>
+  </w:endnote>
+  <w:endnote w:type="continuationSeparator" w:id="0">
+    <w:p>
+      <w:pPr>
+        <w:spacing w:after="0" w:line="240" w:lineRule="auto"/>
+      </w:pPr>
+      <w:r>
+        <w:continuationSeparator/>
+      </w:r>
+    </w:p>
+  </w:endnote>
+</w:endnotes>
+</file>
+
 <file path=word/footer1.xml><?xml version="1.0" encoding="utf-8"?>
-<w:ftr xmlns:o="urn:schemas-microsoft-com:office:office" xmlns:r="http://schemas.openxmlformats.org/officeDocument/2006/relationships" xmlns:v="urn:schemas-microsoft-com:vml" xmlns:w="http://schemas.openxmlformats.org/wordprocessingml/2006/main" xmlns:w10="urn:schemas-microsoft-com:office:word" xmlns:wp="http://schemas.openxmlformats.org/drawingml/2006/wordprocessingDrawing" xmlns:wps="http://schemas.microsoft.com/office/word/2010/wordprocessingShape" xmlns:wpg="http://schemas.microsoft.com/office/word/2010/wordprocessingGroup" xmlns:mc="http://schemas.openxmlformats.org/markup-compatibility/2006" xmlns:wp14="http://schemas.microsoft.com/office/word/2010/wordprocessingDrawing" xmlns:w14="http://schemas.microsoft.com/office/word/2010/wordml" mc:Ignorable="w14 wp14">
+<w:ftr xmlns:wpc="http://schemas.microsoft.com/office/word/2010/wordprocessingCanvas" xmlns:cx="http://schemas.microsoft.com/office/drawing/2014/chartex" xmlns:cx1="http://schemas.microsoft.com/office/drawing/2015/9/8/chartex" xmlns:cx2="http://schemas.microsoft.com/office/drawing/2015/10/21/chartex" xmlns:cx3="http://schemas.microsoft.com/office/drawing/2016/5/9/chartex" xmlns:cx4="http://schemas.microsoft.com/office/drawing/2016/5/10/chartex" xmlns:cx5="http://schemas.microsoft.com/office/drawing/2016/5/11/chartex" xmlns:cx6="http://schemas.microsoft.com/office/drawing/2016/5/12/chartex" xmlns:cx7="http://schemas.microsoft.com/office/drawing/2016/5/13/chartex" xmlns:cx8="http://schemas.microsoft.com/office/drawing/2016/5/14/chartex" xmlns:mc="http://schemas.openxmlformats.org/markup-compatibility/2006" xmlns:aink="http://schemas.microsoft.com/office/drawing/2016/ink" xmlns:am3d="http://schemas.microsoft.com/office/drawing/2017/model3d" xmlns:o="urn:schemas-microsoft-com:office:office" xmlns:oel="http://schemas.microsoft.com/office/2019/extlst" xmlns:r="http://schemas.openxmlformats.org/officeDocument/2006/relationships" xmlns:m="http://schemas.openxmlformats.org/officeDocument/2006/math" xmlns:v="urn:schemas-microsoft-com:vml" xmlns:wp14="http://schemas.microsoft.com/office/word/2010/wordprocessingDrawing" xmlns:wp="http://schemas.openxmlformats.org/drawingml/2006/wordprocessingDrawing" xmlns:w10="urn:schemas-microsoft-com:office:word" xmlns:w="http://schemas.openxmlformats.org/wordprocessingml/2006/main" xmlns:w14="http://schemas.microsoft.com/office/word/2010/wordml" xmlns:w15="http://schemas.microsoft.com/office/word/2012/wordml" xmlns:w16cex="http://schemas.microsoft.com/office/word/2018/wordml/cex" xmlns:w16cid="http://schemas.microsoft.com/office/word/2016/wordml/cid" xmlns:w16="http://schemas.microsoft.com/office/word/2018/wordml" xmlns:w16sdtdh="http://schemas.microsoft.com/office/word/2020/wordml/sdtdatahash" xmlns:w16se="http://schemas.microsoft.com/office/word/2015/wordml/symex" xmlns:wpg="http://schemas.microsoft.com/office/word/2010/wordprocessingGroup" xmlns:wpi="http://schemas.microsoft.com/office/word/2010/wordprocessingInk" xmlns:wne="http://schemas.microsoft.com/office/word/2006/wordml" xmlns:wps="http://schemas.microsoft.com/office/word/2010/wordprocessingShape" mc:Ignorable="w14 w15 w16se w16cid w16 w16cex w16sdtdh wp14">
   <w:sdt>
     <w:sdtPr>
+      <w:id w:val="1980586582"/>
       <w:docPartObj>
-        <w:docPartGallery w:val="Page Numbers (Bottom of Page)"/>
-        <w:docPartUnique w:val="true"/>
         <w:docPartGallery w:val="Page Numbers (Top of Page)"/>
-        <w:docPartUnique w:val="true"/>
+        <w:docPartUnique/>
       </w:docPartObj>
-      <w:id w:val="1980586582"/>
     </w:sdtPr>
     <w:sdtContent>
       <w:p>
         <w:pPr>
           <w:pStyle w:val="Fuzeile"/>
           <w:jc w:val="center"/>
-          <w:rPr/>
         </w:pPr>
         <w:r>
-          <w:rPr/>
           <w:t xml:space="preserve">Seite </w:t>
         </w:r>
         <w:r>
@@ -3205,42 +2902,41 @@
         </w:r>
         <w:r>
           <w:rPr>
+            <w:b/>
+            <w:bCs/>
             <w:sz w:val="24"/>
-            <w:b/>
             <w:szCs w:val="24"/>
-            <w:bCs/>
           </w:rPr>
-          <w:instrText> PAGE </w:instrText>
+          <w:instrText>PAGE</w:instrText>
         </w:r>
         <w:r>
           <w:rPr>
+            <w:b/>
+            <w:bCs/>
             <w:sz w:val="24"/>
-            <w:b/>
             <w:szCs w:val="24"/>
-            <w:bCs/>
           </w:rPr>
           <w:fldChar w:fldCharType="separate"/>
         </w:r>
         <w:r>
           <w:rPr>
+            <w:b/>
+            <w:bCs/>
             <w:sz w:val="24"/>
-            <w:b/>
             <w:szCs w:val="24"/>
-            <w:bCs/>
           </w:rPr>
           <w:t>2</w:t>
         </w:r>
         <w:r>
           <w:rPr>
+            <w:b/>
+            <w:bCs/>
             <w:sz w:val="24"/>
-            <w:b/>
             <w:szCs w:val="24"/>
-            <w:bCs/>
           </w:rPr>
           <w:fldChar w:fldCharType="end"/>
         </w:r>
         <w:r>
-          <w:rPr/>
           <w:t xml:space="preserve"> von </w:t>
         </w:r>
         <w:r>
@@ -3254,37 +2950,37 @@
         </w:r>
         <w:r>
           <w:rPr>
+            <w:b/>
+            <w:bCs/>
             <w:sz w:val="24"/>
-            <w:b/>
             <w:szCs w:val="24"/>
-            <w:bCs/>
           </w:rPr>
-          <w:instrText> NUMPAGES </w:instrText>
+          <w:instrText>NUMPAGES</w:instrText>
         </w:r>
         <w:r>
           <w:rPr>
+            <w:b/>
+            <w:bCs/>
             <w:sz w:val="24"/>
-            <w:b/>
             <w:szCs w:val="24"/>
-            <w:bCs/>
           </w:rPr>
           <w:fldChar w:fldCharType="separate"/>
         </w:r>
         <w:r>
           <w:rPr>
+            <w:b/>
+            <w:bCs/>
             <w:sz w:val="24"/>
-            <w:b/>
             <w:szCs w:val="24"/>
-            <w:bCs/>
           </w:rPr>
           <w:t>5</w:t>
         </w:r>
         <w:r>
           <w:rPr>
+            <w:b/>
+            <w:bCs/>
             <w:sz w:val="24"/>
-            <w:b/>
             <w:szCs w:val="24"/>
-            <w:bCs/>
           </w:rPr>
           <w:fldChar w:fldCharType="end"/>
         </w:r>
@@ -3294,27 +2990,50 @@
   <w:p>
     <w:pPr>
       <w:pStyle w:val="Fuzeile"/>
-      <w:rPr/>
     </w:pPr>
-    <w:r>
-      <w:rPr/>
-    </w:r>
   </w:p>
 </w:ftr>
 </file>
 
+<file path=word/footnotes.xml><?xml version="1.0" encoding="utf-8"?>
+<w:footnotes xmlns:wpc="http://schemas.microsoft.com/office/word/2010/wordprocessingCanvas" xmlns:cx="http://schemas.microsoft.com/office/drawing/2014/chartex" xmlns:cx1="http://schemas.microsoft.com/office/drawing/2015/9/8/chartex" xmlns:cx2="http://schemas.microsoft.com/office/drawing/2015/10/21/chartex" xmlns:cx3="http://schemas.microsoft.com/office/drawing/2016/5/9/chartex" xmlns:cx4="http://schemas.microsoft.com/office/drawing/2016/5/10/chartex" xmlns:cx5="http://schemas.microsoft.com/office/drawing/2016/5/11/chartex" xmlns:cx6="http://schemas.microsoft.com/office/drawing/2016/5/12/chartex" xmlns:cx7="http://schemas.microsoft.com/office/drawing/2016/5/13/chartex" xmlns:cx8="http://schemas.microsoft.com/office/drawing/2016/5/14/chartex" xmlns:mc="http://schemas.openxmlformats.org/markup-compatibility/2006" xmlns:aink="http://schemas.microsoft.com/office/drawing/2016/ink" xmlns:am3d="http://schemas.microsoft.com/office/drawing/2017/model3d" xmlns:o="urn:schemas-microsoft-com:office:office" xmlns:oel="http://schemas.microsoft.com/office/2019/extlst" xmlns:r="http://schemas.openxmlformats.org/officeDocument/2006/relationships" xmlns:m="http://schemas.openxmlformats.org/officeDocument/2006/math" xmlns:v="urn:schemas-microsoft-com:vml" xmlns:wp14="http://schemas.microsoft.com/office/word/2010/wordprocessingDrawing" xmlns:wp="http://schemas.openxmlformats.org/drawingml/2006/wordprocessingDrawing" xmlns:w10="urn:schemas-microsoft-com:office:word" xmlns:w="http://schemas.openxmlformats.org/wordprocessingml/2006/main" xmlns:w14="http://schemas.microsoft.com/office/word/2010/wordml" xmlns:w15="http://schemas.microsoft.com/office/word/2012/wordml" xmlns:w16cex="http://schemas.microsoft.com/office/word/2018/wordml/cex" xmlns:w16cid="http://schemas.microsoft.com/office/word/2016/wordml/cid" xmlns:w16="http://schemas.microsoft.com/office/word/2018/wordml" xmlns:w16sdtdh="http://schemas.microsoft.com/office/word/2020/wordml/sdtdatahash" xmlns:w16se="http://schemas.microsoft.com/office/word/2015/wordml/symex" xmlns:wpg="http://schemas.microsoft.com/office/word/2010/wordprocessingGroup" xmlns:wpi="http://schemas.microsoft.com/office/word/2010/wordprocessingInk" xmlns:wne="http://schemas.microsoft.com/office/word/2006/wordml" xmlns:wps="http://schemas.microsoft.com/office/word/2010/wordprocessingShape" mc:Ignorable="w14 w15 w16se w16cid w16 w16cex w16sdtdh wp14">
+  <w:footnote w:type="separator" w:id="-1">
+    <w:p>
+      <w:pPr>
+        <w:spacing w:after="0" w:line="240" w:lineRule="auto"/>
+      </w:pPr>
+      <w:r>
+        <w:separator/>
+      </w:r>
+    </w:p>
+  </w:footnote>
+  <w:footnote w:type="continuationSeparator" w:id="0">
+    <w:p>
+      <w:pPr>
+        <w:spacing w:after="0" w:line="240" w:lineRule="auto"/>
+      </w:pPr>
+      <w:r>
+        <w:continuationSeparator/>
+      </w:r>
+    </w:p>
+  </w:footnote>
+</w:footnotes>
+</file>
+
 <file path=word/header1.xml><?xml version="1.0" encoding="utf-8"?>
-<w:hdr xmlns:o="urn:schemas-microsoft-com:office:office" xmlns:r="http://schemas.openxmlformats.org/officeDocument/2006/relationships" xmlns:v="urn:schemas-microsoft-com:vml" xmlns:w="http://schemas.openxmlformats.org/wordprocessingml/2006/main" xmlns:w10="urn:schemas-microsoft-com:office:word" xmlns:wp="http://schemas.openxmlformats.org/drawingml/2006/wordprocessingDrawing" xmlns:wps="http://schemas.microsoft.com/office/word/2010/wordprocessingShape" xmlns:wpg="http://schemas.microsoft.com/office/word/2010/wordprocessingGroup" xmlns:mc="http://schemas.openxmlformats.org/markup-compatibility/2006" xmlns:wp14="http://schemas.microsoft.com/office/word/2010/wordprocessingDrawing" xmlns:w14="http://schemas.microsoft.com/office/word/2010/wordml" mc:Ignorable="w14 wp14">
+<w:hdr xmlns:wpc="http://schemas.microsoft.com/office/word/2010/wordprocessingCanvas" xmlns:cx="http://schemas.microsoft.com/office/drawing/2014/chartex" xmlns:cx1="http://schemas.microsoft.com/office/drawing/2015/9/8/chartex" xmlns:cx2="http://schemas.microsoft.com/office/drawing/2015/10/21/chartex" xmlns:cx3="http://schemas.microsoft.com/office/drawing/2016/5/9/chartex" xmlns:cx4="http://schemas.microsoft.com/office/drawing/2016/5/10/chartex" xmlns:cx5="http://schemas.microsoft.com/office/drawing/2016/5/11/chartex" xmlns:cx6="http://schemas.microsoft.com/office/drawing/2016/5/12/chartex" xmlns:cx7="http://schemas.microsoft.com/office/drawing/2016/5/13/chartex" xmlns:cx8="http://schemas.microsoft.com/office/drawing/2016/5/14/chartex" xmlns:mc="http://schemas.openxmlformats.org/markup-compatibility/2006" xmlns:aink="http://schemas.microsoft.com/office/drawing/2016/ink" xmlns:am3d="http://schemas.microsoft.com/office/drawing/2017/model3d" xmlns:o="urn:schemas-microsoft-com:office:office" xmlns:oel="http://schemas.microsoft.com/office/2019/extlst" xmlns:r="http://schemas.openxmlformats.org/officeDocument/2006/relationships" xmlns:m="http://schemas.openxmlformats.org/officeDocument/2006/math" xmlns:v="urn:schemas-microsoft-com:vml" xmlns:wp14="http://schemas.microsoft.com/office/word/2010/wordprocessingDrawing" xmlns:wp="http://schemas.openxmlformats.org/drawingml/2006/wordprocessingDrawing" xmlns:w10="urn:schemas-microsoft-com:office:word" xmlns:w="http://schemas.openxmlformats.org/wordprocessingml/2006/main" xmlns:w14="http://schemas.microsoft.com/office/word/2010/wordml" xmlns:w15="http://schemas.microsoft.com/office/word/2012/wordml" xmlns:w16cex="http://schemas.microsoft.com/office/word/2018/wordml/cex" xmlns:w16cid="http://schemas.microsoft.com/office/word/2016/wordml/cid" xmlns:w16="http://schemas.microsoft.com/office/word/2018/wordml" xmlns:w16sdtdh="http://schemas.microsoft.com/office/word/2020/wordml/sdtdatahash" xmlns:w16se="http://schemas.microsoft.com/office/word/2015/wordml/symex" xmlns:wpg="http://schemas.microsoft.com/office/word/2010/wordprocessingGroup" xmlns:wpi="http://schemas.microsoft.com/office/word/2010/wordprocessingInk" xmlns:wne="http://schemas.microsoft.com/office/word/2006/wordml" xmlns:wps="http://schemas.microsoft.com/office/word/2010/wordprocessingShape" mc:Ignorable="w14 w15 w16se w16cid w16 w16cex w16sdtdh wp14">
   <w:p>
     <w:pPr>
       <w:pStyle w:val="Kopfzeile"/>
-      <w:rPr/>
     </w:pPr>
     <w:r>
-      <w:rPr/>
       <w:t>Grob/Feinkonzept</w:t>
+    </w:r>
+    <w:r>
       <w:tab/>
       <w:t>Shadow Tag</w:t>
+    </w:r>
+    <w:r>
       <w:tab/>
       <w:t>Herberich Sandro</w:t>
     </w:r>
@@ -3323,8 +3042,11 @@
 </file>
 
 <file path=word/numbering.xml><?xml version="1.0" encoding="utf-8"?>
-<w:numbering xmlns:w="http://schemas.openxmlformats.org/wordprocessingml/2006/main" xmlns:o="urn:schemas-microsoft-com:office:office" xmlns:r="http://schemas.openxmlformats.org/officeDocument/2006/relationships" xmlns:v="urn:schemas-microsoft-com:vml" xmlns:mc="http://schemas.openxmlformats.org/markup-compatibility/2006" xmlns:w14="http://schemas.microsoft.com/office/word/2010/wordml" mc:Ignorable="w14">
-  <w:abstractNum w:abstractNumId="1">
+<w:numbering xmlns:wpc="http://schemas.microsoft.com/office/word/2010/wordprocessingCanvas" xmlns:cx="http://schemas.microsoft.com/office/drawing/2014/chartex" xmlns:cx1="http://schemas.microsoft.com/office/drawing/2015/9/8/chartex" xmlns:cx2="http://schemas.microsoft.com/office/drawing/2015/10/21/chartex" xmlns:cx3="http://schemas.microsoft.com/office/drawing/2016/5/9/chartex" xmlns:cx4="http://schemas.microsoft.com/office/drawing/2016/5/10/chartex" xmlns:cx5="http://schemas.microsoft.com/office/drawing/2016/5/11/chartex" xmlns:cx6="http://schemas.microsoft.com/office/drawing/2016/5/12/chartex" xmlns:cx7="http://schemas.microsoft.com/office/drawing/2016/5/13/chartex" xmlns:cx8="http://schemas.microsoft.com/office/drawing/2016/5/14/chartex" xmlns:mc="http://schemas.openxmlformats.org/markup-compatibility/2006" xmlns:aink="http://schemas.microsoft.com/office/drawing/2016/ink" xmlns:am3d="http://schemas.microsoft.com/office/drawing/2017/model3d" xmlns:o="urn:schemas-microsoft-com:office:office" xmlns:oel="http://schemas.microsoft.com/office/2019/extlst" xmlns:r="http://schemas.openxmlformats.org/officeDocument/2006/relationships" xmlns:m="http://schemas.openxmlformats.org/officeDocument/2006/math" xmlns:v="urn:schemas-microsoft-com:vml" xmlns:wp14="http://schemas.microsoft.com/office/word/2010/wordprocessingDrawing" xmlns:wp="http://schemas.openxmlformats.org/drawingml/2006/wordprocessingDrawing" xmlns:w10="urn:schemas-microsoft-com:office:word" xmlns:w="http://schemas.openxmlformats.org/wordprocessingml/2006/main" xmlns:w14="http://schemas.microsoft.com/office/word/2010/wordml" xmlns:w15="http://schemas.microsoft.com/office/word/2012/wordml" xmlns:w16cex="http://schemas.microsoft.com/office/word/2018/wordml/cex" xmlns:w16cid="http://schemas.microsoft.com/office/word/2016/wordml/cid" xmlns:w16="http://schemas.microsoft.com/office/word/2018/wordml" xmlns:w16sdtdh="http://schemas.microsoft.com/office/word/2020/wordml/sdtdatahash" xmlns:w16se="http://schemas.microsoft.com/office/word/2015/wordml/symex" xmlns:wpg="http://schemas.microsoft.com/office/word/2010/wordprocessingGroup" xmlns:wpi="http://schemas.microsoft.com/office/word/2010/wordprocessingInk" xmlns:wne="http://schemas.microsoft.com/office/word/2006/wordml" xmlns:wps="http://schemas.microsoft.com/office/word/2010/wordprocessingShape" mc:Ignorable="w14 w15 w16se w16cid w16 w16cex w16sdtdh wp14">
+  <w:abstractNum w:abstractNumId="0" w15:restartNumberingAfterBreak="0">
+    <w:nsid w:val="01E14749"/>
+    <w:multiLevelType w:val="multilevel"/>
+    <w:tmpl w:val="1280FF8A"/>
     <w:lvl w:ilvl="0">
       <w:start w:val="1"/>
       <w:numFmt w:val="decimal"/>
@@ -3434,7 +3156,10 @@
       </w:pPr>
     </w:lvl>
   </w:abstractNum>
-  <w:abstractNum w:abstractNumId="2">
+  <w:abstractNum w:abstractNumId="1" w15:restartNumberingAfterBreak="0">
+    <w:nsid w:val="13A265C6"/>
+    <w:multiLevelType w:val="multilevel"/>
+    <w:tmpl w:val="6C046126"/>
     <w:lvl w:ilvl="0">
       <w:start w:val="5"/>
       <w:numFmt w:val="bullet"/>
@@ -3447,8 +3172,7 @@
         <w:ind w:left="1068" w:hanging="360"/>
       </w:pPr>
       <w:rPr>
-        <w:rFonts w:ascii="Calibri" w:hAnsi="Calibri" w:cs="Calibri" w:hint="default"/>
-        <w:rFonts w:eastAsiaTheme="minorHAnsi"/>
+        <w:rFonts w:ascii="Calibri" w:eastAsiaTheme="minorHAnsi" w:hAnsi="Calibri" w:cs="Calibri" w:hint="default"/>
       </w:rPr>
     </w:lvl>
     <w:lvl w:ilvl="1">
@@ -3572,7 +3296,10 @@
       </w:rPr>
     </w:lvl>
   </w:abstractNum>
-  <w:abstractNum w:abstractNumId="3">
+  <w:abstractNum w:abstractNumId="2" w15:restartNumberingAfterBreak="0">
+    <w:nsid w:val="2577062E"/>
+    <w:multiLevelType w:val="multilevel"/>
+    <w:tmpl w:val="8FFE8A5C"/>
     <w:lvl w:ilvl="0">
       <w:start w:val="1"/>
       <w:numFmt w:val="none"/>
@@ -3583,7 +3310,7 @@
         <w:tabs>
           <w:tab w:val="num" w:pos="0"/>
         </w:tabs>
-        <w:ind w:left="0" w:hanging="0"/>
+        <w:ind w:left="0" w:firstLine="0"/>
       </w:pPr>
     </w:lvl>
     <w:lvl w:ilvl="1">
@@ -3596,7 +3323,7 @@
         <w:tabs>
           <w:tab w:val="num" w:pos="0"/>
         </w:tabs>
-        <w:ind w:left="0" w:hanging="0"/>
+        <w:ind w:left="0" w:firstLine="0"/>
       </w:pPr>
     </w:lvl>
     <w:lvl w:ilvl="2">
@@ -3609,7 +3336,7 @@
         <w:tabs>
           <w:tab w:val="num" w:pos="0"/>
         </w:tabs>
-        <w:ind w:left="0" w:hanging="0"/>
+        <w:ind w:left="0" w:firstLine="0"/>
       </w:pPr>
     </w:lvl>
     <w:lvl w:ilvl="3">
@@ -3622,7 +3349,7 @@
         <w:tabs>
           <w:tab w:val="num" w:pos="0"/>
         </w:tabs>
-        <w:ind w:left="0" w:hanging="0"/>
+        <w:ind w:left="0" w:firstLine="0"/>
       </w:pPr>
     </w:lvl>
     <w:lvl w:ilvl="4">
@@ -3635,7 +3362,7 @@
         <w:tabs>
           <w:tab w:val="num" w:pos="0"/>
         </w:tabs>
-        <w:ind w:left="0" w:hanging="0"/>
+        <w:ind w:left="0" w:firstLine="0"/>
       </w:pPr>
     </w:lvl>
     <w:lvl w:ilvl="5">
@@ -3648,7 +3375,7 @@
         <w:tabs>
           <w:tab w:val="num" w:pos="0"/>
         </w:tabs>
-        <w:ind w:left="0" w:hanging="0"/>
+        <w:ind w:left="0" w:firstLine="0"/>
       </w:pPr>
     </w:lvl>
     <w:lvl w:ilvl="6">
@@ -3661,7 +3388,7 @@
         <w:tabs>
           <w:tab w:val="num" w:pos="0"/>
         </w:tabs>
-        <w:ind w:left="0" w:hanging="0"/>
+        <w:ind w:left="0" w:firstLine="0"/>
       </w:pPr>
     </w:lvl>
     <w:lvl w:ilvl="7">
@@ -3674,7 +3401,7 @@
         <w:tabs>
           <w:tab w:val="num" w:pos="0"/>
         </w:tabs>
-        <w:ind w:left="0" w:hanging="0"/>
+        <w:ind w:left="0" w:firstLine="0"/>
       </w:pPr>
     </w:lvl>
     <w:lvl w:ilvl="8">
@@ -3687,28 +3414,28 @@
         <w:tabs>
           <w:tab w:val="num" w:pos="0"/>
         </w:tabs>
-        <w:ind w:left="0" w:hanging="0"/>
+        <w:ind w:left="0" w:firstLine="0"/>
       </w:pPr>
     </w:lvl>
   </w:abstractNum>
-  <w:num w:numId="1">
+  <w:num w:numId="1" w16cid:durableId="1289121277">
+    <w:abstractNumId w:val="0"/>
+  </w:num>
+  <w:num w:numId="2" w16cid:durableId="76564145">
     <w:abstractNumId w:val="1"/>
   </w:num>
-  <w:num w:numId="2">
+  <w:num w:numId="3" w16cid:durableId="1931696159">
     <w:abstractNumId w:val="2"/>
-  </w:num>
-  <w:num w:numId="3">
-    <w:abstractNumId w:val="3"/>
   </w:num>
 </w:numbering>
 </file>
 
 <file path=word/styles.xml><?xml version="1.0" encoding="utf-8"?>
-<w:styles xmlns:w="http://schemas.openxmlformats.org/wordprocessingml/2006/main" xmlns:w14="http://schemas.microsoft.com/office/word/2010/wordml" xmlns:mc="http://schemas.openxmlformats.org/markup-compatibility/2006" mc:Ignorable="w14">
+<w:styles xmlns:mc="http://schemas.openxmlformats.org/markup-compatibility/2006" xmlns:r="http://schemas.openxmlformats.org/officeDocument/2006/relationships" xmlns:w="http://schemas.openxmlformats.org/wordprocessingml/2006/main" xmlns:w14="http://schemas.microsoft.com/office/word/2010/wordml" xmlns:w15="http://schemas.microsoft.com/office/word/2012/wordml" xmlns:w16cex="http://schemas.microsoft.com/office/word/2018/wordml/cex" xmlns:w16cid="http://schemas.microsoft.com/office/word/2016/wordml/cid" xmlns:w16="http://schemas.microsoft.com/office/word/2018/wordml" xmlns:w16sdtdh="http://schemas.microsoft.com/office/word/2020/wordml/sdtdatahash" xmlns:w16se="http://schemas.microsoft.com/office/word/2015/wordml/symex" mc:Ignorable="w14 w15 w16se w16cid w16 w16cex w16sdtdh">
   <w:docDefaults>
     <w:rPrDefault>
       <w:rPr>
-        <w:rFonts w:ascii="Calibri" w:hAnsi="Calibri" w:eastAsia="Calibri" w:cs="" w:asciiTheme="minorHAnsi" w:cstheme="minorBidi" w:eastAsiaTheme="minorHAnsi" w:hAnsiTheme="minorHAnsi"/>
+        <w:rFonts w:asciiTheme="minorHAnsi" w:eastAsiaTheme="minorHAnsi" w:hAnsiTheme="minorHAnsi" w:cstheme="minorBidi"/>
         <w:sz w:val="22"/>
         <w:szCs w:val="22"/>
         <w:lang w:val="de-DE" w:eastAsia="en-US" w:bidi="ar-SA"/>
@@ -3716,21 +3443,21 @@
     </w:rPrDefault>
     <w:pPrDefault>
       <w:pPr>
-        <w:suppressAutoHyphens w:val="true"/>
+        <w:suppressAutoHyphens/>
       </w:pPr>
     </w:pPrDefault>
   </w:docDefaults>
   <w:latentStyles w:defLockedState="0" w:defUIPriority="99" w:defSemiHidden="0" w:defUnhideWhenUsed="0" w:defQFormat="0" w:count="376">
     <w:lsdException w:name="Normal" w:uiPriority="0" w:qFormat="1"/>
     <w:lsdException w:name="heading 1" w:uiPriority="9" w:qFormat="1"/>
-    <w:lsdException w:name="heading 2" w:uiPriority="9" w:semiHidden="1" w:unhideWhenUsed="1" w:qFormat="1"/>
-    <w:lsdException w:name="heading 3" w:uiPriority="9" w:semiHidden="1" w:unhideWhenUsed="1" w:qFormat="1"/>
-    <w:lsdException w:name="heading 4" w:uiPriority="9" w:semiHidden="1" w:unhideWhenUsed="1" w:qFormat="1"/>
-    <w:lsdException w:name="heading 5" w:uiPriority="9" w:semiHidden="1" w:unhideWhenUsed="1" w:qFormat="1"/>
-    <w:lsdException w:name="heading 6" w:uiPriority="9" w:semiHidden="1" w:unhideWhenUsed="1" w:qFormat="1"/>
-    <w:lsdException w:name="heading 7" w:uiPriority="9" w:semiHidden="1" w:unhideWhenUsed="1" w:qFormat="1"/>
-    <w:lsdException w:name="heading 8" w:uiPriority="9" w:semiHidden="1" w:unhideWhenUsed="1" w:qFormat="1"/>
-    <w:lsdException w:name="heading 9" w:uiPriority="9" w:semiHidden="1" w:unhideWhenUsed="1" w:qFormat="1"/>
+    <w:lsdException w:name="heading 2" w:semiHidden="1" w:uiPriority="9" w:unhideWhenUsed="1" w:qFormat="1"/>
+    <w:lsdException w:name="heading 3" w:semiHidden="1" w:uiPriority="9" w:unhideWhenUsed="1" w:qFormat="1"/>
+    <w:lsdException w:name="heading 4" w:semiHidden="1" w:uiPriority="9" w:unhideWhenUsed="1" w:qFormat="1"/>
+    <w:lsdException w:name="heading 5" w:semiHidden="1" w:uiPriority="9" w:unhideWhenUsed="1" w:qFormat="1"/>
+    <w:lsdException w:name="heading 6" w:semiHidden="1" w:uiPriority="9" w:unhideWhenUsed="1" w:qFormat="1"/>
+    <w:lsdException w:name="heading 7" w:semiHidden="1" w:uiPriority="9" w:unhideWhenUsed="1" w:qFormat="1"/>
+    <w:lsdException w:name="heading 8" w:semiHidden="1" w:uiPriority="9" w:unhideWhenUsed="1" w:qFormat="1"/>
+    <w:lsdException w:name="heading 9" w:semiHidden="1" w:uiPriority="9" w:unhideWhenUsed="1" w:qFormat="1"/>
     <w:lsdException w:name="index 1" w:semiHidden="1" w:unhideWhenUsed="1"/>
     <w:lsdException w:name="index 2" w:semiHidden="1" w:unhideWhenUsed="1"/>
     <w:lsdException w:name="index 3" w:semiHidden="1" w:unhideWhenUsed="1"/>
@@ -3740,22 +3467,22 @@
     <w:lsdException w:name="index 7" w:semiHidden="1" w:unhideWhenUsed="1"/>
     <w:lsdException w:name="index 8" w:semiHidden="1" w:unhideWhenUsed="1"/>
     <w:lsdException w:name="index 9" w:semiHidden="1" w:unhideWhenUsed="1"/>
-    <w:lsdException w:name="toc 1" w:uiPriority="39" w:semiHidden="1" w:unhideWhenUsed="1"/>
-    <w:lsdException w:name="toc 2" w:uiPriority="39" w:semiHidden="1" w:unhideWhenUsed="1"/>
-    <w:lsdException w:name="toc 3" w:uiPriority="39" w:semiHidden="1" w:unhideWhenUsed="1"/>
-    <w:lsdException w:name="toc 4" w:uiPriority="39" w:semiHidden="1" w:unhideWhenUsed="1"/>
-    <w:lsdException w:name="toc 5" w:uiPriority="39" w:semiHidden="1" w:unhideWhenUsed="1"/>
-    <w:lsdException w:name="toc 6" w:uiPriority="39" w:semiHidden="1" w:unhideWhenUsed="1"/>
-    <w:lsdException w:name="toc 7" w:uiPriority="39" w:semiHidden="1" w:unhideWhenUsed="1"/>
-    <w:lsdException w:name="toc 8" w:uiPriority="39" w:semiHidden="1" w:unhideWhenUsed="1"/>
-    <w:lsdException w:name="toc 9" w:uiPriority="39" w:semiHidden="1" w:unhideWhenUsed="1"/>
+    <w:lsdException w:name="toc 1" w:semiHidden="1" w:uiPriority="39" w:unhideWhenUsed="1"/>
+    <w:lsdException w:name="toc 2" w:semiHidden="1" w:uiPriority="39" w:unhideWhenUsed="1"/>
+    <w:lsdException w:name="toc 3" w:semiHidden="1" w:uiPriority="39" w:unhideWhenUsed="1"/>
+    <w:lsdException w:name="toc 4" w:semiHidden="1" w:uiPriority="39" w:unhideWhenUsed="1"/>
+    <w:lsdException w:name="toc 5" w:semiHidden="1" w:uiPriority="39" w:unhideWhenUsed="1"/>
+    <w:lsdException w:name="toc 6" w:semiHidden="1" w:uiPriority="39" w:unhideWhenUsed="1"/>
+    <w:lsdException w:name="toc 7" w:semiHidden="1" w:uiPriority="39" w:unhideWhenUsed="1"/>
+    <w:lsdException w:name="toc 8" w:semiHidden="1" w:uiPriority="39" w:unhideWhenUsed="1"/>
+    <w:lsdException w:name="toc 9" w:semiHidden="1" w:uiPriority="39" w:unhideWhenUsed="1"/>
     <w:lsdException w:name="Normal Indent" w:semiHidden="1" w:unhideWhenUsed="1"/>
     <w:lsdException w:name="footnote text" w:semiHidden="1" w:unhideWhenUsed="1"/>
     <w:lsdException w:name="annotation text" w:semiHidden="1" w:unhideWhenUsed="1"/>
     <w:lsdException w:name="header" w:semiHidden="1" w:unhideWhenUsed="1"/>
     <w:lsdException w:name="footer" w:semiHidden="1" w:unhideWhenUsed="1"/>
     <w:lsdException w:name="index heading" w:semiHidden="1" w:unhideWhenUsed="1"/>
-    <w:lsdException w:name="caption" w:uiPriority="35" w:semiHidden="1" w:unhideWhenUsed="1" w:qFormat="1"/>
+    <w:lsdException w:name="caption" w:semiHidden="1" w:uiPriority="35" w:unhideWhenUsed="1" w:qFormat="1"/>
     <w:lsdException w:name="table of figures" w:semiHidden="1" w:unhideWhenUsed="1"/>
     <w:lsdException w:name="envelope address" w:semiHidden="1" w:unhideWhenUsed="1"/>
     <w:lsdException w:name="envelope return" w:semiHidden="1" w:unhideWhenUsed="1"/>
@@ -3786,7 +3513,7 @@
     <w:lsdException w:name="Title" w:uiPriority="10" w:qFormat="1"/>
     <w:lsdException w:name="Closing" w:semiHidden="1" w:unhideWhenUsed="1"/>
     <w:lsdException w:name="Signature" w:semiHidden="1" w:unhideWhenUsed="1"/>
-    <w:lsdException w:name="Default Paragraph Font" w:uiPriority="1" w:semiHidden="1" w:unhideWhenUsed="1"/>
+    <w:lsdException w:name="Default Paragraph Font" w:semiHidden="1" w:uiPriority="1" w:unhideWhenUsed="1"/>
     <w:lsdException w:name="Body Text" w:semiHidden="1" w:unhideWhenUsed="1"/>
     <w:lsdException w:name="Body Text Indent" w:semiHidden="1" w:unhideWhenUsed="1"/>
     <w:lsdException w:name="List Continue" w:semiHidden="1" w:unhideWhenUsed="1"/>
@@ -3986,8 +3713,8 @@
     <w:lsdException w:name="Subtle Reference" w:uiPriority="31" w:qFormat="1"/>
     <w:lsdException w:name="Intense Reference" w:uiPriority="32" w:qFormat="1"/>
     <w:lsdException w:name="Book Title" w:uiPriority="33" w:qFormat="1"/>
-    <w:lsdException w:name="Bibliography" w:uiPriority="37" w:semiHidden="1" w:unhideWhenUsed="1"/>
-    <w:lsdException w:name="TOC Heading" w:uiPriority="39" w:semiHidden="1" w:unhideWhenUsed="1" w:qFormat="1"/>
+    <w:lsdException w:name="Bibliography" w:semiHidden="1" w:uiPriority="37" w:unhideWhenUsed="1"/>
+    <w:lsdException w:name="TOC Heading" w:semiHidden="1" w:uiPriority="39" w:unhideWhenUsed="1" w:qFormat="1"/>
     <w:lsdException w:name="Plain Table 1" w:uiPriority="41"/>
     <w:lsdException w:name="Plain Table 2" w:uiPriority="42"/>
     <w:lsdException w:name="Plain Table 3" w:uiPriority="43"/>
@@ -4098,251 +3825,248 @@
     <w:lsdException w:name="Unresolved Mention" w:semiHidden="1" w:unhideWhenUsed="1"/>
     <w:lsdException w:name="Smart Link" w:semiHidden="1" w:unhideWhenUsed="1"/>
   </w:latentStyles>
-  <w:style w:type="paragraph" w:styleId="Normal" w:default="1">
+  <w:style w:type="paragraph" w:default="1" w:styleId="Standard">
     <w:name w:val="Normal"/>
     <w:qFormat/>
     <w:rsid w:val="00676337"/>
     <w:pPr>
-      <w:widowControl/>
-      <w:bidi w:val="0"/>
-      <w:spacing w:lineRule="auto" w:line="259" w:before="0" w:after="160"/>
-      <w:jc w:val="left"/>
+      <w:spacing w:after="160" w:line="259" w:lineRule="auto"/>
     </w:pPr>
-    <w:rPr>
-      <w:rFonts w:ascii="Calibri" w:hAnsi="Calibri" w:eastAsia="Calibri" w:cs="" w:asciiTheme="minorHAnsi" w:cstheme="minorBidi" w:eastAsiaTheme="minorHAnsi" w:hAnsiTheme="minorHAnsi"/>
-      <w:color w:val="auto"/>
-      <w:kern w:val="0"/>
-      <w:sz w:val="22"/>
-      <w:szCs w:val="22"/>
-      <w:lang w:val="de-DE" w:eastAsia="en-US" w:bidi="ar-SA"/>
-    </w:rPr>
   </w:style>
-  <w:style w:type="paragraph" w:styleId="Berschrift1">
-    <w:name w:val="Heading 1"/>
-    <w:basedOn w:val="Normal"/>
-    <w:next w:val="Normal"/>
-    <w:link w:val="berschrift1Zchn"/>
+  <w:style w:type="paragraph" w:styleId="berschrift1">
+    <w:name w:val="heading 1"/>
+    <w:basedOn w:val="Standard"/>
+    <w:next w:val="Standard"/>
     <w:uiPriority w:val="9"/>
     <w:qFormat/>
-    <w:rsid w:val="00d0484f"/>
+    <w:rsid w:val="00D0484F"/>
     <w:pPr>
-      <w:keepNext w:val="true"/>
+      <w:keepNext/>
       <w:keepLines/>
       <w:spacing w:before="240" w:after="0"/>
       <w:outlineLvl w:val="0"/>
     </w:pPr>
     <w:rPr>
-      <w:rFonts w:ascii="Calibri Light" w:hAnsi="Calibri Light" w:eastAsia="" w:cs="" w:asciiTheme="majorHAnsi" w:cstheme="majorBidi" w:eastAsiaTheme="majorEastAsia" w:hAnsiTheme="majorHAnsi"/>
+      <w:rFonts w:asciiTheme="majorHAnsi" w:eastAsiaTheme="majorEastAsia" w:hAnsiTheme="majorHAnsi" w:cstheme="majorBidi"/>
       <w:color w:val="00B050"/>
       <w:sz w:val="32"/>
       <w:szCs w:val="32"/>
     </w:rPr>
   </w:style>
-  <w:style w:type="paragraph" w:styleId="Berschrift2">
-    <w:name w:val="Heading 2"/>
-    <w:basedOn w:val="Normal"/>
-    <w:next w:val="Normal"/>
-    <w:link w:val="berschrift2Zchn"/>
+  <w:style w:type="paragraph" w:styleId="berschrift2">
+    <w:name w:val="heading 2"/>
+    <w:basedOn w:val="Standard"/>
+    <w:next w:val="Standard"/>
     <w:uiPriority w:val="9"/>
     <w:unhideWhenUsed/>
     <w:qFormat/>
-    <w:rsid w:val="007315d5"/>
+    <w:rsid w:val="007315D5"/>
     <w:pPr>
-      <w:keepNext w:val="true"/>
+      <w:keepNext/>
       <w:keepLines/>
       <w:spacing w:before="40" w:after="0"/>
       <w:outlineLvl w:val="1"/>
     </w:pPr>
     <w:rPr>
-      <w:rFonts w:ascii="Calibri Light" w:hAnsi="Calibri Light" w:eastAsia="" w:cs="" w:asciiTheme="majorHAnsi" w:cstheme="majorBidi" w:eastAsiaTheme="majorEastAsia" w:hAnsiTheme="majorHAnsi"/>
+      <w:rFonts w:asciiTheme="majorHAnsi" w:eastAsiaTheme="majorEastAsia" w:hAnsiTheme="majorHAnsi" w:cstheme="majorBidi"/>
       <w:color w:val="000000" w:themeColor="text1"/>
       <w:sz w:val="26"/>
       <w:szCs w:val="26"/>
     </w:rPr>
   </w:style>
-  <w:style w:type="paragraph" w:styleId="Berschrift3">
-    <w:name w:val="Heading 3"/>
-    <w:basedOn w:val="Normal"/>
-    <w:next w:val="Normal"/>
-    <w:link w:val="berschrift3Zchn"/>
+  <w:style w:type="paragraph" w:styleId="berschrift3">
+    <w:name w:val="heading 3"/>
+    <w:basedOn w:val="Standard"/>
+    <w:next w:val="Standard"/>
     <w:uiPriority w:val="9"/>
     <w:unhideWhenUsed/>
     <w:qFormat/>
-    <w:rsid w:val="00d753c6"/>
+    <w:rsid w:val="00D753C6"/>
     <w:pPr>
-      <w:keepNext w:val="true"/>
+      <w:keepNext/>
       <w:keepLines/>
       <w:spacing w:before="40" w:after="0"/>
       <w:outlineLvl w:val="2"/>
     </w:pPr>
     <w:rPr>
-      <w:rFonts w:ascii="Calibri Light" w:hAnsi="Calibri Light" w:eastAsia="" w:cs="" w:asciiTheme="majorHAnsi" w:cstheme="majorBidi" w:eastAsiaTheme="majorEastAsia" w:hAnsiTheme="majorHAnsi"/>
-      <w:color w:val="1F3763" w:themeColor="accent1" w:themeShade="7f"/>
+      <w:rFonts w:asciiTheme="majorHAnsi" w:eastAsiaTheme="majorEastAsia" w:hAnsiTheme="majorHAnsi" w:cstheme="majorBidi"/>
+      <w:color w:val="1F3763" w:themeColor="accent1" w:themeShade="7F"/>
       <w:sz w:val="24"/>
       <w:szCs w:val="24"/>
     </w:rPr>
   </w:style>
-  <w:style w:type="character" w:styleId="DefaultParagraphFont" w:default="1">
+  <w:style w:type="character" w:default="1" w:styleId="Absatz-Standardschriftart">
     <w:name w:val="Default Paragraph Font"/>
     <w:uiPriority w:val="1"/>
     <w:semiHidden/>
     <w:unhideWhenUsed/>
-    <w:qFormat/>
-    <w:rPr/>
   </w:style>
-  <w:style w:type="character" w:styleId="KopfzeileZchn" w:customStyle="1">
+  <w:style w:type="table" w:default="1" w:styleId="NormaleTabelle">
+    <w:name w:val="Normal Table"/>
+    <w:uiPriority w:val="99"/>
+    <w:semiHidden/>
+    <w:unhideWhenUsed/>
+    <w:tblPr>
+      <w:tblInd w:w="0" w:type="dxa"/>
+      <w:tblCellMar>
+        <w:top w:w="0" w:type="dxa"/>
+        <w:left w:w="108" w:type="dxa"/>
+        <w:bottom w:w="0" w:type="dxa"/>
+        <w:right w:w="108" w:type="dxa"/>
+      </w:tblCellMar>
+    </w:tblPr>
+  </w:style>
+  <w:style w:type="numbering" w:default="1" w:styleId="KeineListe">
+    <w:name w:val="No List"/>
+    <w:uiPriority w:val="99"/>
+    <w:semiHidden/>
+    <w:unhideWhenUsed/>
+  </w:style>
+  <w:style w:type="character" w:customStyle="1" w:styleId="KopfzeileZchn">
     <w:name w:val="Kopfzeile Zchn"/>
-    <w:basedOn w:val="DefaultParagraphFont"/>
+    <w:basedOn w:val="Absatz-Standardschriftart"/>
     <w:link w:val="Kopfzeile"/>
     <w:uiPriority w:val="99"/>
     <w:qFormat/>
-    <w:rsid w:val="00336b36"/>
-    <w:rPr/>
+    <w:rsid w:val="00336B36"/>
   </w:style>
-  <w:style w:type="character" w:styleId="FuzeileZchn" w:customStyle="1">
+  <w:style w:type="character" w:customStyle="1" w:styleId="FuzeileZchn">
     <w:name w:val="Fußzeile Zchn"/>
-    <w:basedOn w:val="DefaultParagraphFont"/>
+    <w:basedOn w:val="Absatz-Standardschriftart"/>
     <w:link w:val="Fuzeile"/>
     <w:uiPriority w:val="99"/>
     <w:qFormat/>
-    <w:rsid w:val="00336b36"/>
-    <w:rPr/>
+    <w:rsid w:val="00336B36"/>
   </w:style>
-  <w:style w:type="character" w:styleId="KeinLeerraumZchn" w:customStyle="1">
+  <w:style w:type="character" w:customStyle="1" w:styleId="KeinLeerraumZchn">
     <w:name w:val="Kein Leerraum Zchn"/>
-    <w:basedOn w:val="DefaultParagraphFont"/>
+    <w:basedOn w:val="Absatz-Standardschriftart"/>
     <w:link w:val="KeinLeerraum"/>
     <w:uiPriority w:val="1"/>
     <w:qFormat/>
-    <w:rsid w:val="00d0364e"/>
+    <w:rsid w:val="00D0364E"/>
     <w:rPr>
-      <w:rFonts w:eastAsia="" w:eastAsiaTheme="minorEastAsia"/>
+      <w:rFonts w:eastAsiaTheme="minorEastAsia"/>
       <w:lang w:eastAsia="de-DE"/>
     </w:rPr>
   </w:style>
-  <w:style w:type="character" w:styleId="Berschrift1Zchn" w:customStyle="1">
+  <w:style w:type="character" w:customStyle="1" w:styleId="berschrift1Zchn">
     <w:name w:val="Überschrift 1 Zchn"/>
-    <w:basedOn w:val="DefaultParagraphFont"/>
-    <w:link w:val="berschrift1"/>
+    <w:basedOn w:val="Absatz-Standardschriftart"/>
     <w:uiPriority w:val="9"/>
     <w:qFormat/>
-    <w:rsid w:val="00d0484f"/>
+    <w:rsid w:val="00D0484F"/>
     <w:rPr>
-      <w:rFonts w:ascii="Calibri Light" w:hAnsi="Calibri Light" w:eastAsia="" w:cs="" w:asciiTheme="majorHAnsi" w:cstheme="majorBidi" w:eastAsiaTheme="majorEastAsia" w:hAnsiTheme="majorHAnsi"/>
+      <w:rFonts w:asciiTheme="majorHAnsi" w:eastAsiaTheme="majorEastAsia" w:hAnsiTheme="majorHAnsi" w:cstheme="majorBidi"/>
       <w:color w:val="00B050"/>
       <w:sz w:val="32"/>
       <w:szCs w:val="32"/>
     </w:rPr>
   </w:style>
-  <w:style w:type="character" w:styleId="FunotentextZchn" w:customStyle="1">
+  <w:style w:type="character" w:customStyle="1" w:styleId="FunotentextZchn">
     <w:name w:val="Fußnotentext Zchn"/>
-    <w:basedOn w:val="DefaultParagraphFont"/>
+    <w:basedOn w:val="Absatz-Standardschriftart"/>
     <w:link w:val="Funotentext"/>
     <w:uiPriority w:val="99"/>
     <w:semiHidden/>
     <w:qFormat/>
-    <w:rsid w:val="00e71ea5"/>
+    <w:rsid w:val="00E71EA5"/>
     <w:rPr>
       <w:sz w:val="20"/>
       <w:szCs w:val="20"/>
     </w:rPr>
   </w:style>
-  <w:style w:type="character" w:styleId="Funotenanker">
+  <w:style w:type="character" w:customStyle="1" w:styleId="Funotenanker">
     <w:name w:val="Fußnotenanker"/>
     <w:rPr>
       <w:vertAlign w:val="superscript"/>
     </w:rPr>
   </w:style>
-  <w:style w:type="character" w:styleId="FootnoteCharacters">
+  <w:style w:type="character" w:customStyle="1" w:styleId="FootnoteCharacters">
     <w:name w:val="Footnote Characters"/>
-    <w:basedOn w:val="DefaultParagraphFont"/>
+    <w:basedOn w:val="Absatz-Standardschriftart"/>
     <w:uiPriority w:val="99"/>
     <w:semiHidden/>
     <w:unhideWhenUsed/>
     <w:qFormat/>
-    <w:rsid w:val="00e71ea5"/>
+    <w:rsid w:val="00E71EA5"/>
     <w:rPr>
       <w:vertAlign w:val="superscript"/>
     </w:rPr>
   </w:style>
-  <w:style w:type="character" w:styleId="Internetverknpfung">
+  <w:style w:type="character" w:customStyle="1" w:styleId="Internetverknpfung">
     <w:name w:val="Internetverknüpfung"/>
-    <w:basedOn w:val="DefaultParagraphFont"/>
+    <w:basedOn w:val="Absatz-Standardschriftart"/>
     <w:uiPriority w:val="99"/>
     <w:unhideWhenUsed/>
-    <w:rsid w:val="00d0484f"/>
+    <w:rsid w:val="00D0484F"/>
     <w:rPr>
       <w:color w:val="0563C1" w:themeColor="hyperlink"/>
       <w:u w:val="single"/>
     </w:rPr>
   </w:style>
-  <w:style w:type="character" w:styleId="Berschrift2Zchn" w:customStyle="1">
+  <w:style w:type="character" w:customStyle="1" w:styleId="berschrift2Zchn">
     <w:name w:val="Überschrift 2 Zchn"/>
-    <w:basedOn w:val="DefaultParagraphFont"/>
-    <w:link w:val="berschrift2"/>
+    <w:basedOn w:val="Absatz-Standardschriftart"/>
     <w:uiPriority w:val="9"/>
     <w:qFormat/>
-    <w:rsid w:val="007315d5"/>
+    <w:rsid w:val="007315D5"/>
     <w:rPr>
-      <w:rFonts w:ascii="Calibri Light" w:hAnsi="Calibri Light" w:eastAsia="" w:cs="" w:asciiTheme="majorHAnsi" w:cstheme="majorBidi" w:eastAsiaTheme="majorEastAsia" w:hAnsiTheme="majorHAnsi"/>
+      <w:rFonts w:asciiTheme="majorHAnsi" w:eastAsiaTheme="majorEastAsia" w:hAnsiTheme="majorHAnsi" w:cstheme="majorBidi"/>
       <w:color w:val="000000" w:themeColor="text1"/>
       <w:sz w:val="26"/>
       <w:szCs w:val="26"/>
     </w:rPr>
   </w:style>
-  <w:style w:type="character" w:styleId="Berschrift3Zchn" w:customStyle="1">
+  <w:style w:type="character" w:customStyle="1" w:styleId="berschrift3Zchn">
     <w:name w:val="Überschrift 3 Zchn"/>
-    <w:basedOn w:val="DefaultParagraphFont"/>
-    <w:link w:val="berschrift3"/>
+    <w:basedOn w:val="Absatz-Standardschriftart"/>
     <w:uiPriority w:val="9"/>
     <w:qFormat/>
-    <w:rsid w:val="00d753c6"/>
+    <w:rsid w:val="00D753C6"/>
     <w:rPr>
-      <w:rFonts w:ascii="Calibri Light" w:hAnsi="Calibri Light" w:eastAsia="" w:cs="" w:asciiTheme="majorHAnsi" w:cstheme="majorBidi" w:eastAsiaTheme="majorEastAsia" w:hAnsiTheme="majorHAnsi"/>
-      <w:color w:val="1F3763" w:themeColor="accent1" w:themeShade="7f"/>
+      <w:rFonts w:asciiTheme="majorHAnsi" w:eastAsiaTheme="majorEastAsia" w:hAnsiTheme="majorHAnsi" w:cstheme="majorBidi"/>
+      <w:color w:val="1F3763" w:themeColor="accent1" w:themeShade="7F"/>
       <w:sz w:val="24"/>
       <w:szCs w:val="24"/>
     </w:rPr>
   </w:style>
-  <w:style w:type="character" w:styleId="Verzeichnissprung">
+  <w:style w:type="character" w:customStyle="1" w:styleId="Verzeichnissprung">
     <w:name w:val="Verzeichnissprung"/>
     <w:qFormat/>
-    <w:rPr/>
   </w:style>
-  <w:style w:type="paragraph" w:styleId="Berschrift">
+  <w:style w:type="paragraph" w:customStyle="1" w:styleId="berschrift">
     <w:name w:val="Überschrift"/>
-    <w:basedOn w:val="Normal"/>
+    <w:basedOn w:val="Standard"/>
     <w:next w:val="Textkrper"/>
     <w:qFormat/>
     <w:pPr>
-      <w:keepNext w:val="true"/>
+      <w:keepNext/>
       <w:spacing w:before="240" w:after="120"/>
     </w:pPr>
     <w:rPr>
-      <w:rFonts w:ascii="Liberation Sans" w:hAnsi="Liberation Sans" w:eastAsia="Microsoft YaHei" w:cs="Arial"/>
+      <w:rFonts w:ascii="Liberation Sans" w:eastAsia="Microsoft YaHei" w:hAnsi="Liberation Sans" w:cs="Arial"/>
       <w:sz w:val="28"/>
       <w:szCs w:val="28"/>
     </w:rPr>
   </w:style>
   <w:style w:type="paragraph" w:styleId="Textkrper">
     <w:name w:val="Body Text"/>
-    <w:basedOn w:val="Normal"/>
+    <w:basedOn w:val="Standard"/>
     <w:pPr>
-      <w:spacing w:lineRule="auto" w:line="276" w:before="0" w:after="140"/>
+      <w:spacing w:after="140" w:line="276" w:lineRule="auto"/>
     </w:pPr>
-    <w:rPr/>
   </w:style>
-  <w:style w:type="paragraph" w:styleId="Aufzhlung">
+  <w:style w:type="paragraph" w:styleId="Liste">
     <w:name w:val="List"/>
     <w:basedOn w:val="Textkrper"/>
-    <w:pPr/>
     <w:rPr>
       <w:rFonts w:cs="Arial"/>
     </w:rPr>
   </w:style>
   <w:style w:type="paragraph" w:styleId="Beschriftung">
-    <w:name w:val="Caption"/>
-    <w:basedOn w:val="Normal"/>
+    <w:name w:val="caption"/>
+    <w:basedOn w:val="Standard"/>
     <w:qFormat/>
     <w:pPr>
       <w:suppressLineNumbers/>
@@ -4356,88 +4080,72 @@
       <w:szCs w:val="24"/>
     </w:rPr>
   </w:style>
-  <w:style w:type="paragraph" w:styleId="Verzeichnis">
+  <w:style w:type="paragraph" w:customStyle="1" w:styleId="Verzeichnis">
     <w:name w:val="Verzeichnis"/>
-    <w:basedOn w:val="Normal"/>
+    <w:basedOn w:val="Standard"/>
     <w:qFormat/>
     <w:pPr>
       <w:suppressLineNumbers/>
     </w:pPr>
     <w:rPr>
       <w:rFonts w:cs="Arial"/>
-      <w:lang w:val="zxx" w:eastAsia="zxx" w:bidi="zxx"/>
+      <w:lang/>
     </w:rPr>
   </w:style>
-  <w:style w:type="paragraph" w:styleId="KopfundFuzeile">
+  <w:style w:type="paragraph" w:customStyle="1" w:styleId="Kopf-undFuzeile">
     <w:name w:val="Kopf- und Fußzeile"/>
-    <w:basedOn w:val="Normal"/>
+    <w:basedOn w:val="Standard"/>
     <w:qFormat/>
-    <w:pPr/>
-    <w:rPr/>
   </w:style>
   <w:style w:type="paragraph" w:styleId="Kopfzeile">
-    <w:name w:val="Header"/>
-    <w:basedOn w:val="Normal"/>
+    <w:name w:val="header"/>
+    <w:basedOn w:val="Standard"/>
     <w:link w:val="KopfzeileZchn"/>
     <w:uiPriority w:val="99"/>
     <w:unhideWhenUsed/>
-    <w:rsid w:val="00336b36"/>
+    <w:rsid w:val="00336B36"/>
     <w:pPr>
       <w:tabs>
-        <w:tab w:val="clear" w:pos="708"/>
-        <w:tab w:val="center" w:pos="4536" w:leader="none"/>
-        <w:tab w:val="right" w:pos="9072" w:leader="none"/>
+        <w:tab w:val="center" w:pos="4536"/>
+        <w:tab w:val="right" w:pos="9072"/>
       </w:tabs>
-      <w:spacing w:lineRule="auto" w:line="240" w:before="0" w:after="0"/>
+      <w:spacing w:after="0" w:line="240" w:lineRule="auto"/>
     </w:pPr>
-    <w:rPr/>
   </w:style>
   <w:style w:type="paragraph" w:styleId="Fuzeile">
-    <w:name w:val="Footer"/>
-    <w:basedOn w:val="Normal"/>
+    <w:name w:val="footer"/>
+    <w:basedOn w:val="Standard"/>
     <w:link w:val="FuzeileZchn"/>
     <w:uiPriority w:val="99"/>
     <w:unhideWhenUsed/>
-    <w:rsid w:val="00336b36"/>
+    <w:rsid w:val="00336B36"/>
     <w:pPr>
       <w:tabs>
-        <w:tab w:val="clear" w:pos="708"/>
-        <w:tab w:val="center" w:pos="4536" w:leader="none"/>
-        <w:tab w:val="right" w:pos="9072" w:leader="none"/>
+        <w:tab w:val="center" w:pos="4536"/>
+        <w:tab w:val="right" w:pos="9072"/>
       </w:tabs>
-      <w:spacing w:lineRule="auto" w:line="240" w:before="0" w:after="0"/>
+      <w:spacing w:after="0" w:line="240" w:lineRule="auto"/>
     </w:pPr>
-    <w:rPr/>
   </w:style>
-  <w:style w:type="paragraph" w:styleId="NoSpacing">
+  <w:style w:type="paragraph" w:styleId="KeinLeerraum">
     <w:name w:val="No Spacing"/>
     <w:link w:val="KeinLeerraumZchn"/>
     <w:uiPriority w:val="1"/>
     <w:qFormat/>
-    <w:rsid w:val="00d0364e"/>
-    <w:pPr>
-      <w:widowControl/>
-      <w:bidi w:val="0"/>
-      <w:spacing w:lineRule="auto" w:line="240" w:before="0" w:after="0"/>
-      <w:jc w:val="left"/>
-    </w:pPr>
+    <w:rsid w:val="00D0364E"/>
     <w:rPr>
-      <w:rFonts w:eastAsia="" w:eastAsiaTheme="minorEastAsia" w:ascii="Calibri" w:hAnsi="Calibri" w:cs=""/>
-      <w:color w:val="auto"/>
-      <w:kern w:val="0"/>
-      <w:sz w:val="22"/>
-      <w:szCs w:val="22"/>
-      <w:lang w:eastAsia="de-DE" w:val="de-DE" w:bidi="ar-SA"/>
+      <w:rFonts w:ascii="Calibri" w:eastAsiaTheme="minorEastAsia" w:hAnsi="Calibri"/>
+      <w:lang w:eastAsia="de-DE"/>
     </w:rPr>
   </w:style>
-  <w:style w:type="paragraph" w:styleId="TOCHeading">
+  <w:style w:type="paragraph" w:styleId="Inhaltsverzeichnisberschrift">
     <w:name w:val="TOC Heading"/>
-    <w:basedOn w:val="Berschrift1"/>
-    <w:next w:val="Normal"/>
+    <w:basedOn w:val="berschrift1"/>
+    <w:next w:val="Standard"/>
     <w:uiPriority w:val="39"/>
     <w:unhideWhenUsed/>
     <w:qFormat/>
-    <w:rsid w:val="00e71ea5"/>
+    <w:rsid w:val="00E71EA5"/>
     <w:pPr>
       <w:outlineLvl w:val="9"/>
     </w:pPr>
@@ -4445,82 +4153,57 @@
       <w:lang w:eastAsia="de-DE"/>
     </w:rPr>
   </w:style>
-  <w:style w:type="paragraph" w:styleId="Funote">
-    <w:name w:val="Footnote Text"/>
-    <w:basedOn w:val="Normal"/>
+  <w:style w:type="paragraph" w:styleId="Funotentext">
+    <w:name w:val="footnote text"/>
+    <w:basedOn w:val="Standard"/>
     <w:link w:val="FunotentextZchn"/>
     <w:uiPriority w:val="99"/>
     <w:semiHidden/>
     <w:unhideWhenUsed/>
-    <w:rsid w:val="00e71ea5"/>
+    <w:rsid w:val="00E71EA5"/>
     <w:pPr>
-      <w:spacing w:lineRule="auto" w:line="240" w:before="0" w:after="0"/>
+      <w:spacing w:after="0" w:line="240" w:lineRule="auto"/>
     </w:pPr>
     <w:rPr>
       <w:sz w:val="20"/>
       <w:szCs w:val="20"/>
     </w:rPr>
   </w:style>
-  <w:style w:type="paragraph" w:styleId="ListParagraph">
+  <w:style w:type="paragraph" w:styleId="Listenabsatz">
     <w:name w:val="List Paragraph"/>
-    <w:basedOn w:val="Normal"/>
+    <w:basedOn w:val="Standard"/>
     <w:uiPriority w:val="34"/>
     <w:qFormat/>
-    <w:rsid w:val="00d0484f"/>
+    <w:rsid w:val="00D0484F"/>
     <w:pPr>
-      <w:spacing w:before="0" w:after="160"/>
-      <w:ind w:left="720" w:hanging="0"/>
+      <w:ind w:left="720"/>
       <w:contextualSpacing/>
     </w:pPr>
-    <w:rPr/>
   </w:style>
-  <w:style w:type="paragraph" w:styleId="Inhaltsverzeichnis1">
-    <w:name w:val="TOC 1"/>
-    <w:basedOn w:val="Normal"/>
-    <w:next w:val="Normal"/>
+  <w:style w:type="paragraph" w:styleId="Verzeichnis1">
+    <w:name w:val="toc 1"/>
+    <w:basedOn w:val="Standard"/>
+    <w:next w:val="Standard"/>
     <w:autoRedefine/>
     <w:uiPriority w:val="39"/>
     <w:unhideWhenUsed/>
-    <w:rsid w:val="00d0484f"/>
+    <w:rsid w:val="00D0484F"/>
     <w:pPr>
-      <w:spacing w:before="0" w:after="100"/>
+      <w:spacing w:after="100"/>
     </w:pPr>
-    <w:rPr/>
   </w:style>
-  <w:style w:type="paragraph" w:styleId="Inhaltsverzeichnis2">
-    <w:name w:val="TOC 2"/>
-    <w:basedOn w:val="Normal"/>
-    <w:next w:val="Normal"/>
+  <w:style w:type="paragraph" w:styleId="Verzeichnis2">
+    <w:name w:val="toc 2"/>
+    <w:basedOn w:val="Standard"/>
+    <w:next w:val="Standard"/>
     <w:autoRedefine/>
     <w:uiPriority w:val="39"/>
     <w:unhideWhenUsed/>
-    <w:rsid w:val="00d753c6"/>
+    <w:rsid w:val="00D753C6"/>
     <w:pPr>
-      <w:spacing w:before="0" w:after="100"/>
-      <w:ind w:left="220" w:hanging="0"/>
+      <w:spacing w:after="100"/>
+      <w:ind w:left="220"/>
     </w:pPr>
-    <w:rPr/>
-  </w:style>
-  <w:style w:type="numbering" w:styleId="NoList" w:default="1">
-    <w:name w:val="No List"/>
-    <w:uiPriority w:val="99"/>
-    <w:semiHidden/>
-    <w:unhideWhenUsed/>
-    <w:qFormat/>
-  </w:style>
-  <w:style w:type="table" w:default="1" w:styleId="NormaleTabelle">
-    <w:name w:val="Normal Table"/>
-    <w:uiPriority w:val="99"/>
-    <w:semiHidden/>
-    <w:unhideWhenUsed/>
-    <w:tblPr>
-      <w:tblCellMar>
-        <w:top w:w="0" w:type="dxa"/>
-        <w:left w:w="108" w:type="dxa"/>
-        <w:bottom w:w="0" w:type="dxa"/>
-        <w:right w:w="108" w:type="dxa"/>
-      </w:tblCellMar>
-    </w:tblPr>
   </w:style>
 </w:styles>
 </file>

</xml_diff>

<commit_message>
waffen fertig mit animnationen
</commit_message>
<xml_diff>
--- a/Dokumente/Grobkonzept.docx
+++ b/Dokumente/Grobkonzept.docx
@@ -2429,7 +2429,15 @@
           <w:sz w:val="24"/>
           <w:szCs w:val="24"/>
         </w:rPr>
-        <w:t xml:space="preserve">Schrotflinte: Schaden = 100, Reichweite = 5m, Munition = 6 </w:t>
+        <w:t xml:space="preserve">Schrotflinte: Schaden = 100, Reichweite = 5m, Munition = </w:t>
+      </w:r>
+      <w:r>
+        <w:rPr>
+          <w:rFonts w:ascii="Arial" w:hAnsi="Arial" w:cs="Arial"/>
+          <w:sz w:val="24"/>
+          <w:szCs w:val="24"/>
+        </w:rPr>
+        <w:t>8</w:t>
       </w:r>
     </w:p>
     <w:p>
@@ -2674,15 +2682,7 @@
           <w:sz w:val="24"/>
           <w:szCs w:val="24"/>
         </w:rPr>
-        <w:t>00</w:t>
-      </w:r>
-      <w:r>
-        <w:rPr>
-          <w:rFonts w:ascii="Arial" w:hAnsi="Arial" w:cs="Arial"/>
-          <w:sz w:val="24"/>
-          <w:szCs w:val="24"/>
-        </w:rPr>
-        <w:t>,</w:t>
+        <w:t>00,</w:t>
       </w:r>
     </w:p>
     <w:p>
@@ -4097,7 +4097,6 @@
     </w:pPr>
     <w:rPr>
       <w:rFonts w:cs="Arial"/>
-      <w:lang/>
     </w:rPr>
   </w:style>
   <w:style w:type="paragraph" w:customStyle="1" w:styleId="Kopf-undFuzeile">

</xml_diff>

<commit_message>
All DUMMYS working with animation and Info text
</commit_message>
<xml_diff>
--- a/Dokumente/Grobkonzept.docx
+++ b/Dokumente/Grobkonzept.docx
@@ -2601,7 +2601,23 @@
           <w:sz w:val="24"/>
           <w:szCs w:val="24"/>
         </w:rPr>
-        <w:t>Geist: Leben = 25, Punkte = 100</w:t>
+        <w:t xml:space="preserve">Geist: Leben = </w:t>
+      </w:r>
+      <w:r>
+        <w:rPr>
+          <w:rFonts w:ascii="Arial" w:hAnsi="Arial" w:cs="Arial"/>
+          <w:sz w:val="24"/>
+          <w:szCs w:val="24"/>
+        </w:rPr>
+        <w:t>100</w:t>
+      </w:r>
+      <w:r>
+        <w:rPr>
+          <w:rFonts w:ascii="Arial" w:hAnsi="Arial" w:cs="Arial"/>
+          <w:sz w:val="24"/>
+          <w:szCs w:val="24"/>
+        </w:rPr>
+        <w:t>, Punkte = 100</w:t>
       </w:r>
     </w:p>
     <w:p>

</xml_diff>

<commit_message>
Konzept und Technische Beschreibung
</commit_message>
<xml_diff>
--- a/Dokumente/Grobkonzept.docx
+++ b/Dokumente/Grobkonzept.docx
@@ -1,6 +1,6 @@
 
 <file path=word/document.xml><?xml version="1.0" encoding="utf-8"?>
-<w:document xmlns:wpc="http://schemas.microsoft.com/office/word/2010/wordprocessingCanvas" xmlns:cx="http://schemas.microsoft.com/office/drawing/2014/chartex" xmlns:cx1="http://schemas.microsoft.com/office/drawing/2015/9/8/chartex" xmlns:cx2="http://schemas.microsoft.com/office/drawing/2015/10/21/chartex" xmlns:cx3="http://schemas.microsoft.com/office/drawing/2016/5/9/chartex" xmlns:cx4="http://schemas.microsoft.com/office/drawing/2016/5/10/chartex" xmlns:cx5="http://schemas.microsoft.com/office/drawing/2016/5/11/chartex" xmlns:cx6="http://schemas.microsoft.com/office/drawing/2016/5/12/chartex" xmlns:cx7="http://schemas.microsoft.com/office/drawing/2016/5/13/chartex" xmlns:cx8="http://schemas.microsoft.com/office/drawing/2016/5/14/chartex" xmlns:mc="http://schemas.openxmlformats.org/markup-compatibility/2006" xmlns:aink="http://schemas.microsoft.com/office/drawing/2016/ink" xmlns:am3d="http://schemas.microsoft.com/office/drawing/2017/model3d" xmlns:o="urn:schemas-microsoft-com:office:office" xmlns:oel="http://schemas.microsoft.com/office/2019/extlst" xmlns:r="http://schemas.openxmlformats.org/officeDocument/2006/relationships" xmlns:m="http://schemas.openxmlformats.org/officeDocument/2006/math" xmlns:v="urn:schemas-microsoft-com:vml" xmlns:wp14="http://schemas.microsoft.com/office/word/2010/wordprocessingDrawing" xmlns:wp="http://schemas.openxmlformats.org/drawingml/2006/wordprocessingDrawing" xmlns:w10="urn:schemas-microsoft-com:office:word" xmlns:w="http://schemas.openxmlformats.org/wordprocessingml/2006/main" xmlns:w14="http://schemas.microsoft.com/office/word/2010/wordml" xmlns:w15="http://schemas.microsoft.com/office/word/2012/wordml" xmlns:w16cex="http://schemas.microsoft.com/office/word/2018/wordml/cex" xmlns:w16cid="http://schemas.microsoft.com/office/word/2016/wordml/cid" xmlns:w16="http://schemas.microsoft.com/office/word/2018/wordml" xmlns:w16sdtdh="http://schemas.microsoft.com/office/word/2020/wordml/sdtdatahash" xmlns:w16se="http://schemas.microsoft.com/office/word/2015/wordml/symex" xmlns:wpg="http://schemas.microsoft.com/office/word/2010/wordprocessingGroup" xmlns:wpi="http://schemas.microsoft.com/office/word/2010/wordprocessingInk" xmlns:wne="http://schemas.microsoft.com/office/word/2006/wordml" xmlns:wps="http://schemas.microsoft.com/office/word/2010/wordprocessingShape" mc:Ignorable="w14 w15 w16se w16cid w16 w16cex w16sdtdh wp14">
+<w:document xmlns:wpc="http://schemas.microsoft.com/office/word/2010/wordprocessingCanvas" xmlns:cx="http://schemas.microsoft.com/office/drawing/2014/chartex" xmlns:cx1="http://schemas.microsoft.com/office/drawing/2015/9/8/chartex" xmlns:cx2="http://schemas.microsoft.com/office/drawing/2015/10/21/chartex" xmlns:cx3="http://schemas.microsoft.com/office/drawing/2016/5/9/chartex" xmlns:cx4="http://schemas.microsoft.com/office/drawing/2016/5/10/chartex" xmlns:cx5="http://schemas.microsoft.com/office/drawing/2016/5/11/chartex" xmlns:cx6="http://schemas.microsoft.com/office/drawing/2016/5/12/chartex" xmlns:cx7="http://schemas.microsoft.com/office/drawing/2016/5/13/chartex" xmlns:cx8="http://schemas.microsoft.com/office/drawing/2016/5/14/chartex" xmlns:mc="http://schemas.openxmlformats.org/markup-compatibility/2006" xmlns:aink="http://schemas.microsoft.com/office/drawing/2016/ink" xmlns:am3d="http://schemas.microsoft.com/office/drawing/2017/model3d" xmlns:o="urn:schemas-microsoft-com:office:office" xmlns:oel="http://schemas.microsoft.com/office/2019/extlst" xmlns:r="http://schemas.openxmlformats.org/officeDocument/2006/relationships" xmlns:m="http://schemas.openxmlformats.org/officeDocument/2006/math" xmlns:v="urn:schemas-microsoft-com:vml" xmlns:wp14="http://schemas.microsoft.com/office/word/2010/wordprocessingDrawing" xmlns:wp="http://schemas.openxmlformats.org/drawingml/2006/wordprocessingDrawing" xmlns:w10="urn:schemas-microsoft-com:office:word" xmlns:w="http://schemas.openxmlformats.org/wordprocessingml/2006/main" xmlns:w14="http://schemas.microsoft.com/office/word/2010/wordml" xmlns:w15="http://schemas.microsoft.com/office/word/2012/wordml" xmlns:w16cex="http://schemas.microsoft.com/office/word/2018/wordml/cex" xmlns:w16cid="http://schemas.microsoft.com/office/word/2016/wordml/cid" xmlns:w16="http://schemas.microsoft.com/office/word/2018/wordml" xmlns:w16du="http://schemas.microsoft.com/office/word/2023/wordml/word16du" xmlns:w16sdtdh="http://schemas.microsoft.com/office/word/2020/wordml/sdtdatahash" xmlns:w16se="http://schemas.microsoft.com/office/word/2015/wordml/symex" xmlns:wpg="http://schemas.microsoft.com/office/word/2010/wordprocessingGroup" xmlns:wpi="http://schemas.microsoft.com/office/word/2010/wordprocessingInk" xmlns:wne="http://schemas.microsoft.com/office/word/2006/wordml" xmlns:wps="http://schemas.microsoft.com/office/word/2010/wordprocessingShape" mc:Ignorable="w14 w15 w16se w16cid w16 w16cex w16sdtdh wp14">
   <w:body>
     <w:sdt>
       <w:sdtPr>
@@ -553,11 +553,11 @@
             <w:pStyle w:val="Verzeichnis1"/>
             <w:tabs>
               <w:tab w:val="left" w:pos="440"/>
-              <w:tab w:val="right" w:leader="hyphen" w:pos="9062"/>
+              <w:tab w:val="right" w:leader="hyphen" w:pos="7927"/>
             </w:tabs>
-            <w:spacing w:line="25" w:lineRule="atLeast"/>
             <w:rPr>
               <w:rFonts w:eastAsiaTheme="minorEastAsia"/>
+              <w:noProof/>
               <w:lang w:eastAsia="de-DE"/>
             </w:rPr>
           </w:pPr>
@@ -579,62 +579,75 @@
             </w:rPr>
             <w:fldChar w:fldCharType="separate"/>
           </w:r>
-          <w:hyperlink w:anchor="_Toc128939093">
-            <w:r>
-              <w:rPr>
-                <w:rStyle w:val="Verzeichnissprung"/>
+          <w:hyperlink w:anchor="_Toc131805214" w:history="1">
+            <w:r>
+              <w:rPr>
+                <w:rStyle w:val="Hyperlink"/>
                 <w:rFonts w:ascii="Arial" w:hAnsi="Arial" w:cs="Arial"/>
-                <w:webHidden/>
+                <w:noProof/>
               </w:rPr>
               <w:t>1.</w:t>
             </w:r>
             <w:r>
               <w:rPr>
-                <w:rStyle w:val="Verzeichnissprung"/>
                 <w:rFonts w:eastAsiaTheme="minorEastAsia"/>
+                <w:noProof/>
                 <w:lang w:eastAsia="de-DE"/>
               </w:rPr>
               <w:tab/>
             </w:r>
             <w:r>
               <w:rPr>
-                <w:rStyle w:val="Verzeichnissprung"/>
+                <w:rStyle w:val="Hyperlink"/>
                 <w:rFonts w:ascii="Arial" w:hAnsi="Arial" w:cs="Arial"/>
+                <w:noProof/>
               </w:rPr>
               <w:t>Einleitung</w:t>
             </w:r>
             <w:r>
               <w:rPr>
+                <w:noProof/>
+                <w:webHidden/>
+              </w:rPr>
+              <w:tab/>
+            </w:r>
+            <w:r>
+              <w:rPr>
+                <w:noProof/>
                 <w:webHidden/>
               </w:rPr>
               <w:fldChar w:fldCharType="begin"/>
             </w:r>
             <w:r>
               <w:rPr>
-                <w:webHidden/>
-              </w:rPr>
-              <w:instrText>PAGEREF _Toc128939093 \h</w:instrText>
-            </w:r>
-            <w:r>
-              <w:rPr>
-                <w:webHidden/>
-              </w:rPr>
-            </w:r>
-            <w:r>
-              <w:rPr>
+                <w:noProof/>
+                <w:webHidden/>
+              </w:rPr>
+              <w:instrText xml:space="preserve"> PAGEREF _Toc131805214 \h </w:instrText>
+            </w:r>
+            <w:r>
+              <w:rPr>
+                <w:noProof/>
+                <w:webHidden/>
+              </w:rPr>
+            </w:r>
+            <w:r>
+              <w:rPr>
+                <w:noProof/>
                 <w:webHidden/>
               </w:rPr>
               <w:fldChar w:fldCharType="separate"/>
             </w:r>
             <w:r>
               <w:rPr>
-                <w:rStyle w:val="Verzeichnissprung"/>
-              </w:rPr>
-              <w:tab/>
-              <w:t>2</w:t>
-            </w:r>
-            <w:r>
-              <w:rPr>
+                <w:noProof/>
+                <w:webHidden/>
+              </w:rPr>
+              <w:t>1</w:t>
+            </w:r>
+            <w:r>
+              <w:rPr>
+                <w:noProof/>
                 <w:webHidden/>
               </w:rPr>
               <w:fldChar w:fldCharType="end"/>
@@ -646,68 +659,81 @@
             <w:pStyle w:val="Verzeichnis2"/>
             <w:tabs>
               <w:tab w:val="left" w:pos="880"/>
-              <w:tab w:val="right" w:leader="hyphen" w:pos="9062"/>
+              <w:tab w:val="right" w:leader="hyphen" w:pos="7927"/>
             </w:tabs>
-            <w:spacing w:line="25" w:lineRule="atLeast"/>
             <w:rPr>
               <w:rFonts w:eastAsiaTheme="minorEastAsia"/>
+              <w:noProof/>
               <w:lang w:eastAsia="de-DE"/>
             </w:rPr>
           </w:pPr>
-          <w:hyperlink w:anchor="_Toc128939094">
-            <w:r>
-              <w:rPr>
-                <w:rStyle w:val="Verzeichnissprung"/>
-                <w:webHidden/>
+          <w:hyperlink w:anchor="_Toc131805215" w:history="1">
+            <w:r>
+              <w:rPr>
+                <w:rStyle w:val="Hyperlink"/>
+                <w:noProof/>
               </w:rPr>
               <w:t>1.1</w:t>
             </w:r>
             <w:r>
               <w:rPr>
-                <w:rStyle w:val="Verzeichnissprung"/>
                 <w:rFonts w:eastAsiaTheme="minorEastAsia"/>
+                <w:noProof/>
                 <w:lang w:eastAsia="de-DE"/>
               </w:rPr>
               <w:tab/>
             </w:r>
             <w:r>
               <w:rPr>
-                <w:rStyle w:val="Verzeichnissprung"/>
+                <w:rStyle w:val="Hyperlink"/>
+                <w:noProof/>
               </w:rPr>
               <w:t>Story</w:t>
             </w:r>
             <w:r>
               <w:rPr>
+                <w:noProof/>
+                <w:webHidden/>
+              </w:rPr>
+              <w:tab/>
+            </w:r>
+            <w:r>
+              <w:rPr>
+                <w:noProof/>
                 <w:webHidden/>
               </w:rPr>
               <w:fldChar w:fldCharType="begin"/>
             </w:r>
             <w:r>
               <w:rPr>
-                <w:webHidden/>
-              </w:rPr>
-              <w:instrText>PAGEREF _Toc128939094 \h</w:instrText>
-            </w:r>
-            <w:r>
-              <w:rPr>
-                <w:webHidden/>
-              </w:rPr>
-            </w:r>
-            <w:r>
-              <w:rPr>
+                <w:noProof/>
+                <w:webHidden/>
+              </w:rPr>
+              <w:instrText xml:space="preserve"> PAGEREF _Toc131805215 \h </w:instrText>
+            </w:r>
+            <w:r>
+              <w:rPr>
+                <w:noProof/>
+                <w:webHidden/>
+              </w:rPr>
+            </w:r>
+            <w:r>
+              <w:rPr>
+                <w:noProof/>
                 <w:webHidden/>
               </w:rPr>
               <w:fldChar w:fldCharType="separate"/>
             </w:r>
             <w:r>
               <w:rPr>
-                <w:rStyle w:val="Verzeichnissprung"/>
-              </w:rPr>
-              <w:tab/>
-              <w:t>2</w:t>
-            </w:r>
-            <w:r>
-              <w:rPr>
+                <w:noProof/>
+                <w:webHidden/>
+              </w:rPr>
+              <w:t>1</w:t>
+            </w:r>
+            <w:r>
+              <w:rPr>
+                <w:noProof/>
                 <w:webHidden/>
               </w:rPr>
               <w:fldChar w:fldCharType="end"/>
@@ -719,70 +745,83 @@
             <w:pStyle w:val="Verzeichnis1"/>
             <w:tabs>
               <w:tab w:val="left" w:pos="440"/>
-              <w:tab w:val="right" w:leader="hyphen" w:pos="9062"/>
+              <w:tab w:val="right" w:leader="hyphen" w:pos="7927"/>
             </w:tabs>
-            <w:spacing w:line="25" w:lineRule="atLeast"/>
             <w:rPr>
               <w:rFonts w:eastAsiaTheme="minorEastAsia"/>
+              <w:noProof/>
               <w:lang w:eastAsia="de-DE"/>
             </w:rPr>
           </w:pPr>
-          <w:hyperlink w:anchor="_Toc128939095">
-            <w:r>
-              <w:rPr>
-                <w:rStyle w:val="Verzeichnissprung"/>
+          <w:hyperlink w:anchor="_Toc131805216" w:history="1">
+            <w:r>
+              <w:rPr>
+                <w:rStyle w:val="Hyperlink"/>
                 <w:rFonts w:ascii="Arial" w:hAnsi="Arial" w:cs="Arial"/>
-                <w:webHidden/>
+                <w:noProof/>
               </w:rPr>
               <w:t>2.</w:t>
             </w:r>
             <w:r>
               <w:rPr>
-                <w:rStyle w:val="Verzeichnissprung"/>
                 <w:rFonts w:eastAsiaTheme="minorEastAsia"/>
+                <w:noProof/>
                 <w:lang w:eastAsia="de-DE"/>
               </w:rPr>
               <w:tab/>
             </w:r>
             <w:r>
               <w:rPr>
-                <w:rStyle w:val="Verzeichnissprung"/>
+                <w:rStyle w:val="Hyperlink"/>
                 <w:rFonts w:ascii="Arial" w:hAnsi="Arial" w:cs="Arial"/>
+                <w:noProof/>
               </w:rPr>
               <w:t>Zielgruppe</w:t>
             </w:r>
             <w:r>
               <w:rPr>
+                <w:noProof/>
+                <w:webHidden/>
+              </w:rPr>
+              <w:tab/>
+            </w:r>
+            <w:r>
+              <w:rPr>
+                <w:noProof/>
                 <w:webHidden/>
               </w:rPr>
               <w:fldChar w:fldCharType="begin"/>
             </w:r>
             <w:r>
               <w:rPr>
-                <w:webHidden/>
-              </w:rPr>
-              <w:instrText>PAGEREF _Toc128939095 \h</w:instrText>
-            </w:r>
-            <w:r>
-              <w:rPr>
-                <w:webHidden/>
-              </w:rPr>
-            </w:r>
-            <w:r>
-              <w:rPr>
+                <w:noProof/>
+                <w:webHidden/>
+              </w:rPr>
+              <w:instrText xml:space="preserve"> PAGEREF _Toc131805216 \h </w:instrText>
+            </w:r>
+            <w:r>
+              <w:rPr>
+                <w:noProof/>
+                <w:webHidden/>
+              </w:rPr>
+            </w:r>
+            <w:r>
+              <w:rPr>
+                <w:noProof/>
                 <w:webHidden/>
               </w:rPr>
               <w:fldChar w:fldCharType="separate"/>
             </w:r>
             <w:r>
               <w:rPr>
-                <w:rStyle w:val="Verzeichnissprung"/>
-              </w:rPr>
-              <w:tab/>
-              <w:t>2</w:t>
-            </w:r>
-            <w:r>
-              <w:rPr>
+                <w:noProof/>
+                <w:webHidden/>
+              </w:rPr>
+              <w:t>1</w:t>
+            </w:r>
+            <w:r>
+              <w:rPr>
+                <w:noProof/>
                 <w:webHidden/>
               </w:rPr>
               <w:fldChar w:fldCharType="end"/>
@@ -794,68 +833,81 @@
             <w:pStyle w:val="Verzeichnis2"/>
             <w:tabs>
               <w:tab w:val="left" w:pos="880"/>
-              <w:tab w:val="right" w:leader="hyphen" w:pos="9062"/>
+              <w:tab w:val="right" w:leader="hyphen" w:pos="7927"/>
             </w:tabs>
-            <w:spacing w:line="25" w:lineRule="atLeast"/>
             <w:rPr>
               <w:rFonts w:eastAsiaTheme="minorEastAsia"/>
+              <w:noProof/>
               <w:lang w:eastAsia="de-DE"/>
             </w:rPr>
           </w:pPr>
-          <w:hyperlink w:anchor="_Toc128939096">
-            <w:r>
-              <w:rPr>
-                <w:rStyle w:val="Verzeichnissprung"/>
-                <w:webHidden/>
+          <w:hyperlink w:anchor="_Toc131805217" w:history="1">
+            <w:r>
+              <w:rPr>
+                <w:rStyle w:val="Hyperlink"/>
+                <w:noProof/>
               </w:rPr>
               <w:t>2.1</w:t>
             </w:r>
             <w:r>
               <w:rPr>
-                <w:rStyle w:val="Verzeichnissprung"/>
                 <w:rFonts w:eastAsiaTheme="minorEastAsia"/>
+                <w:noProof/>
                 <w:lang w:eastAsia="de-DE"/>
               </w:rPr>
               <w:tab/>
             </w:r>
             <w:r>
               <w:rPr>
-                <w:rStyle w:val="Verzeichnissprung"/>
+                <w:rStyle w:val="Hyperlink"/>
+                <w:noProof/>
               </w:rPr>
               <w:t>Zielgruppe</w:t>
             </w:r>
             <w:r>
               <w:rPr>
+                <w:noProof/>
+                <w:webHidden/>
+              </w:rPr>
+              <w:tab/>
+            </w:r>
+            <w:r>
+              <w:rPr>
+                <w:noProof/>
                 <w:webHidden/>
               </w:rPr>
               <w:fldChar w:fldCharType="begin"/>
             </w:r>
             <w:r>
               <w:rPr>
-                <w:webHidden/>
-              </w:rPr>
-              <w:instrText>PAGEREF _Toc128939096 \h</w:instrText>
-            </w:r>
-            <w:r>
-              <w:rPr>
-                <w:webHidden/>
-              </w:rPr>
-            </w:r>
-            <w:r>
-              <w:rPr>
+                <w:noProof/>
+                <w:webHidden/>
+              </w:rPr>
+              <w:instrText xml:space="preserve"> PAGEREF _Toc131805217 \h </w:instrText>
+            </w:r>
+            <w:r>
+              <w:rPr>
+                <w:noProof/>
+                <w:webHidden/>
+              </w:rPr>
+            </w:r>
+            <w:r>
+              <w:rPr>
+                <w:noProof/>
                 <w:webHidden/>
               </w:rPr>
               <w:fldChar w:fldCharType="separate"/>
             </w:r>
             <w:r>
               <w:rPr>
-                <w:rStyle w:val="Verzeichnissprung"/>
-              </w:rPr>
-              <w:tab/>
-              <w:t>2</w:t>
-            </w:r>
-            <w:r>
-              <w:rPr>
+                <w:noProof/>
+                <w:webHidden/>
+              </w:rPr>
+              <w:t>1</w:t>
+            </w:r>
+            <w:r>
+              <w:rPr>
+                <w:noProof/>
                 <w:webHidden/>
               </w:rPr>
               <w:fldChar w:fldCharType="end"/>
@@ -867,70 +919,83 @@
             <w:pStyle w:val="Verzeichnis1"/>
             <w:tabs>
               <w:tab w:val="left" w:pos="440"/>
-              <w:tab w:val="right" w:leader="hyphen" w:pos="9062"/>
+              <w:tab w:val="right" w:leader="hyphen" w:pos="7927"/>
             </w:tabs>
-            <w:spacing w:line="25" w:lineRule="atLeast"/>
             <w:rPr>
               <w:rFonts w:eastAsiaTheme="minorEastAsia"/>
+              <w:noProof/>
               <w:lang w:eastAsia="de-DE"/>
             </w:rPr>
           </w:pPr>
-          <w:hyperlink w:anchor="_Toc128939097">
-            <w:r>
-              <w:rPr>
-                <w:rStyle w:val="Verzeichnissprung"/>
+          <w:hyperlink w:anchor="_Toc131805218" w:history="1">
+            <w:r>
+              <w:rPr>
+                <w:rStyle w:val="Hyperlink"/>
                 <w:rFonts w:ascii="Arial" w:hAnsi="Arial" w:cs="Arial"/>
-                <w:webHidden/>
+                <w:noProof/>
               </w:rPr>
               <w:t>3.</w:t>
             </w:r>
             <w:r>
               <w:rPr>
-                <w:rStyle w:val="Verzeichnissprung"/>
                 <w:rFonts w:eastAsiaTheme="minorEastAsia"/>
+                <w:noProof/>
                 <w:lang w:eastAsia="de-DE"/>
               </w:rPr>
               <w:tab/>
             </w:r>
             <w:r>
               <w:rPr>
-                <w:rStyle w:val="Verzeichnissprung"/>
+                <w:rStyle w:val="Hyperlink"/>
                 <w:rFonts w:ascii="Arial" w:hAnsi="Arial" w:cs="Arial"/>
+                <w:noProof/>
               </w:rPr>
               <w:t>Steuerung</w:t>
             </w:r>
             <w:r>
               <w:rPr>
+                <w:noProof/>
+                <w:webHidden/>
+              </w:rPr>
+              <w:tab/>
+            </w:r>
+            <w:r>
+              <w:rPr>
+                <w:noProof/>
                 <w:webHidden/>
               </w:rPr>
               <w:fldChar w:fldCharType="begin"/>
             </w:r>
             <w:r>
               <w:rPr>
-                <w:webHidden/>
-              </w:rPr>
-              <w:instrText>PAGEREF _Toc128939097 \h</w:instrText>
-            </w:r>
-            <w:r>
-              <w:rPr>
-                <w:webHidden/>
-              </w:rPr>
-            </w:r>
-            <w:r>
-              <w:rPr>
+                <w:noProof/>
+                <w:webHidden/>
+              </w:rPr>
+              <w:instrText xml:space="preserve"> PAGEREF _Toc131805218 \h </w:instrText>
+            </w:r>
+            <w:r>
+              <w:rPr>
+                <w:noProof/>
+                <w:webHidden/>
+              </w:rPr>
+            </w:r>
+            <w:r>
+              <w:rPr>
+                <w:noProof/>
                 <w:webHidden/>
               </w:rPr>
               <w:fldChar w:fldCharType="separate"/>
             </w:r>
             <w:r>
               <w:rPr>
-                <w:rStyle w:val="Verzeichnissprung"/>
-              </w:rPr>
-              <w:tab/>
-              <w:t>2</w:t>
-            </w:r>
-            <w:r>
-              <w:rPr>
+                <w:noProof/>
+                <w:webHidden/>
+              </w:rPr>
+              <w:t>1</w:t>
+            </w:r>
+            <w:r>
+              <w:rPr>
+                <w:noProof/>
                 <w:webHidden/>
               </w:rPr>
               <w:fldChar w:fldCharType="end"/>
@@ -942,70 +1007,83 @@
             <w:pStyle w:val="Verzeichnis2"/>
             <w:tabs>
               <w:tab w:val="left" w:pos="880"/>
-              <w:tab w:val="right" w:leader="hyphen" w:pos="9062"/>
+              <w:tab w:val="right" w:leader="hyphen" w:pos="7927"/>
             </w:tabs>
-            <w:spacing w:line="25" w:lineRule="atLeast"/>
             <w:rPr>
               <w:rFonts w:eastAsiaTheme="minorEastAsia"/>
+              <w:noProof/>
               <w:lang w:eastAsia="de-DE"/>
             </w:rPr>
           </w:pPr>
-          <w:hyperlink w:anchor="_Toc128939098">
-            <w:r>
-              <w:rPr>
-                <w:rStyle w:val="Verzeichnissprung"/>
+          <w:hyperlink w:anchor="_Toc131805219" w:history="1">
+            <w:r>
+              <w:rPr>
+                <w:rStyle w:val="Hyperlink"/>
                 <w:rFonts w:ascii="Arial" w:hAnsi="Arial" w:cs="Arial"/>
-                <w:webHidden/>
+                <w:noProof/>
               </w:rPr>
               <w:t>3.1</w:t>
             </w:r>
             <w:r>
               <w:rPr>
-                <w:rStyle w:val="Verzeichnissprung"/>
                 <w:rFonts w:eastAsiaTheme="minorEastAsia"/>
+                <w:noProof/>
                 <w:lang w:eastAsia="de-DE"/>
               </w:rPr>
               <w:tab/>
             </w:r>
             <w:r>
               <w:rPr>
-                <w:rStyle w:val="Verzeichnissprung"/>
+                <w:rStyle w:val="Hyperlink"/>
                 <w:rFonts w:ascii="Arial" w:hAnsi="Arial" w:cs="Arial"/>
+                <w:noProof/>
               </w:rPr>
               <w:t>PC</w:t>
             </w:r>
             <w:r>
               <w:rPr>
+                <w:noProof/>
+                <w:webHidden/>
+              </w:rPr>
+              <w:tab/>
+            </w:r>
+            <w:r>
+              <w:rPr>
+                <w:noProof/>
                 <w:webHidden/>
               </w:rPr>
               <w:fldChar w:fldCharType="begin"/>
             </w:r>
             <w:r>
               <w:rPr>
-                <w:webHidden/>
-              </w:rPr>
-              <w:instrText>PAGEREF _Toc128939098 \h</w:instrText>
-            </w:r>
-            <w:r>
-              <w:rPr>
-                <w:webHidden/>
-              </w:rPr>
-            </w:r>
-            <w:r>
-              <w:rPr>
+                <w:noProof/>
+                <w:webHidden/>
+              </w:rPr>
+              <w:instrText xml:space="preserve"> PAGEREF _Toc131805219 \h </w:instrText>
+            </w:r>
+            <w:r>
+              <w:rPr>
+                <w:noProof/>
+                <w:webHidden/>
+              </w:rPr>
+            </w:r>
+            <w:r>
+              <w:rPr>
+                <w:noProof/>
                 <w:webHidden/>
               </w:rPr>
               <w:fldChar w:fldCharType="separate"/>
             </w:r>
             <w:r>
               <w:rPr>
-                <w:rStyle w:val="Verzeichnissprung"/>
-              </w:rPr>
-              <w:tab/>
-              <w:t>2</w:t>
-            </w:r>
-            <w:r>
-              <w:rPr>
+                <w:noProof/>
+                <w:webHidden/>
+              </w:rPr>
+              <w:t>1</w:t>
+            </w:r>
+            <w:r>
+              <w:rPr>
+                <w:noProof/>
                 <w:webHidden/>
               </w:rPr>
               <w:fldChar w:fldCharType="end"/>
@@ -1017,70 +1095,83 @@
             <w:pStyle w:val="Verzeichnis2"/>
             <w:tabs>
               <w:tab w:val="left" w:pos="880"/>
-              <w:tab w:val="right" w:leader="hyphen" w:pos="9062"/>
+              <w:tab w:val="right" w:leader="hyphen" w:pos="7927"/>
             </w:tabs>
-            <w:spacing w:line="25" w:lineRule="atLeast"/>
             <w:rPr>
               <w:rFonts w:eastAsiaTheme="minorEastAsia"/>
+              <w:noProof/>
               <w:lang w:eastAsia="de-DE"/>
             </w:rPr>
           </w:pPr>
-          <w:hyperlink w:anchor="_Toc128939099">
-            <w:r>
-              <w:rPr>
-                <w:rStyle w:val="Verzeichnissprung"/>
+          <w:hyperlink w:anchor="_Toc131805220" w:history="1">
+            <w:r>
+              <w:rPr>
+                <w:rStyle w:val="Hyperlink"/>
                 <w:rFonts w:ascii="Arial" w:hAnsi="Arial" w:cs="Arial"/>
-                <w:webHidden/>
+                <w:noProof/>
               </w:rPr>
               <w:t>3.2</w:t>
             </w:r>
             <w:r>
               <w:rPr>
-                <w:rStyle w:val="Verzeichnissprung"/>
                 <w:rFonts w:eastAsiaTheme="minorEastAsia"/>
+                <w:noProof/>
                 <w:lang w:eastAsia="de-DE"/>
               </w:rPr>
               <w:tab/>
             </w:r>
             <w:r>
               <w:rPr>
-                <w:rStyle w:val="Verzeichnissprung"/>
+                <w:rStyle w:val="Hyperlink"/>
                 <w:rFonts w:ascii="Arial" w:hAnsi="Arial" w:cs="Arial"/>
+                <w:noProof/>
               </w:rPr>
               <w:t>Controller (Tasten Angabe von Xbox)</w:t>
             </w:r>
             <w:r>
               <w:rPr>
+                <w:noProof/>
+                <w:webHidden/>
+              </w:rPr>
+              <w:tab/>
+            </w:r>
+            <w:r>
+              <w:rPr>
+                <w:noProof/>
                 <w:webHidden/>
               </w:rPr>
               <w:fldChar w:fldCharType="begin"/>
             </w:r>
             <w:r>
               <w:rPr>
-                <w:webHidden/>
-              </w:rPr>
-              <w:instrText>PAGEREF _Toc128939099 \h</w:instrText>
-            </w:r>
-            <w:r>
-              <w:rPr>
-                <w:webHidden/>
-              </w:rPr>
-            </w:r>
-            <w:r>
-              <w:rPr>
+                <w:noProof/>
+                <w:webHidden/>
+              </w:rPr>
+              <w:instrText xml:space="preserve"> PAGEREF _Toc131805220 \h </w:instrText>
+            </w:r>
+            <w:r>
+              <w:rPr>
+                <w:noProof/>
+                <w:webHidden/>
+              </w:rPr>
+            </w:r>
+            <w:r>
+              <w:rPr>
+                <w:noProof/>
                 <w:webHidden/>
               </w:rPr>
               <w:fldChar w:fldCharType="separate"/>
             </w:r>
             <w:r>
               <w:rPr>
-                <w:rStyle w:val="Verzeichnissprung"/>
-              </w:rPr>
-              <w:tab/>
-              <w:t>2</w:t>
-            </w:r>
-            <w:r>
-              <w:rPr>
+                <w:noProof/>
+                <w:webHidden/>
+              </w:rPr>
+              <w:t>1</w:t>
+            </w:r>
+            <w:r>
+              <w:rPr>
+                <w:noProof/>
                 <w:webHidden/>
               </w:rPr>
               <w:fldChar w:fldCharType="end"/>
@@ -1092,70 +1183,83 @@
             <w:pStyle w:val="Verzeichnis1"/>
             <w:tabs>
               <w:tab w:val="left" w:pos="440"/>
-              <w:tab w:val="right" w:leader="hyphen" w:pos="9062"/>
+              <w:tab w:val="right" w:leader="hyphen" w:pos="7927"/>
             </w:tabs>
-            <w:spacing w:line="25" w:lineRule="atLeast"/>
             <w:rPr>
               <w:rFonts w:eastAsiaTheme="minorEastAsia"/>
+              <w:noProof/>
               <w:lang w:eastAsia="de-DE"/>
             </w:rPr>
           </w:pPr>
-          <w:hyperlink w:anchor="_Toc128939100">
-            <w:r>
-              <w:rPr>
-                <w:rStyle w:val="Verzeichnissprung"/>
+          <w:hyperlink w:anchor="_Toc131805221" w:history="1">
+            <w:r>
+              <w:rPr>
+                <w:rStyle w:val="Hyperlink"/>
                 <w:rFonts w:ascii="Arial" w:hAnsi="Arial" w:cs="Arial"/>
-                <w:webHidden/>
+                <w:noProof/>
               </w:rPr>
               <w:t>4.</w:t>
             </w:r>
             <w:r>
               <w:rPr>
-                <w:rStyle w:val="Verzeichnissprung"/>
                 <w:rFonts w:eastAsiaTheme="minorEastAsia"/>
+                <w:noProof/>
                 <w:lang w:eastAsia="de-DE"/>
               </w:rPr>
               <w:tab/>
             </w:r>
             <w:r>
               <w:rPr>
-                <w:rStyle w:val="Verzeichnissprung"/>
+                <w:rStyle w:val="Hyperlink"/>
                 <w:rFonts w:ascii="Arial" w:hAnsi="Arial" w:cs="Arial"/>
+                <w:noProof/>
               </w:rPr>
               <w:t>Technische Spezifikationen</w:t>
             </w:r>
             <w:r>
               <w:rPr>
+                <w:noProof/>
+                <w:webHidden/>
+              </w:rPr>
+              <w:tab/>
+            </w:r>
+            <w:r>
+              <w:rPr>
+                <w:noProof/>
                 <w:webHidden/>
               </w:rPr>
               <w:fldChar w:fldCharType="begin"/>
             </w:r>
             <w:r>
               <w:rPr>
-                <w:webHidden/>
-              </w:rPr>
-              <w:instrText>PAGEREF _Toc128939100 \h</w:instrText>
-            </w:r>
-            <w:r>
-              <w:rPr>
-                <w:webHidden/>
-              </w:rPr>
-            </w:r>
-            <w:r>
-              <w:rPr>
+                <w:noProof/>
+                <w:webHidden/>
+              </w:rPr>
+              <w:instrText xml:space="preserve"> PAGEREF _Toc131805221 \h </w:instrText>
+            </w:r>
+            <w:r>
+              <w:rPr>
+                <w:noProof/>
+                <w:webHidden/>
+              </w:rPr>
+            </w:r>
+            <w:r>
+              <w:rPr>
+                <w:noProof/>
                 <w:webHidden/>
               </w:rPr>
               <w:fldChar w:fldCharType="separate"/>
             </w:r>
             <w:r>
               <w:rPr>
-                <w:rStyle w:val="Verzeichnissprung"/>
-              </w:rPr>
-              <w:tab/>
-              <w:t>3</w:t>
-            </w:r>
-            <w:r>
-              <w:rPr>
+                <w:noProof/>
+                <w:webHidden/>
+              </w:rPr>
+              <w:t>2</w:t>
+            </w:r>
+            <w:r>
+              <w:rPr>
+                <w:noProof/>
                 <w:webHidden/>
               </w:rPr>
               <w:fldChar w:fldCharType="end"/>
@@ -1167,68 +1271,83 @@
             <w:pStyle w:val="Verzeichnis2"/>
             <w:tabs>
               <w:tab w:val="left" w:pos="880"/>
-              <w:tab w:val="right" w:leader="hyphen" w:pos="9062"/>
+              <w:tab w:val="right" w:leader="hyphen" w:pos="7927"/>
             </w:tabs>
-            <w:spacing w:line="25" w:lineRule="atLeast"/>
             <w:rPr>
               <w:rFonts w:eastAsiaTheme="minorEastAsia"/>
+              <w:noProof/>
               <w:lang w:eastAsia="de-DE"/>
             </w:rPr>
           </w:pPr>
-          <w:hyperlink w:anchor="_Toc128939101">
-            <w:r>
-              <w:rPr>
-                <w:rStyle w:val="Verzeichnissprung"/>
-                <w:webHidden/>
+          <w:hyperlink w:anchor="_Toc131805222" w:history="1">
+            <w:r>
+              <w:rPr>
+                <w:rStyle w:val="Hyperlink"/>
+                <w:rFonts w:ascii="Arial" w:hAnsi="Arial" w:cs="Arial"/>
+                <w:noProof/>
               </w:rPr>
               <w:t>4.1</w:t>
             </w:r>
             <w:r>
               <w:rPr>
-                <w:rStyle w:val="Verzeichnissprung"/>
                 <w:rFonts w:eastAsiaTheme="minorEastAsia"/>
+                <w:noProof/>
                 <w:lang w:eastAsia="de-DE"/>
               </w:rPr>
               <w:tab/>
             </w:r>
             <w:r>
               <w:rPr>
-                <w:rStyle w:val="Verzeichnissprung"/>
+                <w:rStyle w:val="Hyperlink"/>
+                <w:rFonts w:ascii="Arial" w:hAnsi="Arial" w:cs="Arial"/>
+                <w:noProof/>
               </w:rPr>
               <w:t>Mindestanforderung</w:t>
             </w:r>
             <w:r>
               <w:rPr>
+                <w:noProof/>
+                <w:webHidden/>
+              </w:rPr>
+              <w:tab/>
+            </w:r>
+            <w:r>
+              <w:rPr>
+                <w:noProof/>
                 <w:webHidden/>
               </w:rPr>
               <w:fldChar w:fldCharType="begin"/>
             </w:r>
             <w:r>
               <w:rPr>
-                <w:webHidden/>
-              </w:rPr>
-              <w:instrText>PAGEREF _Toc128939101 \h</w:instrText>
-            </w:r>
-            <w:r>
-              <w:rPr>
-                <w:webHidden/>
-              </w:rPr>
-            </w:r>
-            <w:r>
-              <w:rPr>
+                <w:noProof/>
+                <w:webHidden/>
+              </w:rPr>
+              <w:instrText xml:space="preserve"> PAGEREF _Toc131805222 \h </w:instrText>
+            </w:r>
+            <w:r>
+              <w:rPr>
+                <w:noProof/>
+                <w:webHidden/>
+              </w:rPr>
+            </w:r>
+            <w:r>
+              <w:rPr>
+                <w:noProof/>
                 <w:webHidden/>
               </w:rPr>
               <w:fldChar w:fldCharType="separate"/>
             </w:r>
             <w:r>
               <w:rPr>
-                <w:rStyle w:val="Verzeichnissprung"/>
-              </w:rPr>
-              <w:tab/>
-              <w:t>3</w:t>
-            </w:r>
-            <w:r>
-              <w:rPr>
+                <w:noProof/>
+                <w:webHidden/>
+              </w:rPr>
+              <w:t>2</w:t>
+            </w:r>
+            <w:r>
+              <w:rPr>
+                <w:noProof/>
                 <w:webHidden/>
               </w:rPr>
               <w:fldChar w:fldCharType="end"/>
@@ -1240,70 +1359,83 @@
             <w:pStyle w:val="Verzeichnis1"/>
             <w:tabs>
               <w:tab w:val="left" w:pos="440"/>
-              <w:tab w:val="right" w:leader="hyphen" w:pos="9062"/>
+              <w:tab w:val="right" w:leader="hyphen" w:pos="7927"/>
             </w:tabs>
-            <w:spacing w:line="25" w:lineRule="atLeast"/>
             <w:rPr>
               <w:rFonts w:eastAsiaTheme="minorEastAsia"/>
+              <w:noProof/>
               <w:lang w:eastAsia="de-DE"/>
             </w:rPr>
           </w:pPr>
-          <w:hyperlink w:anchor="_Toc128939102">
-            <w:r>
-              <w:rPr>
-                <w:rStyle w:val="Verzeichnissprung"/>
+          <w:hyperlink w:anchor="_Toc131805223" w:history="1">
+            <w:r>
+              <w:rPr>
+                <w:rStyle w:val="Hyperlink"/>
                 <w:rFonts w:ascii="Arial" w:hAnsi="Arial" w:cs="Arial"/>
-                <w:webHidden/>
+                <w:noProof/>
               </w:rPr>
               <w:t>5.</w:t>
             </w:r>
             <w:r>
               <w:rPr>
-                <w:rStyle w:val="Verzeichnissprung"/>
                 <w:rFonts w:eastAsiaTheme="minorEastAsia"/>
+                <w:noProof/>
                 <w:lang w:eastAsia="de-DE"/>
               </w:rPr>
               <w:tab/>
             </w:r>
             <w:r>
               <w:rPr>
-                <w:rStyle w:val="Verzeichnissprung"/>
+                <w:rStyle w:val="Hyperlink"/>
                 <w:rFonts w:ascii="Arial" w:hAnsi="Arial" w:cs="Arial"/>
+                <w:noProof/>
               </w:rPr>
               <w:t>Umfang des Spiels</w:t>
             </w:r>
             <w:r>
               <w:rPr>
+                <w:noProof/>
+                <w:webHidden/>
+              </w:rPr>
+              <w:tab/>
+            </w:r>
+            <w:r>
+              <w:rPr>
+                <w:noProof/>
                 <w:webHidden/>
               </w:rPr>
               <w:fldChar w:fldCharType="begin"/>
             </w:r>
             <w:r>
               <w:rPr>
-                <w:webHidden/>
-              </w:rPr>
-              <w:instrText>PAGEREF _Toc128939102 \h</w:instrText>
-            </w:r>
-            <w:r>
-              <w:rPr>
-                <w:webHidden/>
-              </w:rPr>
-            </w:r>
-            <w:r>
-              <w:rPr>
+                <w:noProof/>
+                <w:webHidden/>
+              </w:rPr>
+              <w:instrText xml:space="preserve"> PAGEREF _Toc131805223 \h </w:instrText>
+            </w:r>
+            <w:r>
+              <w:rPr>
+                <w:noProof/>
+                <w:webHidden/>
+              </w:rPr>
+            </w:r>
+            <w:r>
+              <w:rPr>
+                <w:noProof/>
                 <w:webHidden/>
               </w:rPr>
               <w:fldChar w:fldCharType="separate"/>
             </w:r>
             <w:r>
               <w:rPr>
-                <w:rStyle w:val="Verzeichnissprung"/>
-              </w:rPr>
-              <w:tab/>
-              <w:t>3</w:t>
-            </w:r>
-            <w:r>
-              <w:rPr>
+                <w:noProof/>
+                <w:webHidden/>
+              </w:rPr>
+              <w:t>2</w:t>
+            </w:r>
+            <w:r>
+              <w:rPr>
+                <w:noProof/>
                 <w:webHidden/>
               </w:rPr>
               <w:fldChar w:fldCharType="end"/>
@@ -1315,70 +1447,83 @@
             <w:pStyle w:val="Verzeichnis2"/>
             <w:tabs>
               <w:tab w:val="left" w:pos="880"/>
-              <w:tab w:val="right" w:leader="hyphen" w:pos="9062"/>
+              <w:tab w:val="right" w:leader="hyphen" w:pos="7927"/>
             </w:tabs>
-            <w:spacing w:line="25" w:lineRule="atLeast"/>
             <w:rPr>
               <w:rFonts w:eastAsiaTheme="minorEastAsia"/>
+              <w:noProof/>
               <w:lang w:eastAsia="de-DE"/>
             </w:rPr>
           </w:pPr>
-          <w:hyperlink w:anchor="_Toc128939103">
-            <w:r>
-              <w:rPr>
-                <w:rStyle w:val="Verzeichnissprung"/>
+          <w:hyperlink w:anchor="_Toc131805224" w:history="1">
+            <w:r>
+              <w:rPr>
+                <w:rStyle w:val="Hyperlink"/>
                 <w:rFonts w:ascii="Arial" w:hAnsi="Arial" w:cs="Arial"/>
-                <w:webHidden/>
+                <w:noProof/>
               </w:rPr>
               <w:t>5.1</w:t>
             </w:r>
             <w:r>
               <w:rPr>
-                <w:rStyle w:val="Verzeichnissprung"/>
                 <w:rFonts w:eastAsiaTheme="minorEastAsia"/>
+                <w:noProof/>
                 <w:lang w:eastAsia="de-DE"/>
               </w:rPr>
               <w:tab/>
             </w:r>
             <w:r>
               <w:rPr>
-                <w:rStyle w:val="Verzeichnissprung"/>
+                <w:rStyle w:val="Hyperlink"/>
                 <w:rFonts w:ascii="Arial" w:hAnsi="Arial" w:cs="Arial"/>
+                <w:noProof/>
               </w:rPr>
               <w:t>Kartenaufbau</w:t>
             </w:r>
             <w:r>
               <w:rPr>
+                <w:noProof/>
+                <w:webHidden/>
+              </w:rPr>
+              <w:tab/>
+            </w:r>
+            <w:r>
+              <w:rPr>
+                <w:noProof/>
                 <w:webHidden/>
               </w:rPr>
               <w:fldChar w:fldCharType="begin"/>
             </w:r>
             <w:r>
               <w:rPr>
-                <w:webHidden/>
-              </w:rPr>
-              <w:instrText>PAGEREF _Toc128939103 \h</w:instrText>
-            </w:r>
-            <w:r>
-              <w:rPr>
-                <w:webHidden/>
-              </w:rPr>
-            </w:r>
-            <w:r>
-              <w:rPr>
+                <w:noProof/>
+                <w:webHidden/>
+              </w:rPr>
+              <w:instrText xml:space="preserve"> PAGEREF _Toc131805224 \h </w:instrText>
+            </w:r>
+            <w:r>
+              <w:rPr>
+                <w:noProof/>
+                <w:webHidden/>
+              </w:rPr>
+            </w:r>
+            <w:r>
+              <w:rPr>
+                <w:noProof/>
                 <w:webHidden/>
               </w:rPr>
               <w:fldChar w:fldCharType="separate"/>
             </w:r>
             <w:r>
               <w:rPr>
-                <w:rStyle w:val="Verzeichnissprung"/>
-              </w:rPr>
-              <w:tab/>
-              <w:t>3</w:t>
-            </w:r>
-            <w:r>
-              <w:rPr>
+                <w:noProof/>
+                <w:webHidden/>
+              </w:rPr>
+              <w:t>2</w:t>
+            </w:r>
+            <w:r>
+              <w:rPr>
+                <w:noProof/>
                 <w:webHidden/>
               </w:rPr>
               <w:fldChar w:fldCharType="end"/>
@@ -1390,70 +1535,83 @@
             <w:pStyle w:val="Verzeichnis2"/>
             <w:tabs>
               <w:tab w:val="left" w:pos="880"/>
-              <w:tab w:val="right" w:leader="hyphen" w:pos="9062"/>
+              <w:tab w:val="right" w:leader="hyphen" w:pos="7927"/>
             </w:tabs>
-            <w:spacing w:line="25" w:lineRule="atLeast"/>
             <w:rPr>
               <w:rFonts w:eastAsiaTheme="minorEastAsia"/>
+              <w:noProof/>
               <w:lang w:eastAsia="de-DE"/>
             </w:rPr>
           </w:pPr>
-          <w:hyperlink w:anchor="_Toc128939104">
-            <w:r>
-              <w:rPr>
-                <w:rStyle w:val="Verzeichnissprung"/>
+          <w:hyperlink w:anchor="_Toc131805225" w:history="1">
+            <w:r>
+              <w:rPr>
+                <w:rStyle w:val="Hyperlink"/>
                 <w:rFonts w:ascii="Arial" w:hAnsi="Arial" w:cs="Arial"/>
-                <w:webHidden/>
+                <w:noProof/>
               </w:rPr>
               <w:t>5.2</w:t>
             </w:r>
             <w:r>
               <w:rPr>
-                <w:rStyle w:val="Verzeichnissprung"/>
                 <w:rFonts w:eastAsiaTheme="minorEastAsia"/>
+                <w:noProof/>
                 <w:lang w:eastAsia="de-DE"/>
               </w:rPr>
               <w:tab/>
             </w:r>
             <w:r>
               <w:rPr>
-                <w:rStyle w:val="Verzeichnissprung"/>
+                <w:rStyle w:val="Hyperlink"/>
                 <w:rFonts w:ascii="Arial" w:hAnsi="Arial" w:cs="Arial"/>
+                <w:noProof/>
               </w:rPr>
               <w:t>Waffen</w:t>
             </w:r>
             <w:r>
               <w:rPr>
+                <w:noProof/>
+                <w:webHidden/>
+              </w:rPr>
+              <w:tab/>
+            </w:r>
+            <w:r>
+              <w:rPr>
+                <w:noProof/>
                 <w:webHidden/>
               </w:rPr>
               <w:fldChar w:fldCharType="begin"/>
             </w:r>
             <w:r>
               <w:rPr>
-                <w:webHidden/>
-              </w:rPr>
-              <w:instrText>PAGEREF _Toc128939104 \h</w:instrText>
-            </w:r>
-            <w:r>
-              <w:rPr>
-                <w:webHidden/>
-              </w:rPr>
-            </w:r>
-            <w:r>
-              <w:rPr>
+                <w:noProof/>
+                <w:webHidden/>
+              </w:rPr>
+              <w:instrText xml:space="preserve"> PAGEREF _Toc131805225 \h </w:instrText>
+            </w:r>
+            <w:r>
+              <w:rPr>
+                <w:noProof/>
+                <w:webHidden/>
+              </w:rPr>
+            </w:r>
+            <w:r>
+              <w:rPr>
+                <w:noProof/>
                 <w:webHidden/>
               </w:rPr>
               <w:fldChar w:fldCharType="separate"/>
             </w:r>
             <w:r>
               <w:rPr>
-                <w:rStyle w:val="Verzeichnissprung"/>
-              </w:rPr>
-              <w:tab/>
-              <w:t>3</w:t>
-            </w:r>
-            <w:r>
-              <w:rPr>
+                <w:noProof/>
+                <w:webHidden/>
+              </w:rPr>
+              <w:t>2</w:t>
+            </w:r>
+            <w:r>
+              <w:rPr>
+                <w:noProof/>
                 <w:webHidden/>
               </w:rPr>
               <w:fldChar w:fldCharType="end"/>
@@ -1465,70 +1623,83 @@
             <w:pStyle w:val="Verzeichnis2"/>
             <w:tabs>
               <w:tab w:val="left" w:pos="880"/>
-              <w:tab w:val="right" w:leader="hyphen" w:pos="9062"/>
+              <w:tab w:val="right" w:leader="hyphen" w:pos="7927"/>
             </w:tabs>
-            <w:spacing w:line="25" w:lineRule="atLeast"/>
             <w:rPr>
               <w:rFonts w:eastAsiaTheme="minorEastAsia"/>
+              <w:noProof/>
               <w:lang w:eastAsia="de-DE"/>
             </w:rPr>
           </w:pPr>
-          <w:hyperlink w:anchor="_Toc128939105">
-            <w:r>
-              <w:rPr>
-                <w:rStyle w:val="Verzeichnissprung"/>
+          <w:hyperlink w:anchor="_Toc131805226" w:history="1">
+            <w:r>
+              <w:rPr>
+                <w:rStyle w:val="Hyperlink"/>
                 <w:rFonts w:ascii="Arial" w:hAnsi="Arial" w:cs="Arial"/>
-                <w:webHidden/>
+                <w:noProof/>
               </w:rPr>
               <w:t>5.3</w:t>
             </w:r>
             <w:r>
               <w:rPr>
-                <w:rStyle w:val="Verzeichnissprung"/>
                 <w:rFonts w:eastAsiaTheme="minorEastAsia"/>
+                <w:noProof/>
                 <w:lang w:eastAsia="de-DE"/>
               </w:rPr>
               <w:tab/>
             </w:r>
             <w:r>
               <w:rPr>
-                <w:rStyle w:val="Verzeichnissprung"/>
+                <w:rStyle w:val="Hyperlink"/>
                 <w:rFonts w:ascii="Arial" w:hAnsi="Arial" w:cs="Arial"/>
+                <w:noProof/>
               </w:rPr>
               <w:t>Gegner</w:t>
             </w:r>
             <w:r>
               <w:rPr>
+                <w:noProof/>
+                <w:webHidden/>
+              </w:rPr>
+              <w:tab/>
+            </w:r>
+            <w:r>
+              <w:rPr>
+                <w:noProof/>
                 <w:webHidden/>
               </w:rPr>
               <w:fldChar w:fldCharType="begin"/>
             </w:r>
             <w:r>
               <w:rPr>
-                <w:webHidden/>
-              </w:rPr>
-              <w:instrText>PAGEREF _Toc128939105 \h</w:instrText>
-            </w:r>
-            <w:r>
-              <w:rPr>
-                <w:webHidden/>
-              </w:rPr>
-            </w:r>
-            <w:r>
-              <w:rPr>
+                <w:noProof/>
+                <w:webHidden/>
+              </w:rPr>
+              <w:instrText xml:space="preserve"> PAGEREF _Toc131805226 \h </w:instrText>
+            </w:r>
+            <w:r>
+              <w:rPr>
+                <w:noProof/>
+                <w:webHidden/>
+              </w:rPr>
+            </w:r>
+            <w:r>
+              <w:rPr>
+                <w:noProof/>
                 <w:webHidden/>
               </w:rPr>
               <w:fldChar w:fldCharType="separate"/>
             </w:r>
             <w:r>
               <w:rPr>
-                <w:rStyle w:val="Verzeichnissprung"/>
-              </w:rPr>
-              <w:tab/>
-              <w:t>3</w:t>
-            </w:r>
-            <w:r>
-              <w:rPr>
+                <w:noProof/>
+                <w:webHidden/>
+              </w:rPr>
+              <w:t>2</w:t>
+            </w:r>
+            <w:r>
+              <w:rPr>
+                <w:noProof/>
                 <w:webHidden/>
               </w:rPr>
               <w:fldChar w:fldCharType="end"/>
@@ -1540,68 +1711,83 @@
             <w:pStyle w:val="Verzeichnis2"/>
             <w:tabs>
               <w:tab w:val="left" w:pos="880"/>
-              <w:tab w:val="right" w:leader="hyphen" w:pos="9062"/>
+              <w:tab w:val="right" w:leader="hyphen" w:pos="7927"/>
             </w:tabs>
-            <w:spacing w:line="25" w:lineRule="atLeast"/>
             <w:rPr>
               <w:rFonts w:eastAsiaTheme="minorEastAsia"/>
+              <w:noProof/>
               <w:lang w:eastAsia="de-DE"/>
             </w:rPr>
           </w:pPr>
-          <w:hyperlink w:anchor="_Toc128939106">
-            <w:r>
-              <w:rPr>
-                <w:rStyle w:val="Verzeichnissprung"/>
-                <w:webHidden/>
+          <w:hyperlink w:anchor="_Toc131805227" w:history="1">
+            <w:r>
+              <w:rPr>
+                <w:rStyle w:val="Hyperlink"/>
+                <w:rFonts w:ascii="Arial" w:hAnsi="Arial"/>
+                <w:noProof/>
               </w:rPr>
               <w:t>5.4</w:t>
             </w:r>
             <w:r>
               <w:rPr>
-                <w:rStyle w:val="Verzeichnissprung"/>
                 <w:rFonts w:eastAsiaTheme="minorEastAsia"/>
+                <w:noProof/>
                 <w:lang w:eastAsia="de-DE"/>
               </w:rPr>
               <w:tab/>
             </w:r>
             <w:r>
               <w:rPr>
-                <w:rStyle w:val="Verzeichnissprung"/>
+                <w:rStyle w:val="Hyperlink"/>
+                <w:rFonts w:ascii="Arial" w:hAnsi="Arial"/>
+                <w:noProof/>
               </w:rPr>
               <w:t>Labyrinth Level</w:t>
             </w:r>
             <w:r>
               <w:rPr>
+                <w:noProof/>
+                <w:webHidden/>
+              </w:rPr>
+              <w:tab/>
+            </w:r>
+            <w:r>
+              <w:rPr>
+                <w:noProof/>
                 <w:webHidden/>
               </w:rPr>
               <w:fldChar w:fldCharType="begin"/>
             </w:r>
             <w:r>
               <w:rPr>
-                <w:webHidden/>
-              </w:rPr>
-              <w:instrText>PAGEREF _Toc128939106 \h</w:instrText>
-            </w:r>
-            <w:r>
-              <w:rPr>
-                <w:webHidden/>
-              </w:rPr>
-            </w:r>
-            <w:r>
-              <w:rPr>
+                <w:noProof/>
+                <w:webHidden/>
+              </w:rPr>
+              <w:instrText xml:space="preserve"> PAGEREF _Toc131805227 \h </w:instrText>
+            </w:r>
+            <w:r>
+              <w:rPr>
+                <w:noProof/>
+                <w:webHidden/>
+              </w:rPr>
+            </w:r>
+            <w:r>
+              <w:rPr>
+                <w:noProof/>
                 <w:webHidden/>
               </w:rPr>
               <w:fldChar w:fldCharType="separate"/>
             </w:r>
             <w:r>
               <w:rPr>
-                <w:rStyle w:val="Verzeichnissprung"/>
-              </w:rPr>
-              <w:tab/>
-              <w:t>3</w:t>
-            </w:r>
-            <w:r>
-              <w:rPr>
+                <w:noProof/>
+                <w:webHidden/>
+              </w:rPr>
+              <w:t>2</w:t>
+            </w:r>
+            <w:r>
+              <w:rPr>
+                <w:noProof/>
                 <w:webHidden/>
               </w:rPr>
               <w:fldChar w:fldCharType="end"/>
@@ -1613,68 +1799,83 @@
             <w:pStyle w:val="Verzeichnis2"/>
             <w:tabs>
               <w:tab w:val="left" w:pos="880"/>
-              <w:tab w:val="right" w:leader="hyphen" w:pos="9062"/>
+              <w:tab w:val="right" w:leader="hyphen" w:pos="7927"/>
             </w:tabs>
-            <w:spacing w:line="25" w:lineRule="atLeast"/>
             <w:rPr>
               <w:rFonts w:eastAsiaTheme="minorEastAsia"/>
+              <w:noProof/>
               <w:lang w:eastAsia="de-DE"/>
             </w:rPr>
           </w:pPr>
-          <w:hyperlink w:anchor="_Toc128939107">
-            <w:r>
-              <w:rPr>
-                <w:rStyle w:val="Verzeichnissprung"/>
-                <w:webHidden/>
+          <w:hyperlink w:anchor="_Toc131805228" w:history="1">
+            <w:r>
+              <w:rPr>
+                <w:rStyle w:val="Hyperlink"/>
+                <w:rFonts w:ascii="Arial" w:hAnsi="Arial" w:cs="Arial"/>
+                <w:noProof/>
               </w:rPr>
               <w:t>5.5</w:t>
             </w:r>
             <w:r>
               <w:rPr>
-                <w:rStyle w:val="Verzeichnissprung"/>
                 <w:rFonts w:eastAsiaTheme="minorEastAsia"/>
+                <w:noProof/>
                 <w:lang w:eastAsia="de-DE"/>
               </w:rPr>
               <w:tab/>
             </w:r>
             <w:r>
               <w:rPr>
-                <w:rStyle w:val="Verzeichnissprung"/>
+                <w:rStyle w:val="Hyperlink"/>
+                <w:rFonts w:ascii="Arial" w:hAnsi="Arial" w:cs="Arial"/>
+                <w:noProof/>
               </w:rPr>
               <w:t>Labyrinth Aufbau Beispiel</w:t>
             </w:r>
             <w:r>
               <w:rPr>
+                <w:noProof/>
+                <w:webHidden/>
+              </w:rPr>
+              <w:tab/>
+            </w:r>
+            <w:r>
+              <w:rPr>
+                <w:noProof/>
                 <w:webHidden/>
               </w:rPr>
               <w:fldChar w:fldCharType="begin"/>
             </w:r>
             <w:r>
               <w:rPr>
-                <w:webHidden/>
-              </w:rPr>
-              <w:instrText>PAGEREF _Toc128939107 \h</w:instrText>
-            </w:r>
-            <w:r>
-              <w:rPr>
-                <w:webHidden/>
-              </w:rPr>
-            </w:r>
-            <w:r>
-              <w:rPr>
+                <w:noProof/>
+                <w:webHidden/>
+              </w:rPr>
+              <w:instrText xml:space="preserve"> PAGEREF _Toc131805228 \h </w:instrText>
+            </w:r>
+            <w:r>
+              <w:rPr>
+                <w:noProof/>
+                <w:webHidden/>
+              </w:rPr>
+            </w:r>
+            <w:r>
+              <w:rPr>
+                <w:noProof/>
                 <w:webHidden/>
               </w:rPr>
               <w:fldChar w:fldCharType="separate"/>
             </w:r>
             <w:r>
               <w:rPr>
-                <w:rStyle w:val="Verzeichnissprung"/>
-              </w:rPr>
-              <w:tab/>
-              <w:t>4</w:t>
-            </w:r>
-            <w:r>
-              <w:rPr>
+                <w:noProof/>
+                <w:webHidden/>
+              </w:rPr>
+              <w:t>3</w:t>
+            </w:r>
+            <w:r>
+              <w:rPr>
+                <w:noProof/>
                 <w:webHidden/>
               </w:rPr>
               <w:fldChar w:fldCharType="end"/>
@@ -1684,6 +1885,21 @@
         <w:p>
           <w:pPr>
             <w:spacing w:line="25" w:lineRule="atLeast"/>
+            <w:sectPr>
+              <w:headerReference w:type="even" r:id="rId8"/>
+              <w:headerReference w:type="default" r:id="rId9"/>
+              <w:footerReference w:type="even" r:id="rId10"/>
+              <w:footerReference w:type="default" r:id="rId11"/>
+              <w:headerReference w:type="first" r:id="rId12"/>
+              <w:footerReference w:type="first" r:id="rId13"/>
+              <w:pgSz w:w="11906" w:h="16838"/>
+              <w:pgMar w:top="1418" w:right="1134" w:bottom="1134" w:left="2835" w:header="708" w:footer="708" w:gutter="0"/>
+              <w:pgNumType w:start="0"/>
+              <w:cols w:space="720"/>
+              <w:formProt w:val="0"/>
+              <w:titlePg/>
+              <w:docGrid w:linePitch="360" w:charSpace="4096"/>
+            </w:sectPr>
           </w:pPr>
           <w:r>
             <w:fldChar w:fldCharType="end"/>
@@ -1702,18 +1918,6 @@
     </w:p>
     <w:p>
       <w:pPr>
-        <w:spacing w:line="25" w:lineRule="atLeast"/>
-        <w:rPr>
-          <w:sz w:val="28"/>
-          <w:szCs w:val="28"/>
-        </w:rPr>
-      </w:pPr>
-      <w:r>
-        <w:br w:type="page"/>
-      </w:r>
-    </w:p>
-    <w:p>
-      <w:pPr>
         <w:pStyle w:val="berschrift1"/>
         <w:numPr>
           <w:ilvl w:val="0"/>
@@ -1724,15 +1928,14 @@
           <w:rFonts w:ascii="Arial" w:hAnsi="Arial" w:cs="Arial"/>
         </w:rPr>
       </w:pPr>
-      <w:bookmarkStart w:id="0" w:name="_Toc128939093"/>
-      <w:r>
-        <w:rPr>
-          <w:rFonts w:ascii="Arial" w:hAnsi="Arial" w:cs="Arial"/>
-        </w:rPr>
-        <w:lastRenderedPageBreak/>
+      <w:bookmarkStart w:id="2" w:name="_Toc131805214"/>
+      <w:r>
+        <w:rPr>
+          <w:rFonts w:ascii="Arial" w:hAnsi="Arial" w:cs="Arial"/>
+        </w:rPr>
         <w:t>Einleitung</w:t>
       </w:r>
-      <w:bookmarkEnd w:id="0"/>
+      <w:bookmarkEnd w:id="2"/>
     </w:p>
     <w:p>
       <w:pPr>
@@ -1747,7 +1950,7 @@
           <w:szCs w:val="24"/>
         </w:rPr>
       </w:pPr>
-      <w:bookmarkStart w:id="1" w:name="_Toc128939094"/>
+      <w:bookmarkStart w:id="3" w:name="_Toc131805215"/>
       <w:r>
         <w:rPr>
           <w:sz w:val="24"/>
@@ -1755,7 +1958,7 @@
         </w:rPr>
         <w:t>Story</w:t>
       </w:r>
-      <w:bookmarkEnd w:id="1"/>
+      <w:bookmarkEnd w:id="3"/>
     </w:p>
     <w:p>
       <w:pPr>
@@ -1788,14 +1991,14 @@
           <w:rFonts w:ascii="Arial" w:hAnsi="Arial" w:cs="Arial"/>
         </w:rPr>
       </w:pPr>
-      <w:bookmarkStart w:id="2" w:name="_Toc128939095"/>
+      <w:bookmarkStart w:id="4" w:name="_Toc131805216"/>
       <w:r>
         <w:rPr>
           <w:rFonts w:ascii="Arial" w:hAnsi="Arial" w:cs="Arial"/>
         </w:rPr>
         <w:t>Zielgruppe</w:t>
       </w:r>
-      <w:bookmarkEnd w:id="2"/>
+      <w:bookmarkEnd w:id="4"/>
     </w:p>
     <w:p>
       <w:pPr>
@@ -1806,11 +2009,11 @@
         </w:numPr>
         <w:spacing w:line="25" w:lineRule="atLeast"/>
       </w:pPr>
-      <w:bookmarkStart w:id="3" w:name="_Toc128939096"/>
+      <w:bookmarkStart w:id="5" w:name="_Toc131805217"/>
       <w:r>
         <w:t>Zielgruppe</w:t>
       </w:r>
-      <w:bookmarkEnd w:id="3"/>
+      <w:bookmarkEnd w:id="5"/>
     </w:p>
     <w:p>
       <w:pPr>
@@ -1862,14 +2065,14 @@
           <w:rFonts w:ascii="Arial" w:hAnsi="Arial" w:cs="Arial"/>
         </w:rPr>
       </w:pPr>
-      <w:bookmarkStart w:id="4" w:name="_Toc128939097"/>
+      <w:bookmarkStart w:id="6" w:name="_Toc131805218"/>
       <w:r>
         <w:rPr>
           <w:rFonts w:ascii="Arial" w:hAnsi="Arial" w:cs="Arial"/>
         </w:rPr>
         <w:t>Steuerung</w:t>
       </w:r>
-      <w:bookmarkEnd w:id="4"/>
+      <w:bookmarkEnd w:id="6"/>
     </w:p>
     <w:p>
       <w:pPr>
@@ -1883,14 +2086,14 @@
           <w:rFonts w:ascii="Arial" w:hAnsi="Arial" w:cs="Arial"/>
         </w:rPr>
       </w:pPr>
-      <w:bookmarkStart w:id="5" w:name="_Toc128939098"/>
+      <w:bookmarkStart w:id="7" w:name="_Toc131805219"/>
       <w:r>
         <w:rPr>
           <w:rFonts w:ascii="Arial" w:hAnsi="Arial" w:cs="Arial"/>
         </w:rPr>
         <w:t>PC</w:t>
       </w:r>
-      <w:bookmarkEnd w:id="5"/>
+      <w:bookmarkEnd w:id="7"/>
     </w:p>
     <w:p>
       <w:pPr>
@@ -2046,14 +2249,14 @@
           <w:rFonts w:ascii="Arial" w:hAnsi="Arial" w:cs="Arial"/>
         </w:rPr>
       </w:pPr>
-      <w:bookmarkStart w:id="6" w:name="_Toc128939099"/>
+      <w:bookmarkStart w:id="8" w:name="_Toc131805220"/>
       <w:r>
         <w:rPr>
           <w:rFonts w:ascii="Arial" w:hAnsi="Arial" w:cs="Arial"/>
         </w:rPr>
         <w:t>Controller (Tasten Angabe von Xbox)</w:t>
       </w:r>
-      <w:bookmarkEnd w:id="6"/>
+      <w:bookmarkEnd w:id="8"/>
     </w:p>
     <w:p>
       <w:pPr>
@@ -2208,7 +2411,7 @@
           <w:rFonts w:ascii="Arial" w:hAnsi="Arial" w:cs="Arial"/>
         </w:rPr>
       </w:pPr>
-      <w:bookmarkStart w:id="7" w:name="_Toc128939100"/>
+      <w:bookmarkStart w:id="9" w:name="_Toc131805221"/>
       <w:r>
         <w:rPr>
           <w:rFonts w:ascii="Arial" w:hAnsi="Arial" w:cs="Arial"/>
@@ -2216,7 +2419,7 @@
         <w:lastRenderedPageBreak/>
         <w:t>Technische Spezifikationen</w:t>
       </w:r>
-      <w:bookmarkEnd w:id="7"/>
+      <w:bookmarkEnd w:id="9"/>
     </w:p>
     <w:p>
       <w:pPr>
@@ -2232,7 +2435,7 @@
           <w:szCs w:val="24"/>
         </w:rPr>
       </w:pPr>
-      <w:bookmarkStart w:id="8" w:name="_Toc128939101"/>
+      <w:bookmarkStart w:id="10" w:name="_Toc131805222"/>
       <w:r>
         <w:rPr>
           <w:rFonts w:ascii="Arial" w:hAnsi="Arial" w:cs="Arial"/>
@@ -2241,7 +2444,7 @@
         </w:rPr>
         <w:t>Mindestanforderung</w:t>
       </w:r>
-      <w:bookmarkEnd w:id="8"/>
+      <w:bookmarkEnd w:id="10"/>
     </w:p>
     <w:p>
       <w:pPr>
@@ -2340,14 +2543,14 @@
           <w:rFonts w:ascii="Arial" w:hAnsi="Arial" w:cs="Arial"/>
         </w:rPr>
       </w:pPr>
-      <w:bookmarkStart w:id="9" w:name="_Toc128939102"/>
+      <w:bookmarkStart w:id="11" w:name="_Toc131805223"/>
       <w:r>
         <w:rPr>
           <w:rFonts w:ascii="Arial" w:hAnsi="Arial" w:cs="Arial"/>
         </w:rPr>
         <w:t>Umfang des Spiels</w:t>
       </w:r>
-      <w:bookmarkEnd w:id="9"/>
+      <w:bookmarkEnd w:id="11"/>
     </w:p>
     <w:p>
       <w:pPr>
@@ -2363,7 +2566,7 @@
           <w:szCs w:val="24"/>
         </w:rPr>
       </w:pPr>
-      <w:bookmarkStart w:id="10" w:name="_Toc128939103"/>
+      <w:bookmarkStart w:id="12" w:name="_Toc131805224"/>
       <w:r>
         <w:rPr>
           <w:rFonts w:ascii="Arial" w:hAnsi="Arial" w:cs="Arial"/>
@@ -2372,7 +2575,7 @@
         </w:rPr>
         <w:t>Kartenaufbau</w:t>
       </w:r>
-      <w:bookmarkEnd w:id="10"/>
+      <w:bookmarkEnd w:id="12"/>
     </w:p>
     <w:p>
       <w:pPr>
@@ -2405,14 +2608,14 @@
           <w:rFonts w:ascii="Arial" w:hAnsi="Arial" w:cs="Arial"/>
         </w:rPr>
       </w:pPr>
-      <w:bookmarkStart w:id="11" w:name="_Toc128939104"/>
+      <w:bookmarkStart w:id="13" w:name="_Toc131805225"/>
       <w:r>
         <w:rPr>
           <w:rFonts w:ascii="Arial" w:hAnsi="Arial" w:cs="Arial"/>
         </w:rPr>
         <w:t>Waffen</w:t>
       </w:r>
-      <w:bookmarkEnd w:id="11"/>
+      <w:bookmarkEnd w:id="13"/>
     </w:p>
     <w:p>
       <w:pPr>
@@ -2628,14 +2831,14 @@
           <w:rFonts w:ascii="Arial" w:hAnsi="Arial" w:cs="Arial"/>
         </w:rPr>
       </w:pPr>
-      <w:bookmarkStart w:id="12" w:name="_Toc128939105"/>
+      <w:bookmarkStart w:id="14" w:name="_Toc131805226"/>
       <w:r>
         <w:rPr>
           <w:rFonts w:ascii="Arial" w:hAnsi="Arial" w:cs="Arial"/>
         </w:rPr>
         <w:t>Gegner</w:t>
       </w:r>
-      <w:bookmarkEnd w:id="12"/>
+      <w:bookmarkEnd w:id="14"/>
     </w:p>
     <w:p>
       <w:pPr>
@@ -2855,7 +3058,7 @@
           <w:szCs w:val="24"/>
         </w:rPr>
       </w:pPr>
-      <w:bookmarkStart w:id="13" w:name="_Toc128939106"/>
+      <w:bookmarkStart w:id="15" w:name="_Toc131805227"/>
       <w:r>
         <w:rPr>
           <w:rFonts w:ascii="Arial" w:hAnsi="Arial"/>
@@ -2864,7 +3067,7 @@
         </w:rPr>
         <w:t>Labyrinth Level</w:t>
       </w:r>
-      <w:bookmarkEnd w:id="13"/>
+      <w:bookmarkEnd w:id="15"/>
     </w:p>
     <w:p>
       <w:pPr>
@@ -2946,7 +3149,7 @@
           <w:szCs w:val="24"/>
         </w:rPr>
       </w:pPr>
-      <w:bookmarkStart w:id="14" w:name="_Toc128939107"/>
+      <w:bookmarkStart w:id="16" w:name="_Toc131805228"/>
       <w:r>
         <w:rPr>
           <w:rFonts w:ascii="Arial" w:hAnsi="Arial" w:cs="Arial"/>
@@ -2956,7 +3159,7 @@
         <w:lastRenderedPageBreak/>
         <w:t>Labyrinth Aufbau Beispiel</w:t>
       </w:r>
-      <w:bookmarkEnd w:id="14"/>
+      <w:bookmarkEnd w:id="16"/>
     </w:p>
     <w:p>
       <w:pPr>
@@ -2999,7 +3202,7 @@
                     </pic:cNvPicPr>
                   </pic:nvPicPr>
                   <pic:blipFill>
-                    <a:blip r:embed="rId8"/>
+                    <a:blip r:embed="rId14"/>
                     <a:stretch>
                       <a:fillRect/>
                     </a:stretch>
@@ -3028,11 +3231,11 @@
       </w:r>
     </w:p>
     <w:sectPr>
-      <w:headerReference w:type="default" r:id="rId9"/>
-      <w:footerReference w:type="default" r:id="rId10"/>
+      <w:footerReference w:type="default" r:id="rId15"/>
+      <w:footerReference w:type="first" r:id="rId16"/>
       <w:pgSz w:w="11906" w:h="16838"/>
       <w:pgMar w:top="1418" w:right="1134" w:bottom="1134" w:left="2835" w:header="708" w:footer="708" w:gutter="0"/>
-      <w:pgNumType w:start="0"/>
+      <w:pgNumType w:start="1"/>
       <w:cols w:space="720"/>
       <w:formProt w:val="0"/>
       <w:titlePg/>
@@ -3043,7 +3246,7 @@
 </file>
 
 <file path=word/endnotes.xml><?xml version="1.0" encoding="utf-8"?>
-<w:endnotes xmlns:wpc="http://schemas.microsoft.com/office/word/2010/wordprocessingCanvas" xmlns:cx="http://schemas.microsoft.com/office/drawing/2014/chartex" xmlns:cx1="http://schemas.microsoft.com/office/drawing/2015/9/8/chartex" xmlns:cx2="http://schemas.microsoft.com/office/drawing/2015/10/21/chartex" xmlns:cx3="http://schemas.microsoft.com/office/drawing/2016/5/9/chartex" xmlns:cx4="http://schemas.microsoft.com/office/drawing/2016/5/10/chartex" xmlns:cx5="http://schemas.microsoft.com/office/drawing/2016/5/11/chartex" xmlns:cx6="http://schemas.microsoft.com/office/drawing/2016/5/12/chartex" xmlns:cx7="http://schemas.microsoft.com/office/drawing/2016/5/13/chartex" xmlns:cx8="http://schemas.microsoft.com/office/drawing/2016/5/14/chartex" xmlns:mc="http://schemas.openxmlformats.org/markup-compatibility/2006" xmlns:aink="http://schemas.microsoft.com/office/drawing/2016/ink" xmlns:am3d="http://schemas.microsoft.com/office/drawing/2017/model3d" xmlns:o="urn:schemas-microsoft-com:office:office" xmlns:oel="http://schemas.microsoft.com/office/2019/extlst" xmlns:r="http://schemas.openxmlformats.org/officeDocument/2006/relationships" xmlns:m="http://schemas.openxmlformats.org/officeDocument/2006/math" xmlns:v="urn:schemas-microsoft-com:vml" xmlns:wp14="http://schemas.microsoft.com/office/word/2010/wordprocessingDrawing" xmlns:wp="http://schemas.openxmlformats.org/drawingml/2006/wordprocessingDrawing" xmlns:w10="urn:schemas-microsoft-com:office:word" xmlns:w="http://schemas.openxmlformats.org/wordprocessingml/2006/main" xmlns:w14="http://schemas.microsoft.com/office/word/2010/wordml" xmlns:w15="http://schemas.microsoft.com/office/word/2012/wordml" xmlns:w16cex="http://schemas.microsoft.com/office/word/2018/wordml/cex" xmlns:w16cid="http://schemas.microsoft.com/office/word/2016/wordml/cid" xmlns:w16="http://schemas.microsoft.com/office/word/2018/wordml" xmlns:w16sdtdh="http://schemas.microsoft.com/office/word/2020/wordml/sdtdatahash" xmlns:w16se="http://schemas.microsoft.com/office/word/2015/wordml/symex" xmlns:wpg="http://schemas.microsoft.com/office/word/2010/wordprocessingGroup" xmlns:wpi="http://schemas.microsoft.com/office/word/2010/wordprocessingInk" xmlns:wne="http://schemas.microsoft.com/office/word/2006/wordml" xmlns:wps="http://schemas.microsoft.com/office/word/2010/wordprocessingShape" mc:Ignorable="w14 w15 w16se w16cid w16 w16cex w16sdtdh wp14">
+<w:endnotes xmlns:wpc="http://schemas.microsoft.com/office/word/2010/wordprocessingCanvas" xmlns:cx="http://schemas.microsoft.com/office/drawing/2014/chartex" xmlns:cx1="http://schemas.microsoft.com/office/drawing/2015/9/8/chartex" xmlns:cx2="http://schemas.microsoft.com/office/drawing/2015/10/21/chartex" xmlns:cx3="http://schemas.microsoft.com/office/drawing/2016/5/9/chartex" xmlns:cx4="http://schemas.microsoft.com/office/drawing/2016/5/10/chartex" xmlns:cx5="http://schemas.microsoft.com/office/drawing/2016/5/11/chartex" xmlns:cx6="http://schemas.microsoft.com/office/drawing/2016/5/12/chartex" xmlns:cx7="http://schemas.microsoft.com/office/drawing/2016/5/13/chartex" xmlns:cx8="http://schemas.microsoft.com/office/drawing/2016/5/14/chartex" xmlns:mc="http://schemas.openxmlformats.org/markup-compatibility/2006" xmlns:aink="http://schemas.microsoft.com/office/drawing/2016/ink" xmlns:am3d="http://schemas.microsoft.com/office/drawing/2017/model3d" xmlns:o="urn:schemas-microsoft-com:office:office" xmlns:oel="http://schemas.microsoft.com/office/2019/extlst" xmlns:r="http://schemas.openxmlformats.org/officeDocument/2006/relationships" xmlns:m="http://schemas.openxmlformats.org/officeDocument/2006/math" xmlns:v="urn:schemas-microsoft-com:vml" xmlns:wp14="http://schemas.microsoft.com/office/word/2010/wordprocessingDrawing" xmlns:wp="http://schemas.openxmlformats.org/drawingml/2006/wordprocessingDrawing" xmlns:w10="urn:schemas-microsoft-com:office:word" xmlns:w="http://schemas.openxmlformats.org/wordprocessingml/2006/main" xmlns:w14="http://schemas.microsoft.com/office/word/2010/wordml" xmlns:w15="http://schemas.microsoft.com/office/word/2012/wordml" xmlns:w16cex="http://schemas.microsoft.com/office/word/2018/wordml/cex" xmlns:w16cid="http://schemas.microsoft.com/office/word/2016/wordml/cid" xmlns:w16="http://schemas.microsoft.com/office/word/2018/wordml" xmlns:w16du="http://schemas.microsoft.com/office/word/2023/wordml/word16du" xmlns:w16sdtdh="http://schemas.microsoft.com/office/word/2020/wordml/sdtdatahash" xmlns:w16se="http://schemas.microsoft.com/office/word/2015/wordml/symex" xmlns:wpg="http://schemas.microsoft.com/office/word/2010/wordprocessingGroup" xmlns:wpi="http://schemas.microsoft.com/office/word/2010/wordprocessingInk" xmlns:wne="http://schemas.microsoft.com/office/word/2006/wordml" xmlns:wps="http://schemas.microsoft.com/office/word/2010/wordprocessingShape" mc:Ignorable="w14 w15 w16se w16cid w16 w16cex w16sdtdh wp14">
   <w:endnote w:type="separator" w:id="-1">
     <w:p>
       <w:pPr>
@@ -3068,105 +3271,279 @@
 </file>
 
 <file path=word/footer1.xml><?xml version="1.0" encoding="utf-8"?>
-<w:ftr xmlns:wpc="http://schemas.microsoft.com/office/word/2010/wordprocessingCanvas" xmlns:cx="http://schemas.microsoft.com/office/drawing/2014/chartex" xmlns:cx1="http://schemas.microsoft.com/office/drawing/2015/9/8/chartex" xmlns:cx2="http://schemas.microsoft.com/office/drawing/2015/10/21/chartex" xmlns:cx3="http://schemas.microsoft.com/office/drawing/2016/5/9/chartex" xmlns:cx4="http://schemas.microsoft.com/office/drawing/2016/5/10/chartex" xmlns:cx5="http://schemas.microsoft.com/office/drawing/2016/5/11/chartex" xmlns:cx6="http://schemas.microsoft.com/office/drawing/2016/5/12/chartex" xmlns:cx7="http://schemas.microsoft.com/office/drawing/2016/5/13/chartex" xmlns:cx8="http://schemas.microsoft.com/office/drawing/2016/5/14/chartex" xmlns:mc="http://schemas.openxmlformats.org/markup-compatibility/2006" xmlns:aink="http://schemas.microsoft.com/office/drawing/2016/ink" xmlns:am3d="http://schemas.microsoft.com/office/drawing/2017/model3d" xmlns:o="urn:schemas-microsoft-com:office:office" xmlns:oel="http://schemas.microsoft.com/office/2019/extlst" xmlns:r="http://schemas.openxmlformats.org/officeDocument/2006/relationships" xmlns:m="http://schemas.openxmlformats.org/officeDocument/2006/math" xmlns:v="urn:schemas-microsoft-com:vml" xmlns:wp14="http://schemas.microsoft.com/office/word/2010/wordprocessingDrawing" xmlns:wp="http://schemas.openxmlformats.org/drawingml/2006/wordprocessingDrawing" xmlns:w10="urn:schemas-microsoft-com:office:word" xmlns:w="http://schemas.openxmlformats.org/wordprocessingml/2006/main" xmlns:w14="http://schemas.microsoft.com/office/word/2010/wordml" xmlns:w15="http://schemas.microsoft.com/office/word/2012/wordml" xmlns:w16cex="http://schemas.microsoft.com/office/word/2018/wordml/cex" xmlns:w16cid="http://schemas.microsoft.com/office/word/2016/wordml/cid" xmlns:w16="http://schemas.microsoft.com/office/word/2018/wordml" xmlns:w16sdtdh="http://schemas.microsoft.com/office/word/2020/wordml/sdtdatahash" xmlns:w16se="http://schemas.microsoft.com/office/word/2015/wordml/symex" xmlns:wpg="http://schemas.microsoft.com/office/word/2010/wordprocessingGroup" xmlns:wpi="http://schemas.microsoft.com/office/word/2010/wordprocessingInk" xmlns:wne="http://schemas.microsoft.com/office/word/2006/wordml" xmlns:wps="http://schemas.microsoft.com/office/word/2010/wordprocessingShape" mc:Ignorable="w14 w15 w16se w16cid w16 w16cex w16sdtdh wp14">
+<w:ftr xmlns:wpc="http://schemas.microsoft.com/office/word/2010/wordprocessingCanvas" xmlns:cx="http://schemas.microsoft.com/office/drawing/2014/chartex" xmlns:cx1="http://schemas.microsoft.com/office/drawing/2015/9/8/chartex" xmlns:cx2="http://schemas.microsoft.com/office/drawing/2015/10/21/chartex" xmlns:cx3="http://schemas.microsoft.com/office/drawing/2016/5/9/chartex" xmlns:cx4="http://schemas.microsoft.com/office/drawing/2016/5/10/chartex" xmlns:cx5="http://schemas.microsoft.com/office/drawing/2016/5/11/chartex" xmlns:cx6="http://schemas.microsoft.com/office/drawing/2016/5/12/chartex" xmlns:cx7="http://schemas.microsoft.com/office/drawing/2016/5/13/chartex" xmlns:cx8="http://schemas.microsoft.com/office/drawing/2016/5/14/chartex" xmlns:mc="http://schemas.openxmlformats.org/markup-compatibility/2006" xmlns:aink="http://schemas.microsoft.com/office/drawing/2016/ink" xmlns:am3d="http://schemas.microsoft.com/office/drawing/2017/model3d" xmlns:o="urn:schemas-microsoft-com:office:office" xmlns:oel="http://schemas.microsoft.com/office/2019/extlst" xmlns:r="http://schemas.openxmlformats.org/officeDocument/2006/relationships" xmlns:m="http://schemas.openxmlformats.org/officeDocument/2006/math" xmlns:v="urn:schemas-microsoft-com:vml" xmlns:wp14="http://schemas.microsoft.com/office/word/2010/wordprocessingDrawing" xmlns:wp="http://schemas.openxmlformats.org/drawingml/2006/wordprocessingDrawing" xmlns:w10="urn:schemas-microsoft-com:office:word" xmlns:w="http://schemas.openxmlformats.org/wordprocessingml/2006/main" xmlns:w14="http://schemas.microsoft.com/office/word/2010/wordml" xmlns:w15="http://schemas.microsoft.com/office/word/2012/wordml" xmlns:w16cex="http://schemas.microsoft.com/office/word/2018/wordml/cex" xmlns:w16cid="http://schemas.microsoft.com/office/word/2016/wordml/cid" xmlns:w16="http://schemas.microsoft.com/office/word/2018/wordml" xmlns:w16du="http://schemas.microsoft.com/office/word/2023/wordml/word16du" xmlns:w16sdtdh="http://schemas.microsoft.com/office/word/2020/wordml/sdtdatahash" xmlns:w16se="http://schemas.microsoft.com/office/word/2015/wordml/symex" xmlns:wpg="http://schemas.microsoft.com/office/word/2010/wordprocessingGroup" xmlns:wpi="http://schemas.microsoft.com/office/word/2010/wordprocessingInk" xmlns:wne="http://schemas.microsoft.com/office/word/2006/wordml" xmlns:wps="http://schemas.microsoft.com/office/word/2010/wordprocessingShape" mc:Ignorable="w14 w15 w16se w16cid w16 w16cex w16sdtdh wp14">
+  <w:p>
+    <w:pPr>
+      <w:pStyle w:val="Fuzeile"/>
+    </w:pPr>
+  </w:p>
+</w:ftr>
+</file>
+
+<file path=word/footer2.xml><?xml version="1.0" encoding="utf-8"?>
+<w:ftr xmlns:wpc="http://schemas.microsoft.com/office/word/2010/wordprocessingCanvas" xmlns:cx="http://schemas.microsoft.com/office/drawing/2014/chartex" xmlns:cx1="http://schemas.microsoft.com/office/drawing/2015/9/8/chartex" xmlns:cx2="http://schemas.microsoft.com/office/drawing/2015/10/21/chartex" xmlns:cx3="http://schemas.microsoft.com/office/drawing/2016/5/9/chartex" xmlns:cx4="http://schemas.microsoft.com/office/drawing/2016/5/10/chartex" xmlns:cx5="http://schemas.microsoft.com/office/drawing/2016/5/11/chartex" xmlns:cx6="http://schemas.microsoft.com/office/drawing/2016/5/12/chartex" xmlns:cx7="http://schemas.microsoft.com/office/drawing/2016/5/13/chartex" xmlns:cx8="http://schemas.microsoft.com/office/drawing/2016/5/14/chartex" xmlns:mc="http://schemas.openxmlformats.org/markup-compatibility/2006" xmlns:aink="http://schemas.microsoft.com/office/drawing/2016/ink" xmlns:am3d="http://schemas.microsoft.com/office/drawing/2017/model3d" xmlns:o="urn:schemas-microsoft-com:office:office" xmlns:oel="http://schemas.microsoft.com/office/2019/extlst" xmlns:r="http://schemas.openxmlformats.org/officeDocument/2006/relationships" xmlns:m="http://schemas.openxmlformats.org/officeDocument/2006/math" xmlns:v="urn:schemas-microsoft-com:vml" xmlns:wp14="http://schemas.microsoft.com/office/word/2010/wordprocessingDrawing" xmlns:wp="http://schemas.openxmlformats.org/drawingml/2006/wordprocessingDrawing" xmlns:w10="urn:schemas-microsoft-com:office:word" xmlns:w="http://schemas.openxmlformats.org/wordprocessingml/2006/main" xmlns:w14="http://schemas.microsoft.com/office/word/2010/wordml" xmlns:w15="http://schemas.microsoft.com/office/word/2012/wordml" xmlns:w16cex="http://schemas.microsoft.com/office/word/2018/wordml/cex" xmlns:w16cid="http://schemas.microsoft.com/office/word/2016/wordml/cid" xmlns:w16="http://schemas.microsoft.com/office/word/2018/wordml" xmlns:w16du="http://schemas.microsoft.com/office/word/2023/wordml/word16du" xmlns:w16sdtdh="http://schemas.microsoft.com/office/word/2020/wordml/sdtdatahash" xmlns:w16se="http://schemas.microsoft.com/office/word/2015/wordml/symex" xmlns:wpg="http://schemas.microsoft.com/office/word/2010/wordprocessingGroup" xmlns:wpi="http://schemas.microsoft.com/office/word/2010/wordprocessingInk" xmlns:wne="http://schemas.microsoft.com/office/word/2006/wordml" xmlns:wps="http://schemas.microsoft.com/office/word/2010/wordprocessingShape" mc:Ignorable="w14 w15 w16se w16cid w16 w16cex w16sdtdh wp14">
+  <w:p>
+    <w:pPr>
+      <w:pStyle w:val="Fuzeile"/>
+    </w:pPr>
+  </w:p>
+</w:ftr>
+</file>
+
+<file path=word/footer3.xml><?xml version="1.0" encoding="utf-8"?>
+<w:ftr xmlns:wpc="http://schemas.microsoft.com/office/word/2010/wordprocessingCanvas" xmlns:cx="http://schemas.microsoft.com/office/drawing/2014/chartex" xmlns:cx1="http://schemas.microsoft.com/office/drawing/2015/9/8/chartex" xmlns:cx2="http://schemas.microsoft.com/office/drawing/2015/10/21/chartex" xmlns:cx3="http://schemas.microsoft.com/office/drawing/2016/5/9/chartex" xmlns:cx4="http://schemas.microsoft.com/office/drawing/2016/5/10/chartex" xmlns:cx5="http://schemas.microsoft.com/office/drawing/2016/5/11/chartex" xmlns:cx6="http://schemas.microsoft.com/office/drawing/2016/5/12/chartex" xmlns:cx7="http://schemas.microsoft.com/office/drawing/2016/5/13/chartex" xmlns:cx8="http://schemas.microsoft.com/office/drawing/2016/5/14/chartex" xmlns:mc="http://schemas.openxmlformats.org/markup-compatibility/2006" xmlns:aink="http://schemas.microsoft.com/office/drawing/2016/ink" xmlns:am3d="http://schemas.microsoft.com/office/drawing/2017/model3d" xmlns:o="urn:schemas-microsoft-com:office:office" xmlns:oel="http://schemas.microsoft.com/office/2019/extlst" xmlns:r="http://schemas.openxmlformats.org/officeDocument/2006/relationships" xmlns:m="http://schemas.openxmlformats.org/officeDocument/2006/math" xmlns:v="urn:schemas-microsoft-com:vml" xmlns:wp14="http://schemas.microsoft.com/office/word/2010/wordprocessingDrawing" xmlns:wp="http://schemas.openxmlformats.org/drawingml/2006/wordprocessingDrawing" xmlns:w10="urn:schemas-microsoft-com:office:word" xmlns:w="http://schemas.openxmlformats.org/wordprocessingml/2006/main" xmlns:w14="http://schemas.microsoft.com/office/word/2010/wordml" xmlns:w15="http://schemas.microsoft.com/office/word/2012/wordml" xmlns:w16cex="http://schemas.microsoft.com/office/word/2018/wordml/cex" xmlns:w16cid="http://schemas.microsoft.com/office/word/2016/wordml/cid" xmlns:w16="http://schemas.microsoft.com/office/word/2018/wordml" xmlns:w16du="http://schemas.microsoft.com/office/word/2023/wordml/word16du" xmlns:w16sdtdh="http://schemas.microsoft.com/office/word/2020/wordml/sdtdatahash" xmlns:w16se="http://schemas.microsoft.com/office/word/2015/wordml/symex" xmlns:wpg="http://schemas.microsoft.com/office/word/2010/wordprocessingGroup" xmlns:wpi="http://schemas.microsoft.com/office/word/2010/wordprocessingInk" xmlns:wne="http://schemas.microsoft.com/office/word/2006/wordml" xmlns:wps="http://schemas.microsoft.com/office/word/2010/wordprocessingShape" mc:Ignorable="w14 w15 w16se w16cid w16 w16cex w16sdtdh wp14">
+  <w:p>
+    <w:pPr>
+      <w:pStyle w:val="Fuzeile"/>
+    </w:pPr>
+  </w:p>
+</w:ftr>
+</file>
+
+<file path=word/footer4.xml><?xml version="1.0" encoding="utf-8"?>
+<w:ftr xmlns:wpc="http://schemas.microsoft.com/office/word/2010/wordprocessingCanvas" xmlns:cx="http://schemas.microsoft.com/office/drawing/2014/chartex" xmlns:cx1="http://schemas.microsoft.com/office/drawing/2015/9/8/chartex" xmlns:cx2="http://schemas.microsoft.com/office/drawing/2015/10/21/chartex" xmlns:cx3="http://schemas.microsoft.com/office/drawing/2016/5/9/chartex" xmlns:cx4="http://schemas.microsoft.com/office/drawing/2016/5/10/chartex" xmlns:cx5="http://schemas.microsoft.com/office/drawing/2016/5/11/chartex" xmlns:cx6="http://schemas.microsoft.com/office/drawing/2016/5/12/chartex" xmlns:cx7="http://schemas.microsoft.com/office/drawing/2016/5/13/chartex" xmlns:cx8="http://schemas.microsoft.com/office/drawing/2016/5/14/chartex" xmlns:mc="http://schemas.openxmlformats.org/markup-compatibility/2006" xmlns:aink="http://schemas.microsoft.com/office/drawing/2016/ink" xmlns:am3d="http://schemas.microsoft.com/office/drawing/2017/model3d" xmlns:o="urn:schemas-microsoft-com:office:office" xmlns:oel="http://schemas.microsoft.com/office/2019/extlst" xmlns:r="http://schemas.openxmlformats.org/officeDocument/2006/relationships" xmlns:m="http://schemas.openxmlformats.org/officeDocument/2006/math" xmlns:v="urn:schemas-microsoft-com:vml" xmlns:wp14="http://schemas.microsoft.com/office/word/2010/wordprocessingDrawing" xmlns:wp="http://schemas.openxmlformats.org/drawingml/2006/wordprocessingDrawing" xmlns:w10="urn:schemas-microsoft-com:office:word" xmlns:w="http://schemas.openxmlformats.org/wordprocessingml/2006/main" xmlns:w14="http://schemas.microsoft.com/office/word/2010/wordml" xmlns:w15="http://schemas.microsoft.com/office/word/2012/wordml" xmlns:w16cex="http://schemas.microsoft.com/office/word/2018/wordml/cex" xmlns:w16cid="http://schemas.microsoft.com/office/word/2016/wordml/cid" xmlns:w16="http://schemas.microsoft.com/office/word/2018/wordml" xmlns:w16du="http://schemas.microsoft.com/office/word/2023/wordml/word16du" xmlns:w16sdtdh="http://schemas.microsoft.com/office/word/2020/wordml/sdtdatahash" xmlns:w16se="http://schemas.microsoft.com/office/word/2015/wordml/symex" xmlns:wpg="http://schemas.microsoft.com/office/word/2010/wordprocessingGroup" xmlns:wpi="http://schemas.microsoft.com/office/word/2010/wordprocessingInk" xmlns:wne="http://schemas.microsoft.com/office/word/2006/wordml" xmlns:wps="http://schemas.microsoft.com/office/word/2010/wordprocessingShape" mc:Ignorable="w14 w15 w16se w16cid w16 w16cex w16sdtdh wp14">
   <w:sdt>
     <w:sdtPr>
-      <w:id w:val="1980586582"/>
+      <w:id w:val="-700088320"/>
       <w:docPartObj>
-        <w:docPartGallery w:val="Page Numbers (Top of Page)"/>
+        <w:docPartGallery w:val="Page Numbers (Bottom of Page)"/>
         <w:docPartUnique/>
       </w:docPartObj>
     </w:sdtPr>
     <w:sdtContent>
-      <w:p>
-        <w:pPr>
-          <w:pStyle w:val="Fuzeile"/>
-          <w:jc w:val="center"/>
-        </w:pPr>
-        <w:r>
-          <w:t xml:space="preserve">Seite </w:t>
-        </w:r>
-        <w:r>
-          <w:rPr>
-            <w:b/>
-            <w:bCs/>
-          </w:rPr>
-          <w:fldChar w:fldCharType="begin"/>
-        </w:r>
-        <w:r>
-          <w:rPr>
-            <w:b/>
-            <w:bCs/>
-          </w:rPr>
-          <w:instrText>PAGE  \* Arabic  \* MERGEFORMAT</w:instrText>
-        </w:r>
-        <w:r>
-          <w:rPr>
-            <w:b/>
-            <w:bCs/>
-          </w:rPr>
-          <w:fldChar w:fldCharType="separate"/>
-        </w:r>
-        <w:r>
-          <w:rPr>
-            <w:b/>
-            <w:bCs/>
-          </w:rPr>
-          <w:t>1</w:t>
-        </w:r>
-        <w:r>
-          <w:rPr>
-            <w:b/>
-            <w:bCs/>
-          </w:rPr>
-          <w:fldChar w:fldCharType="end"/>
-        </w:r>
-        <w:r>
-          <w:t xml:space="preserve"> von </w:t>
-        </w:r>
-        <w:r>
-          <w:rPr>
-            <w:b/>
-            <w:bCs/>
-          </w:rPr>
-          <w:fldChar w:fldCharType="begin"/>
-        </w:r>
-        <w:r>
-          <w:rPr>
-            <w:b/>
-            <w:bCs/>
-          </w:rPr>
-          <w:instrText>NUMPAGES  \* Arabic  \* MERGEFORMAT</w:instrText>
-        </w:r>
-        <w:r>
-          <w:rPr>
-            <w:b/>
-            <w:bCs/>
-          </w:rPr>
-          <w:fldChar w:fldCharType="separate"/>
-        </w:r>
-        <w:r>
-          <w:rPr>
-            <w:b/>
-            <w:bCs/>
-          </w:rPr>
-          <w:t>2</w:t>
-        </w:r>
-        <w:r>
-          <w:rPr>
-            <w:b/>
-            <w:bCs/>
-          </w:rPr>
-          <w:fldChar w:fldCharType="end"/>
-        </w:r>
-      </w:p>
+      <w:sdt>
+        <w:sdtPr>
+          <w:id w:val="-1293667800"/>
+          <w:docPartObj>
+            <w:docPartGallery w:val="Page Numbers (Top of Page)"/>
+            <w:docPartUnique/>
+          </w:docPartObj>
+        </w:sdtPr>
+        <w:sdtContent>
+          <w:p>
+            <w:pPr>
+              <w:pStyle w:val="Fuzeile"/>
+              <w:jc w:val="center"/>
+            </w:pPr>
+            <w:r>
+              <w:t xml:space="preserve">Seite </w:t>
+            </w:r>
+            <w:r>
+              <w:rPr>
+                <w:b/>
+                <w:bCs/>
+                <w:sz w:val="24"/>
+                <w:szCs w:val="24"/>
+              </w:rPr>
+              <w:fldChar w:fldCharType="begin"/>
+            </w:r>
+            <w:r>
+              <w:rPr>
+                <w:b/>
+                <w:bCs/>
+              </w:rPr>
+              <w:instrText>PAGE</w:instrText>
+            </w:r>
+            <w:r>
+              <w:rPr>
+                <w:b/>
+                <w:bCs/>
+                <w:sz w:val="24"/>
+                <w:szCs w:val="24"/>
+              </w:rPr>
+              <w:fldChar w:fldCharType="separate"/>
+            </w:r>
+            <w:r>
+              <w:rPr>
+                <w:b/>
+                <w:bCs/>
+              </w:rPr>
+              <w:t>2</w:t>
+            </w:r>
+            <w:r>
+              <w:rPr>
+                <w:b/>
+                <w:bCs/>
+                <w:sz w:val="24"/>
+                <w:szCs w:val="24"/>
+              </w:rPr>
+              <w:fldChar w:fldCharType="end"/>
+            </w:r>
+            <w:r>
+              <w:t xml:space="preserve"> von </w:t>
+            </w:r>
+            <w:r>
+              <w:rPr>
+                <w:b/>
+                <w:bCs/>
+                <w:sz w:val="24"/>
+                <w:szCs w:val="24"/>
+              </w:rPr>
+              <w:fldChar w:fldCharType="begin"/>
+            </w:r>
+            <w:r>
+              <w:rPr>
+                <w:b/>
+                <w:bCs/>
+              </w:rPr>
+              <w:instrText>NUMPAGES</w:instrText>
+            </w:r>
+            <w:r>
+              <w:rPr>
+                <w:b/>
+                <w:bCs/>
+                <w:sz w:val="24"/>
+                <w:szCs w:val="24"/>
+              </w:rPr>
+              <w:fldChar w:fldCharType="separate"/>
+            </w:r>
+            <w:r>
+              <w:rPr>
+                <w:b/>
+                <w:bCs/>
+              </w:rPr>
+              <w:t>2</w:t>
+            </w:r>
+            <w:r>
+              <w:rPr>
+                <w:b/>
+                <w:bCs/>
+                <w:sz w:val="24"/>
+                <w:szCs w:val="24"/>
+              </w:rPr>
+              <w:fldChar w:fldCharType="end"/>
+            </w:r>
+          </w:p>
+        </w:sdtContent>
+      </w:sdt>
+    </w:sdtContent>
+  </w:sdt>
+</w:ftr>
+</file>
+
+<file path=word/footer5.xml><?xml version="1.0" encoding="utf-8"?>
+<w:ftr xmlns:wpc="http://schemas.microsoft.com/office/word/2010/wordprocessingCanvas" xmlns:cx="http://schemas.microsoft.com/office/drawing/2014/chartex" xmlns:cx1="http://schemas.microsoft.com/office/drawing/2015/9/8/chartex" xmlns:cx2="http://schemas.microsoft.com/office/drawing/2015/10/21/chartex" xmlns:cx3="http://schemas.microsoft.com/office/drawing/2016/5/9/chartex" xmlns:cx4="http://schemas.microsoft.com/office/drawing/2016/5/10/chartex" xmlns:cx5="http://schemas.microsoft.com/office/drawing/2016/5/11/chartex" xmlns:cx6="http://schemas.microsoft.com/office/drawing/2016/5/12/chartex" xmlns:cx7="http://schemas.microsoft.com/office/drawing/2016/5/13/chartex" xmlns:cx8="http://schemas.microsoft.com/office/drawing/2016/5/14/chartex" xmlns:mc="http://schemas.openxmlformats.org/markup-compatibility/2006" xmlns:aink="http://schemas.microsoft.com/office/drawing/2016/ink" xmlns:am3d="http://schemas.microsoft.com/office/drawing/2017/model3d" xmlns:o="urn:schemas-microsoft-com:office:office" xmlns:oel="http://schemas.microsoft.com/office/2019/extlst" xmlns:r="http://schemas.openxmlformats.org/officeDocument/2006/relationships" xmlns:m="http://schemas.openxmlformats.org/officeDocument/2006/math" xmlns:v="urn:schemas-microsoft-com:vml" xmlns:wp14="http://schemas.microsoft.com/office/word/2010/wordprocessingDrawing" xmlns:wp="http://schemas.openxmlformats.org/drawingml/2006/wordprocessingDrawing" xmlns:w10="urn:schemas-microsoft-com:office:word" xmlns:w="http://schemas.openxmlformats.org/wordprocessingml/2006/main" xmlns:w14="http://schemas.microsoft.com/office/word/2010/wordml" xmlns:w15="http://schemas.microsoft.com/office/word/2012/wordml" xmlns:w16cex="http://schemas.microsoft.com/office/word/2018/wordml/cex" xmlns:w16cid="http://schemas.microsoft.com/office/word/2016/wordml/cid" xmlns:w16="http://schemas.microsoft.com/office/word/2018/wordml" xmlns:w16du="http://schemas.microsoft.com/office/word/2023/wordml/word16du" xmlns:w16sdtdh="http://schemas.microsoft.com/office/word/2020/wordml/sdtdatahash" xmlns:w16se="http://schemas.microsoft.com/office/word/2015/wordml/symex" xmlns:wpg="http://schemas.microsoft.com/office/word/2010/wordprocessingGroup" xmlns:wpi="http://schemas.microsoft.com/office/word/2010/wordprocessingInk" xmlns:wne="http://schemas.microsoft.com/office/word/2006/wordml" xmlns:wps="http://schemas.microsoft.com/office/word/2010/wordprocessingShape" mc:Ignorable="w14 w15 w16se w16cid w16 w16cex w16sdtdh wp14">
+  <w:sdt>
+    <w:sdtPr>
+      <w:id w:val="765890550"/>
+      <w:docPartObj>
+        <w:docPartGallery w:val="Page Numbers (Bottom of Page)"/>
+        <w:docPartUnique/>
+      </w:docPartObj>
+    </w:sdtPr>
+    <w:sdtContent>
+      <w:sdt>
+        <w:sdtPr>
+          <w:id w:val="1728636285"/>
+          <w:docPartObj>
+            <w:docPartGallery w:val="Page Numbers (Top of Page)"/>
+            <w:docPartUnique/>
+          </w:docPartObj>
+        </w:sdtPr>
+        <w:sdtContent>
+          <w:p>
+            <w:pPr>
+              <w:pStyle w:val="Fuzeile"/>
+              <w:jc w:val="center"/>
+            </w:pPr>
+            <w:r>
+              <w:t xml:space="preserve">Seite </w:t>
+            </w:r>
+            <w:r>
+              <w:rPr>
+                <w:b/>
+                <w:bCs/>
+                <w:sz w:val="24"/>
+                <w:szCs w:val="24"/>
+              </w:rPr>
+              <w:fldChar w:fldCharType="begin"/>
+            </w:r>
+            <w:r>
+              <w:rPr>
+                <w:b/>
+                <w:bCs/>
+              </w:rPr>
+              <w:instrText>PAGE</w:instrText>
+            </w:r>
+            <w:r>
+              <w:rPr>
+                <w:b/>
+                <w:bCs/>
+                <w:sz w:val="24"/>
+                <w:szCs w:val="24"/>
+              </w:rPr>
+              <w:fldChar w:fldCharType="separate"/>
+            </w:r>
+            <w:r>
+              <w:rPr>
+                <w:b/>
+                <w:bCs/>
+              </w:rPr>
+              <w:t>2</w:t>
+            </w:r>
+            <w:r>
+              <w:rPr>
+                <w:b/>
+                <w:bCs/>
+                <w:sz w:val="24"/>
+                <w:szCs w:val="24"/>
+              </w:rPr>
+              <w:fldChar w:fldCharType="end"/>
+            </w:r>
+            <w:r>
+              <w:t xml:space="preserve"> von </w:t>
+            </w:r>
+            <w:r>
+              <w:rPr>
+                <w:b/>
+                <w:bCs/>
+                <w:sz w:val="24"/>
+                <w:szCs w:val="24"/>
+              </w:rPr>
+              <w:fldChar w:fldCharType="begin"/>
+            </w:r>
+            <w:r>
+              <w:rPr>
+                <w:b/>
+                <w:bCs/>
+              </w:rPr>
+              <w:instrText>NUMPAGES</w:instrText>
+            </w:r>
+            <w:r>
+              <w:rPr>
+                <w:b/>
+                <w:bCs/>
+                <w:sz w:val="24"/>
+                <w:szCs w:val="24"/>
+              </w:rPr>
+              <w:fldChar w:fldCharType="separate"/>
+            </w:r>
+            <w:r>
+              <w:rPr>
+                <w:b/>
+                <w:bCs/>
+              </w:rPr>
+              <w:t>2</w:t>
+            </w:r>
+            <w:r>
+              <w:rPr>
+                <w:b/>
+                <w:bCs/>
+                <w:sz w:val="24"/>
+                <w:szCs w:val="24"/>
+              </w:rPr>
+              <w:fldChar w:fldCharType="end"/>
+            </w:r>
+          </w:p>
+        </w:sdtContent>
+      </w:sdt>
     </w:sdtContent>
   </w:sdt>
 </w:ftr>
 </file>
 
 <file path=word/footnotes.xml><?xml version="1.0" encoding="utf-8"?>
-<w:footnotes xmlns:wpc="http://schemas.microsoft.com/office/word/2010/wordprocessingCanvas" xmlns:cx="http://schemas.microsoft.com/office/drawing/2014/chartex" xmlns:cx1="http://schemas.microsoft.com/office/drawing/2015/9/8/chartex" xmlns:cx2="http://schemas.microsoft.com/office/drawing/2015/10/21/chartex" xmlns:cx3="http://schemas.microsoft.com/office/drawing/2016/5/9/chartex" xmlns:cx4="http://schemas.microsoft.com/office/drawing/2016/5/10/chartex" xmlns:cx5="http://schemas.microsoft.com/office/drawing/2016/5/11/chartex" xmlns:cx6="http://schemas.microsoft.com/office/drawing/2016/5/12/chartex" xmlns:cx7="http://schemas.microsoft.com/office/drawing/2016/5/13/chartex" xmlns:cx8="http://schemas.microsoft.com/office/drawing/2016/5/14/chartex" xmlns:mc="http://schemas.openxmlformats.org/markup-compatibility/2006" xmlns:aink="http://schemas.microsoft.com/office/drawing/2016/ink" xmlns:am3d="http://schemas.microsoft.com/office/drawing/2017/model3d" xmlns:o="urn:schemas-microsoft-com:office:office" xmlns:oel="http://schemas.microsoft.com/office/2019/extlst" xmlns:r="http://schemas.openxmlformats.org/officeDocument/2006/relationships" xmlns:m="http://schemas.openxmlformats.org/officeDocument/2006/math" xmlns:v="urn:schemas-microsoft-com:vml" xmlns:wp14="http://schemas.microsoft.com/office/word/2010/wordprocessingDrawing" xmlns:wp="http://schemas.openxmlformats.org/drawingml/2006/wordprocessingDrawing" xmlns:w10="urn:schemas-microsoft-com:office:word" xmlns:w="http://schemas.openxmlformats.org/wordprocessingml/2006/main" xmlns:w14="http://schemas.microsoft.com/office/word/2010/wordml" xmlns:w15="http://schemas.microsoft.com/office/word/2012/wordml" xmlns:w16cex="http://schemas.microsoft.com/office/word/2018/wordml/cex" xmlns:w16cid="http://schemas.microsoft.com/office/word/2016/wordml/cid" xmlns:w16="http://schemas.microsoft.com/office/word/2018/wordml" xmlns:w16sdtdh="http://schemas.microsoft.com/office/word/2020/wordml/sdtdatahash" xmlns:w16se="http://schemas.microsoft.com/office/word/2015/wordml/symex" xmlns:wpg="http://schemas.microsoft.com/office/word/2010/wordprocessingGroup" xmlns:wpi="http://schemas.microsoft.com/office/word/2010/wordprocessingInk" xmlns:wne="http://schemas.microsoft.com/office/word/2006/wordml" xmlns:wps="http://schemas.microsoft.com/office/word/2010/wordprocessingShape" mc:Ignorable="w14 w15 w16se w16cid w16 w16cex w16sdtdh wp14">
+<w:footnotes xmlns:wpc="http://schemas.microsoft.com/office/word/2010/wordprocessingCanvas" xmlns:cx="http://schemas.microsoft.com/office/drawing/2014/chartex" xmlns:cx1="http://schemas.microsoft.com/office/drawing/2015/9/8/chartex" xmlns:cx2="http://schemas.microsoft.com/office/drawing/2015/10/21/chartex" xmlns:cx3="http://schemas.microsoft.com/office/drawing/2016/5/9/chartex" xmlns:cx4="http://schemas.microsoft.com/office/drawing/2016/5/10/chartex" xmlns:cx5="http://schemas.microsoft.com/office/drawing/2016/5/11/chartex" xmlns:cx6="http://schemas.microsoft.com/office/drawing/2016/5/12/chartex" xmlns:cx7="http://schemas.microsoft.com/office/drawing/2016/5/13/chartex" xmlns:cx8="http://schemas.microsoft.com/office/drawing/2016/5/14/chartex" xmlns:mc="http://schemas.openxmlformats.org/markup-compatibility/2006" xmlns:aink="http://schemas.microsoft.com/office/drawing/2016/ink" xmlns:am3d="http://schemas.microsoft.com/office/drawing/2017/model3d" xmlns:o="urn:schemas-microsoft-com:office:office" xmlns:oel="http://schemas.microsoft.com/office/2019/extlst" xmlns:r="http://schemas.openxmlformats.org/officeDocument/2006/relationships" xmlns:m="http://schemas.openxmlformats.org/officeDocument/2006/math" xmlns:v="urn:schemas-microsoft-com:vml" xmlns:wp14="http://schemas.microsoft.com/office/word/2010/wordprocessingDrawing" xmlns:wp="http://schemas.openxmlformats.org/drawingml/2006/wordprocessingDrawing" xmlns:w10="urn:schemas-microsoft-com:office:word" xmlns:w="http://schemas.openxmlformats.org/wordprocessingml/2006/main" xmlns:w14="http://schemas.microsoft.com/office/word/2010/wordml" xmlns:w15="http://schemas.microsoft.com/office/word/2012/wordml" xmlns:w16cex="http://schemas.microsoft.com/office/word/2018/wordml/cex" xmlns:w16cid="http://schemas.microsoft.com/office/word/2016/wordml/cid" xmlns:w16="http://schemas.microsoft.com/office/word/2018/wordml" xmlns:w16du="http://schemas.microsoft.com/office/word/2023/wordml/word16du" xmlns:w16sdtdh="http://schemas.microsoft.com/office/word/2020/wordml/sdtdatahash" xmlns:w16se="http://schemas.microsoft.com/office/word/2015/wordml/symex" xmlns:wpg="http://schemas.microsoft.com/office/word/2010/wordprocessingGroup" xmlns:wpi="http://schemas.microsoft.com/office/word/2010/wordprocessingInk" xmlns:wne="http://schemas.microsoft.com/office/word/2006/wordml" xmlns:wps="http://schemas.microsoft.com/office/word/2010/wordprocessingShape" mc:Ignorable="w14 w15 w16se w16cid w16 w16cex w16sdtdh wp14">
   <w:footnote w:type="separator" w:id="-1">
     <w:p>
       <w:pPr>
@@ -3191,13 +3568,23 @@
 </file>
 
 <file path=word/header1.xml><?xml version="1.0" encoding="utf-8"?>
-<w:hdr xmlns:wpc="http://schemas.microsoft.com/office/word/2010/wordprocessingCanvas" xmlns:cx="http://schemas.microsoft.com/office/drawing/2014/chartex" xmlns:cx1="http://schemas.microsoft.com/office/drawing/2015/9/8/chartex" xmlns:cx2="http://schemas.microsoft.com/office/drawing/2015/10/21/chartex" xmlns:cx3="http://schemas.microsoft.com/office/drawing/2016/5/9/chartex" xmlns:cx4="http://schemas.microsoft.com/office/drawing/2016/5/10/chartex" xmlns:cx5="http://schemas.microsoft.com/office/drawing/2016/5/11/chartex" xmlns:cx6="http://schemas.microsoft.com/office/drawing/2016/5/12/chartex" xmlns:cx7="http://schemas.microsoft.com/office/drawing/2016/5/13/chartex" xmlns:cx8="http://schemas.microsoft.com/office/drawing/2016/5/14/chartex" xmlns:mc="http://schemas.openxmlformats.org/markup-compatibility/2006" xmlns:aink="http://schemas.microsoft.com/office/drawing/2016/ink" xmlns:am3d="http://schemas.microsoft.com/office/drawing/2017/model3d" xmlns:o="urn:schemas-microsoft-com:office:office" xmlns:oel="http://schemas.microsoft.com/office/2019/extlst" xmlns:r="http://schemas.openxmlformats.org/officeDocument/2006/relationships" xmlns:m="http://schemas.openxmlformats.org/officeDocument/2006/math" xmlns:v="urn:schemas-microsoft-com:vml" xmlns:wp14="http://schemas.microsoft.com/office/word/2010/wordprocessingDrawing" xmlns:wp="http://schemas.openxmlformats.org/drawingml/2006/wordprocessingDrawing" xmlns:w10="urn:schemas-microsoft-com:office:word" xmlns:w="http://schemas.openxmlformats.org/wordprocessingml/2006/main" xmlns:w14="http://schemas.microsoft.com/office/word/2010/wordml" xmlns:w15="http://schemas.microsoft.com/office/word/2012/wordml" xmlns:w16cex="http://schemas.microsoft.com/office/word/2018/wordml/cex" xmlns:w16cid="http://schemas.microsoft.com/office/word/2016/wordml/cid" xmlns:w16="http://schemas.microsoft.com/office/word/2018/wordml" xmlns:w16sdtdh="http://schemas.microsoft.com/office/word/2020/wordml/sdtdatahash" xmlns:w16se="http://schemas.microsoft.com/office/word/2015/wordml/symex" xmlns:wpg="http://schemas.microsoft.com/office/word/2010/wordprocessingGroup" xmlns:wpi="http://schemas.microsoft.com/office/word/2010/wordprocessingInk" xmlns:wne="http://schemas.microsoft.com/office/word/2006/wordml" xmlns:wps="http://schemas.microsoft.com/office/word/2010/wordprocessingShape" mc:Ignorable="w14 w15 w16se w16cid w16 w16cex w16sdtdh wp14">
+<w:hdr xmlns:wpc="http://schemas.microsoft.com/office/word/2010/wordprocessingCanvas" xmlns:cx="http://schemas.microsoft.com/office/drawing/2014/chartex" xmlns:cx1="http://schemas.microsoft.com/office/drawing/2015/9/8/chartex" xmlns:cx2="http://schemas.microsoft.com/office/drawing/2015/10/21/chartex" xmlns:cx3="http://schemas.microsoft.com/office/drawing/2016/5/9/chartex" xmlns:cx4="http://schemas.microsoft.com/office/drawing/2016/5/10/chartex" xmlns:cx5="http://schemas.microsoft.com/office/drawing/2016/5/11/chartex" xmlns:cx6="http://schemas.microsoft.com/office/drawing/2016/5/12/chartex" xmlns:cx7="http://schemas.microsoft.com/office/drawing/2016/5/13/chartex" xmlns:cx8="http://schemas.microsoft.com/office/drawing/2016/5/14/chartex" xmlns:mc="http://schemas.openxmlformats.org/markup-compatibility/2006" xmlns:aink="http://schemas.microsoft.com/office/drawing/2016/ink" xmlns:am3d="http://schemas.microsoft.com/office/drawing/2017/model3d" xmlns:o="urn:schemas-microsoft-com:office:office" xmlns:oel="http://schemas.microsoft.com/office/2019/extlst" xmlns:r="http://schemas.openxmlformats.org/officeDocument/2006/relationships" xmlns:m="http://schemas.openxmlformats.org/officeDocument/2006/math" xmlns:v="urn:schemas-microsoft-com:vml" xmlns:wp14="http://schemas.microsoft.com/office/word/2010/wordprocessingDrawing" xmlns:wp="http://schemas.openxmlformats.org/drawingml/2006/wordprocessingDrawing" xmlns:w10="urn:schemas-microsoft-com:office:word" xmlns:w="http://schemas.openxmlformats.org/wordprocessingml/2006/main" xmlns:w14="http://schemas.microsoft.com/office/word/2010/wordml" xmlns:w15="http://schemas.microsoft.com/office/word/2012/wordml" xmlns:w16cex="http://schemas.microsoft.com/office/word/2018/wordml/cex" xmlns:w16cid="http://schemas.microsoft.com/office/word/2016/wordml/cid" xmlns:w16="http://schemas.microsoft.com/office/word/2018/wordml" xmlns:w16du="http://schemas.microsoft.com/office/word/2023/wordml/word16du" xmlns:w16sdtdh="http://schemas.microsoft.com/office/word/2020/wordml/sdtdatahash" xmlns:w16se="http://schemas.microsoft.com/office/word/2015/wordml/symex" xmlns:wpg="http://schemas.microsoft.com/office/word/2010/wordprocessingGroup" xmlns:wpi="http://schemas.microsoft.com/office/word/2010/wordprocessingInk" xmlns:wne="http://schemas.microsoft.com/office/word/2006/wordml" xmlns:wps="http://schemas.microsoft.com/office/word/2010/wordprocessingShape" mc:Ignorable="w14 w15 w16se w16cid w16 w16cex w16sdtdh wp14">
   <w:p>
     <w:pPr>
       <w:pStyle w:val="Kopfzeile"/>
     </w:pPr>
-    <w:bookmarkStart w:id="15" w:name="_Hlk131676218"/>
-    <w:bookmarkStart w:id="16" w:name="_Hlk131676219"/>
+  </w:p>
+</w:hdr>
+</file>
+
+<file path=word/header2.xml><?xml version="1.0" encoding="utf-8"?>
+<w:hdr xmlns:wpc="http://schemas.microsoft.com/office/word/2010/wordprocessingCanvas" xmlns:cx="http://schemas.microsoft.com/office/drawing/2014/chartex" xmlns:cx1="http://schemas.microsoft.com/office/drawing/2015/9/8/chartex" xmlns:cx2="http://schemas.microsoft.com/office/drawing/2015/10/21/chartex" xmlns:cx3="http://schemas.microsoft.com/office/drawing/2016/5/9/chartex" xmlns:cx4="http://schemas.microsoft.com/office/drawing/2016/5/10/chartex" xmlns:cx5="http://schemas.microsoft.com/office/drawing/2016/5/11/chartex" xmlns:cx6="http://schemas.microsoft.com/office/drawing/2016/5/12/chartex" xmlns:cx7="http://schemas.microsoft.com/office/drawing/2016/5/13/chartex" xmlns:cx8="http://schemas.microsoft.com/office/drawing/2016/5/14/chartex" xmlns:mc="http://schemas.openxmlformats.org/markup-compatibility/2006" xmlns:aink="http://schemas.microsoft.com/office/drawing/2016/ink" xmlns:am3d="http://schemas.microsoft.com/office/drawing/2017/model3d" xmlns:o="urn:schemas-microsoft-com:office:office" xmlns:oel="http://schemas.microsoft.com/office/2019/extlst" xmlns:r="http://schemas.openxmlformats.org/officeDocument/2006/relationships" xmlns:m="http://schemas.openxmlformats.org/officeDocument/2006/math" xmlns:v="urn:schemas-microsoft-com:vml" xmlns:wp14="http://schemas.microsoft.com/office/word/2010/wordprocessingDrawing" xmlns:wp="http://schemas.openxmlformats.org/drawingml/2006/wordprocessingDrawing" xmlns:w10="urn:schemas-microsoft-com:office:word" xmlns:w="http://schemas.openxmlformats.org/wordprocessingml/2006/main" xmlns:w14="http://schemas.microsoft.com/office/word/2010/wordml" xmlns:w15="http://schemas.microsoft.com/office/word/2012/wordml" xmlns:w16cex="http://schemas.microsoft.com/office/word/2018/wordml/cex" xmlns:w16cid="http://schemas.microsoft.com/office/word/2016/wordml/cid" xmlns:w16="http://schemas.microsoft.com/office/word/2018/wordml" xmlns:w16du="http://schemas.microsoft.com/office/word/2023/wordml/word16du" xmlns:w16sdtdh="http://schemas.microsoft.com/office/word/2020/wordml/sdtdatahash" xmlns:w16se="http://schemas.microsoft.com/office/word/2015/wordml/symex" xmlns:wpg="http://schemas.microsoft.com/office/word/2010/wordprocessingGroup" xmlns:wpi="http://schemas.microsoft.com/office/word/2010/wordprocessingInk" xmlns:wne="http://schemas.microsoft.com/office/word/2006/wordml" xmlns:wps="http://schemas.microsoft.com/office/word/2010/wordprocessingShape" mc:Ignorable="w14 w15 w16se w16cid w16 w16cex w16sdtdh wp14">
+  <w:p>
+    <w:pPr>
+      <w:pStyle w:val="Kopfzeile"/>
+    </w:pPr>
+    <w:bookmarkStart w:id="0" w:name="_Hlk131676218"/>
+    <w:bookmarkStart w:id="1" w:name="_Hlk131676219"/>
     <w:r>
       <w:t>Grob/Feinkonzept</w:t>
     </w:r>
@@ -3209,14 +3596,24 @@
       <w:tab/>
       <w:t>Herberich Sandro</w:t>
     </w:r>
-    <w:bookmarkEnd w:id="15"/>
-    <w:bookmarkEnd w:id="16"/>
+    <w:bookmarkEnd w:id="0"/>
+    <w:bookmarkEnd w:id="1"/>
+  </w:p>
+</w:hdr>
+</file>
+
+<file path=word/header3.xml><?xml version="1.0" encoding="utf-8"?>
+<w:hdr xmlns:wpc="http://schemas.microsoft.com/office/word/2010/wordprocessingCanvas" xmlns:cx="http://schemas.microsoft.com/office/drawing/2014/chartex" xmlns:cx1="http://schemas.microsoft.com/office/drawing/2015/9/8/chartex" xmlns:cx2="http://schemas.microsoft.com/office/drawing/2015/10/21/chartex" xmlns:cx3="http://schemas.microsoft.com/office/drawing/2016/5/9/chartex" xmlns:cx4="http://schemas.microsoft.com/office/drawing/2016/5/10/chartex" xmlns:cx5="http://schemas.microsoft.com/office/drawing/2016/5/11/chartex" xmlns:cx6="http://schemas.microsoft.com/office/drawing/2016/5/12/chartex" xmlns:cx7="http://schemas.microsoft.com/office/drawing/2016/5/13/chartex" xmlns:cx8="http://schemas.microsoft.com/office/drawing/2016/5/14/chartex" xmlns:mc="http://schemas.openxmlformats.org/markup-compatibility/2006" xmlns:aink="http://schemas.microsoft.com/office/drawing/2016/ink" xmlns:am3d="http://schemas.microsoft.com/office/drawing/2017/model3d" xmlns:o="urn:schemas-microsoft-com:office:office" xmlns:oel="http://schemas.microsoft.com/office/2019/extlst" xmlns:r="http://schemas.openxmlformats.org/officeDocument/2006/relationships" xmlns:m="http://schemas.openxmlformats.org/officeDocument/2006/math" xmlns:v="urn:schemas-microsoft-com:vml" xmlns:wp14="http://schemas.microsoft.com/office/word/2010/wordprocessingDrawing" xmlns:wp="http://schemas.openxmlformats.org/drawingml/2006/wordprocessingDrawing" xmlns:w10="urn:schemas-microsoft-com:office:word" xmlns:w="http://schemas.openxmlformats.org/wordprocessingml/2006/main" xmlns:w14="http://schemas.microsoft.com/office/word/2010/wordml" xmlns:w15="http://schemas.microsoft.com/office/word/2012/wordml" xmlns:w16cex="http://schemas.microsoft.com/office/word/2018/wordml/cex" xmlns:w16cid="http://schemas.microsoft.com/office/word/2016/wordml/cid" xmlns:w16="http://schemas.microsoft.com/office/word/2018/wordml" xmlns:w16du="http://schemas.microsoft.com/office/word/2023/wordml/word16du" xmlns:w16sdtdh="http://schemas.microsoft.com/office/word/2020/wordml/sdtdatahash" xmlns:w16se="http://schemas.microsoft.com/office/word/2015/wordml/symex" xmlns:wpg="http://schemas.microsoft.com/office/word/2010/wordprocessingGroup" xmlns:wpi="http://schemas.microsoft.com/office/word/2010/wordprocessingInk" xmlns:wne="http://schemas.microsoft.com/office/word/2006/wordml" xmlns:wps="http://schemas.microsoft.com/office/word/2010/wordprocessingShape" mc:Ignorable="w14 w15 w16se w16cid w16 w16cex w16sdtdh wp14">
+  <w:p>
+    <w:pPr>
+      <w:pStyle w:val="Kopfzeile"/>
+    </w:pPr>
   </w:p>
 </w:hdr>
 </file>
 
 <file path=word/numbering.xml><?xml version="1.0" encoding="utf-8"?>
-<w:numbering xmlns:wpc="http://schemas.microsoft.com/office/word/2010/wordprocessingCanvas" xmlns:cx="http://schemas.microsoft.com/office/drawing/2014/chartex" xmlns:cx1="http://schemas.microsoft.com/office/drawing/2015/9/8/chartex" xmlns:cx2="http://schemas.microsoft.com/office/drawing/2015/10/21/chartex" xmlns:cx3="http://schemas.microsoft.com/office/drawing/2016/5/9/chartex" xmlns:cx4="http://schemas.microsoft.com/office/drawing/2016/5/10/chartex" xmlns:cx5="http://schemas.microsoft.com/office/drawing/2016/5/11/chartex" xmlns:cx6="http://schemas.microsoft.com/office/drawing/2016/5/12/chartex" xmlns:cx7="http://schemas.microsoft.com/office/drawing/2016/5/13/chartex" xmlns:cx8="http://schemas.microsoft.com/office/drawing/2016/5/14/chartex" xmlns:mc="http://schemas.openxmlformats.org/markup-compatibility/2006" xmlns:aink="http://schemas.microsoft.com/office/drawing/2016/ink" xmlns:am3d="http://schemas.microsoft.com/office/drawing/2017/model3d" xmlns:o="urn:schemas-microsoft-com:office:office" xmlns:oel="http://schemas.microsoft.com/office/2019/extlst" xmlns:r="http://schemas.openxmlformats.org/officeDocument/2006/relationships" xmlns:m="http://schemas.openxmlformats.org/officeDocument/2006/math" xmlns:v="urn:schemas-microsoft-com:vml" xmlns:wp14="http://schemas.microsoft.com/office/word/2010/wordprocessingDrawing" xmlns:wp="http://schemas.openxmlformats.org/drawingml/2006/wordprocessingDrawing" xmlns:w10="urn:schemas-microsoft-com:office:word" xmlns:w="http://schemas.openxmlformats.org/wordprocessingml/2006/main" xmlns:w14="http://schemas.microsoft.com/office/word/2010/wordml" xmlns:w15="http://schemas.microsoft.com/office/word/2012/wordml" xmlns:w16cex="http://schemas.microsoft.com/office/word/2018/wordml/cex" xmlns:w16cid="http://schemas.microsoft.com/office/word/2016/wordml/cid" xmlns:w16="http://schemas.microsoft.com/office/word/2018/wordml" xmlns:w16sdtdh="http://schemas.microsoft.com/office/word/2020/wordml/sdtdatahash" xmlns:w16se="http://schemas.microsoft.com/office/word/2015/wordml/symex" xmlns:wpg="http://schemas.microsoft.com/office/word/2010/wordprocessingGroup" xmlns:wpi="http://schemas.microsoft.com/office/word/2010/wordprocessingInk" xmlns:wne="http://schemas.microsoft.com/office/word/2006/wordml" xmlns:wps="http://schemas.microsoft.com/office/word/2010/wordprocessingShape" mc:Ignorable="w14 w15 w16se w16cid w16 w16cex w16sdtdh wp14">
+<w:numbering xmlns:wpc="http://schemas.microsoft.com/office/word/2010/wordprocessingCanvas" xmlns:cx="http://schemas.microsoft.com/office/drawing/2014/chartex" xmlns:cx1="http://schemas.microsoft.com/office/drawing/2015/9/8/chartex" xmlns:cx2="http://schemas.microsoft.com/office/drawing/2015/10/21/chartex" xmlns:cx3="http://schemas.microsoft.com/office/drawing/2016/5/9/chartex" xmlns:cx4="http://schemas.microsoft.com/office/drawing/2016/5/10/chartex" xmlns:cx5="http://schemas.microsoft.com/office/drawing/2016/5/11/chartex" xmlns:cx6="http://schemas.microsoft.com/office/drawing/2016/5/12/chartex" xmlns:cx7="http://schemas.microsoft.com/office/drawing/2016/5/13/chartex" xmlns:cx8="http://schemas.microsoft.com/office/drawing/2016/5/14/chartex" xmlns:mc="http://schemas.openxmlformats.org/markup-compatibility/2006" xmlns:aink="http://schemas.microsoft.com/office/drawing/2016/ink" xmlns:am3d="http://schemas.microsoft.com/office/drawing/2017/model3d" xmlns:o="urn:schemas-microsoft-com:office:office" xmlns:oel="http://schemas.microsoft.com/office/2019/extlst" xmlns:r="http://schemas.openxmlformats.org/officeDocument/2006/relationships" xmlns:m="http://schemas.openxmlformats.org/officeDocument/2006/math" xmlns:v="urn:schemas-microsoft-com:vml" xmlns:wp14="http://schemas.microsoft.com/office/word/2010/wordprocessingDrawing" xmlns:wp="http://schemas.openxmlformats.org/drawingml/2006/wordprocessingDrawing" xmlns:w10="urn:schemas-microsoft-com:office:word" xmlns:w="http://schemas.openxmlformats.org/wordprocessingml/2006/main" xmlns:w14="http://schemas.microsoft.com/office/word/2010/wordml" xmlns:w15="http://schemas.microsoft.com/office/word/2012/wordml" xmlns:w16cex="http://schemas.microsoft.com/office/word/2018/wordml/cex" xmlns:w16cid="http://schemas.microsoft.com/office/word/2016/wordml/cid" xmlns:w16="http://schemas.microsoft.com/office/word/2018/wordml" xmlns:w16du="http://schemas.microsoft.com/office/word/2023/wordml/word16du" xmlns:w16sdtdh="http://schemas.microsoft.com/office/word/2020/wordml/sdtdatahash" xmlns:w16se="http://schemas.microsoft.com/office/word/2015/wordml/symex" xmlns:wpg="http://schemas.microsoft.com/office/word/2010/wordprocessingGroup" xmlns:wpi="http://schemas.microsoft.com/office/word/2010/wordprocessingInk" xmlns:wne="http://schemas.microsoft.com/office/word/2006/wordml" xmlns:wps="http://schemas.microsoft.com/office/word/2010/wordprocessingShape" mc:Ignorable="w14 w15 w16se w16cid w16 w16cex w16sdtdh wp14">
   <w:abstractNum w:abstractNumId="0" w15:restartNumberingAfterBreak="0">
     <w:nsid w:val="01E14749"/>
     <w:multiLevelType w:val="multilevel"/>
@@ -4378,6 +4775,17 @@
       <w:ind w:left="220"/>
     </w:pPr>
   </w:style>
+  <w:style w:type="character" w:styleId="Hyperlink">
+    <w:name w:val="Hyperlink"/>
+    <w:basedOn w:val="Absatz-Standardschriftart"/>
+    <w:uiPriority w:val="99"/>
+    <w:unhideWhenUsed/>
+    <w:rsid w:val="00C338CD"/>
+    <w:rPr>
+      <w:color w:val="0563C1" w:themeColor="hyperlink"/>
+      <w:u w:val="single"/>
+    </w:rPr>
+  </w:style>
 </w:styles>
 </file>
 

</xml_diff>